<commit_message>
se corrigio el manejo de excepciones del ejercicio 2
</commit_message>
<xml_diff>
--- a/EA3_PULIDO_LUCIANO_40137604.docx
+++ b/EA3_PULIDO_LUCIANO_40137604.docx
@@ -39,7 +39,39 @@
           <w:sz w:val="24"/>
           <w:szCs w:val="24"/>
         </w:rPr>
-        <w:t>En este ejercicio se desarrollo el algoritmo de búsqueda secuencial tanto usando solamente la CPU de manera secuencial como usando la GPU aplicando paralelismo.</w:t>
+        <w:t xml:space="preserve">En este ejercicio se desarrollo el algoritmo de búsqueda secuencial tanto usando solamente la CPU de manera secuencial como usando la GPU aplicando </w:t>
+      </w:r>
+      <w:r>
+        <w:rPr>
+          <w:rFonts w:ascii="Times New Roman" w:hAnsi="Times New Roman" w:cs="Times New Roman"/>
+          <w:sz w:val="24"/>
+          <w:szCs w:val="24"/>
+        </w:rPr>
+        <w:t>paralelismo. En</w:t>
+      </w:r>
+      <w:r>
+        <w:rPr>
+          <w:rFonts w:ascii="Times New Roman" w:hAnsi="Times New Roman" w:cs="Times New Roman"/>
+          <w:sz w:val="24"/>
+          <w:szCs w:val="24"/>
+        </w:rPr>
+        <w:t xml:space="preserve"> este ejercicio lo que se hace es ingresar la cantidad de elementos que deseamos que ten</w:t>
+      </w:r>
+      <w:r>
+        <w:rPr>
+          <w:rFonts w:ascii="Times New Roman" w:hAnsi="Times New Roman" w:cs="Times New Roman"/>
+          <w:sz w:val="24"/>
+          <w:szCs w:val="24"/>
+        </w:rPr>
+        <w:t>g</w:t>
+      </w:r>
+      <w:r>
+        <w:rPr>
+          <w:rFonts w:ascii="Times New Roman" w:hAnsi="Times New Roman" w:cs="Times New Roman"/>
+          <w:sz w:val="24"/>
+          <w:szCs w:val="24"/>
+        </w:rPr>
+        <w:t>a un vector  y luego ingresamos un numero que deseamos que se busque dentro del vector y se nos informe si se encontró o no.</w:t>
       </w:r>
       <w:r>
         <w:rPr>
@@ -127,43 +159,7 @@
           <w:sz w:val="24"/>
           <w:szCs w:val="24"/>
         </w:rPr>
-        <w:t xml:space="preserve"> señalado en la imagen, luego debemos hacer </w:t>
-      </w:r>
-      <w:proofErr w:type="spellStart"/>
-      <w:r>
-        <w:rPr>
-          <w:rFonts w:ascii="Times New Roman" w:hAnsi="Times New Roman" w:cs="Times New Roman"/>
-          <w:sz w:val="24"/>
-          <w:szCs w:val="24"/>
-        </w:rPr>
-        <w:t>click</w:t>
-      </w:r>
-      <w:proofErr w:type="spellEnd"/>
-      <w:r>
-        <w:rPr>
-          <w:rFonts w:ascii="Times New Roman" w:hAnsi="Times New Roman" w:cs="Times New Roman"/>
-          <w:sz w:val="24"/>
-          <w:szCs w:val="24"/>
-        </w:rPr>
-        <w:t xml:space="preserve"> en el botón de “</w:t>
-      </w:r>
-      <w:proofErr w:type="spellStart"/>
-      <w:r>
-        <w:rPr>
-          <w:rFonts w:ascii="Times New Roman" w:hAnsi="Times New Roman" w:cs="Times New Roman"/>
-          <w:sz w:val="24"/>
-          <w:szCs w:val="24"/>
-        </w:rPr>
-        <w:t>play</w:t>
-      </w:r>
-      <w:proofErr w:type="spellEnd"/>
-      <w:r>
-        <w:rPr>
-          <w:rFonts w:ascii="Times New Roman" w:hAnsi="Times New Roman" w:cs="Times New Roman"/>
-          <w:sz w:val="24"/>
-          <w:szCs w:val="24"/>
-        </w:rPr>
-        <w:t xml:space="preserve">” </w:t>
+        <w:t xml:space="preserve"> señalado en la imagen, luego debemos hacer click en el botón de “play” </w:t>
       </w:r>
       <w:r>
         <w:rPr>
@@ -293,18 +289,8 @@
           <w:sz w:val="24"/>
           <w:szCs w:val="24"/>
         </w:rPr>
-        <w:t xml:space="preserve"> y después presionamos </w:t>
-      </w:r>
-      <w:proofErr w:type="spellStart"/>
-      <w:r>
-        <w:rPr>
-          <w:rFonts w:ascii="Times New Roman" w:hAnsi="Times New Roman" w:cs="Times New Roman"/>
-          <w:sz w:val="24"/>
-          <w:szCs w:val="24"/>
-        </w:rPr>
-        <w:t>enter</w:t>
-      </w:r>
-      <w:proofErr w:type="spellEnd"/>
+        <w:t xml:space="preserve"> y después presionamos enter</w:t>
+      </w:r>
     </w:p>
     <w:p>
       <w:pPr>
@@ -493,7 +479,7 @@
           <w:sz w:val="24"/>
           <w:szCs w:val="24"/>
         </w:rPr>
-        <w:t>: Si el número ingresado por teclado no fue encontrado en el vector se muestra un mensaje como se indica donde dice “1 (en rojo)</w:t>
+        <w:t>: Si el número ingresado por teclado fue encontrado en el vector se muestra un mensaje como se indica donde dice “1 (en rojo)</w:t>
       </w:r>
     </w:p>
     <w:p>
@@ -561,42 +547,17 @@
         </w:rPr>
         <w:t xml:space="preserve">link versión secuencial: </w:t>
       </w:r>
-      <w:r>
-        <w:rPr>
-          <w:rFonts w:ascii="Times New Roman" w:hAnsi="Times New Roman" w:cs="Times New Roman"/>
-          <w:sz w:val="24"/>
-          <w:szCs w:val="24"/>
-        </w:rPr>
-        <w:t>https://github.com/lucianopulido/EA2-Luciano-Pulido/blob/master/HPC/Pulido_Luciano_ejercicio1_1_2_CPU.ipynb</w:t>
-      </w:r>
-    </w:p>
-    <w:p>
-      <w:pPr>
-        <w:rPr>
-          <w:rFonts w:ascii="Times New Roman" w:hAnsi="Times New Roman" w:cs="Times New Roman"/>
-          <w:sz w:val="24"/>
-          <w:szCs w:val="24"/>
-        </w:rPr>
-      </w:pPr>
-      <w:r>
-        <w:rPr>
-          <w:rFonts w:ascii="Times New Roman" w:hAnsi="Times New Roman" w:cs="Times New Roman"/>
-          <w:sz w:val="24"/>
-          <w:szCs w:val="24"/>
-        </w:rPr>
-        <w:t>link versión con paralelismo:</w:t>
-      </w:r>
-      <w:r>
-        <w:t xml:space="preserve"> </w:t>
-      </w:r>
-      <w:r>
-        <w:rPr>
-          <w:rFonts w:ascii="Times New Roman" w:hAnsi="Times New Roman" w:cs="Times New Roman"/>
-          <w:sz w:val="24"/>
-          <w:szCs w:val="24"/>
-        </w:rPr>
-        <w:t>https://github.com/lucianopulido/EA2-Luciano-Pulido/blob/master/HPC/Pulido_Luciano_ejercicio1_1_2_GPU.ipynb</w:t>
-      </w:r>
+      <w:hyperlink r:id="rId10" w:history="1">
+        <w:r>
+          <w:rPr>
+            <w:rStyle w:val="Hipervnculo"/>
+            <w:rFonts w:ascii="Times New Roman" w:hAnsi="Times New Roman" w:cs="Times New Roman"/>
+            <w:sz w:val="24"/>
+            <w:szCs w:val="24"/>
+          </w:rPr>
+          <w:t>https://github.com/lucianopulido/EA2-Luciano-Pulido/blob/master/HPC/Pulido_Luciano_ejercicio1_1_2_CPU.ipynb</w:t>
+        </w:r>
+      </w:hyperlink>
     </w:p>
     <w:p>
       <w:pPr>
@@ -616,64 +577,9 @@
           <w:sz w:val="24"/>
           <w:szCs w:val="24"/>
         </w:rPr>
-        <w:t>Explicación general ejercicio 2:</w:t>
-      </w:r>
-    </w:p>
-    <w:p>
-      <w:pPr>
-        <w:rPr>
-          <w:rFonts w:ascii="Times New Roman" w:hAnsi="Times New Roman" w:cs="Times New Roman"/>
-          <w:sz w:val="24"/>
-          <w:szCs w:val="24"/>
-        </w:rPr>
-      </w:pPr>
-      <w:r>
-        <w:rPr>
-          <w:rFonts w:ascii="Times New Roman" w:hAnsi="Times New Roman" w:cs="Times New Roman"/>
-          <w:sz w:val="24"/>
-          <w:szCs w:val="24"/>
-        </w:rPr>
-        <w:t xml:space="preserve">link versión secuencial: </w:t>
-      </w:r>
-      <w:r>
-        <w:rPr>
-          <w:rFonts w:ascii="Times New Roman" w:hAnsi="Times New Roman" w:cs="Times New Roman"/>
-          <w:sz w:val="24"/>
-          <w:szCs w:val="24"/>
-        </w:rPr>
-        <w:t>https://github.com/lucianopulido/EA2-Luciano-Pulido/blob/master/HPC/Pulido_Luciano_Ejercicio1_1_3_CPU.ipynb</w:t>
-      </w:r>
-    </w:p>
-    <w:p>
-      <w:pPr>
-        <w:rPr>
-          <w:rFonts w:ascii="Times New Roman" w:hAnsi="Times New Roman" w:cs="Times New Roman"/>
-          <w:sz w:val="24"/>
-          <w:szCs w:val="24"/>
-        </w:rPr>
-      </w:pPr>
-      <w:r>
-        <w:rPr>
-          <w:rFonts w:ascii="Times New Roman" w:hAnsi="Times New Roman" w:cs="Times New Roman"/>
-          <w:sz w:val="24"/>
-          <w:szCs w:val="24"/>
-        </w:rPr>
-        <w:t>link versión con paralelismo:</w:t>
-      </w:r>
-      <w:r>
-        <w:t xml:space="preserve"> </w:t>
-      </w:r>
-      <w:r>
-        <w:rPr>
-          <w:rFonts w:ascii="Times New Roman" w:hAnsi="Times New Roman" w:cs="Times New Roman"/>
-          <w:sz w:val="24"/>
-          <w:szCs w:val="24"/>
-        </w:rPr>
-        <w:t>https://github.com/lucianopulido/EA2-Luciano-Pulido/blob/master/HPC/Pulido_Luciano_Ejercicio1_1_3_GPU.ipynb</w:t>
-      </w:r>
-    </w:p>
-    <w:p>
-      <w:pPr>
+        <w:t xml:space="preserve">Manual de uso para la versión </w:t>
+      </w:r>
+      <w:r>
         <w:rPr>
           <w:rFonts w:ascii="Times New Roman" w:hAnsi="Times New Roman" w:cs="Times New Roman"/>
           <w:b/>
@@ -681,7 +587,8 @@
           <w:sz w:val="24"/>
           <w:szCs w:val="24"/>
         </w:rPr>
-      </w:pPr>
+        <w:t>GPU</w:t>
+      </w:r>
       <w:r>
         <w:rPr>
           <w:rFonts w:ascii="Times New Roman" w:hAnsi="Times New Roman" w:cs="Times New Roman"/>
@@ -690,39 +597,9 @@
           <w:sz w:val="24"/>
           <w:szCs w:val="24"/>
         </w:rPr>
-        <w:t>Explicación general ejercicio 3:</w:t>
-      </w:r>
-    </w:p>
-    <w:p>
-      <w:pPr>
-        <w:rPr>
-          <w:rFonts w:ascii="Times New Roman" w:hAnsi="Times New Roman" w:cs="Times New Roman"/>
-          <w:sz w:val="24"/>
-          <w:szCs w:val="24"/>
-        </w:rPr>
-      </w:pPr>
-      <w:r>
-        <w:rPr>
-          <w:rFonts w:ascii="Times New Roman" w:hAnsi="Times New Roman" w:cs="Times New Roman"/>
-          <w:sz w:val="24"/>
-          <w:szCs w:val="24"/>
-        </w:rPr>
-        <w:t>link versión con paralelismo:</w:t>
-      </w:r>
-      <w:r>
-        <w:t xml:space="preserve"> </w:t>
-      </w:r>
-      <w:r>
-        <w:rPr>
-          <w:rFonts w:ascii="Times New Roman" w:hAnsi="Times New Roman" w:cs="Times New Roman"/>
-          <w:sz w:val="24"/>
-          <w:szCs w:val="24"/>
-        </w:rPr>
-        <w:t>https://github.com/lucianopulido/EA2-Luciano-Pulido/commit/41df74b057f98992bbd4655a9315011bf2cb2807</w:t>
-      </w:r>
-    </w:p>
-    <w:p>
-      <w:pPr>
+        <w:t xml:space="preserve"> ( </w:t>
+      </w:r>
+      <w:r>
         <w:rPr>
           <w:rFonts w:ascii="Times New Roman" w:hAnsi="Times New Roman" w:cs="Times New Roman"/>
           <w:b/>
@@ -730,7 +607,8 @@
           <w:sz w:val="24"/>
           <w:szCs w:val="24"/>
         </w:rPr>
-      </w:pPr>
+        <w:t>paralelismo</w:t>
+      </w:r>
       <w:r>
         <w:rPr>
           <w:rFonts w:ascii="Times New Roman" w:hAnsi="Times New Roman" w:cs="Times New Roman"/>
@@ -739,7 +617,545 @@
           <w:sz w:val="24"/>
           <w:szCs w:val="24"/>
         </w:rPr>
-        <w:t>Resumen general de todo el trabajo:</w:t>
+        <w:t>):</w:t>
+      </w:r>
+    </w:p>
+    <w:p>
+      <w:pPr>
+        <w:rPr>
+          <w:rFonts w:ascii="Times New Roman" w:hAnsi="Times New Roman" w:cs="Times New Roman"/>
+          <w:sz w:val="24"/>
+          <w:szCs w:val="24"/>
+        </w:rPr>
+      </w:pPr>
+      <w:r>
+        <w:rPr>
+          <w:rFonts w:ascii="Times New Roman" w:hAnsi="Times New Roman" w:cs="Times New Roman"/>
+          <w:sz w:val="24"/>
+          <w:szCs w:val="24"/>
+        </w:rPr>
+        <w:t>Paso1:</w:t>
+      </w:r>
+      <w:r>
+        <w:rPr>
+          <w:rFonts w:ascii="Times New Roman" w:hAnsi="Times New Roman" w:cs="Times New Roman"/>
+          <w:sz w:val="24"/>
+          <w:szCs w:val="24"/>
+        </w:rPr>
+        <w:t xml:space="preserve"> </w:t>
+      </w:r>
+      <w:r>
+        <w:rPr>
+          <w:rFonts w:ascii="Times New Roman" w:hAnsi="Times New Roman" w:cs="Times New Roman"/>
+          <w:sz w:val="24"/>
+          <w:szCs w:val="24"/>
+        </w:rPr>
+        <w:t>: Dentro del cuaderno, debemos dirigirnos a la sección “</w:t>
+      </w:r>
+      <w:r>
+        <w:rPr>
+          <w:rFonts w:ascii="Times New Roman" w:hAnsi="Times New Roman" w:cs="Times New Roman"/>
+          <w:sz w:val="24"/>
+          <w:szCs w:val="24"/>
+        </w:rPr>
+        <w:t>Armado del ambiente</w:t>
+      </w:r>
+      <w:r>
+        <w:rPr>
+          <w:rFonts w:ascii="Times New Roman" w:hAnsi="Times New Roman" w:cs="Times New Roman"/>
+          <w:sz w:val="24"/>
+          <w:szCs w:val="24"/>
+        </w:rPr>
+        <w:t xml:space="preserve">” y </w:t>
+      </w:r>
+      <w:r>
+        <w:rPr>
+          <w:rFonts w:ascii="Times New Roman" w:hAnsi="Times New Roman" w:cs="Times New Roman"/>
+          <w:sz w:val="24"/>
+          <w:szCs w:val="24"/>
+        </w:rPr>
+        <w:t xml:space="preserve">luego </w:t>
+      </w:r>
+      <w:r>
+        <w:rPr>
+          <w:rFonts w:ascii="Times New Roman" w:hAnsi="Times New Roman" w:cs="Times New Roman"/>
+          <w:sz w:val="24"/>
+          <w:szCs w:val="24"/>
+        </w:rPr>
+        <w:t>debemos hacer click en el botón de “play” donde dice “</w:t>
+      </w:r>
+      <w:r>
+        <w:rPr>
+          <w:rFonts w:ascii="Times New Roman" w:hAnsi="Times New Roman" w:cs="Times New Roman"/>
+          <w:sz w:val="24"/>
+          <w:szCs w:val="24"/>
+        </w:rPr>
+        <w:t>1</w:t>
+      </w:r>
+      <w:r>
+        <w:rPr>
+          <w:rFonts w:ascii="Times New Roman" w:hAnsi="Times New Roman" w:cs="Times New Roman"/>
+          <w:sz w:val="24"/>
+          <w:szCs w:val="24"/>
+        </w:rPr>
+        <w:t xml:space="preserve"> (en rojo)” de la imagen.</w:t>
+      </w:r>
+    </w:p>
+    <w:p>
+      <w:pPr>
+        <w:rPr>
+          <w:rFonts w:ascii="Times New Roman" w:hAnsi="Times New Roman" w:cs="Times New Roman"/>
+          <w:sz w:val="24"/>
+          <w:szCs w:val="24"/>
+        </w:rPr>
+      </w:pPr>
+    </w:p>
+    <w:p>
+      <w:pPr>
+        <w:rPr>
+          <w:rFonts w:ascii="Times New Roman" w:hAnsi="Times New Roman" w:cs="Times New Roman"/>
+          <w:sz w:val="24"/>
+          <w:szCs w:val="24"/>
+        </w:rPr>
+      </w:pPr>
+      <w:r>
+        <w:rPr>
+          <w:rFonts w:ascii="Times New Roman" w:hAnsi="Times New Roman" w:cs="Times New Roman"/>
+          <w:noProof/>
+          <w:sz w:val="24"/>
+          <w:szCs w:val="24"/>
+        </w:rPr>
+        <w:drawing>
+          <wp:inline distT="0" distB="0" distL="0" distR="0" wp14:anchorId="39CC6312" wp14:editId="64EF080B">
+            <wp:extent cx="5046453" cy="2833764"/>
+            <wp:effectExtent l="0" t="0" r="1905" b="5080"/>
+            <wp:docPr id="11" name="Imagen 11"/>
+            <wp:cNvGraphicFramePr>
+              <a:graphicFrameLocks xmlns:a="http://schemas.openxmlformats.org/drawingml/2006/main" noChangeAspect="1"/>
+            </wp:cNvGraphicFramePr>
+            <a:graphic xmlns:a="http://schemas.openxmlformats.org/drawingml/2006/main">
+              <a:graphicData uri="http://schemas.openxmlformats.org/drawingml/2006/picture">
+                <pic:pic xmlns:pic="http://schemas.openxmlformats.org/drawingml/2006/picture">
+                  <pic:nvPicPr>
+                    <pic:cNvPr id="0" name="Picture 1"/>
+                    <pic:cNvPicPr>
+                      <a:picLocks noChangeAspect="1" noChangeArrowheads="1"/>
+                    </pic:cNvPicPr>
+                  </pic:nvPicPr>
+                  <pic:blipFill>
+                    <a:blip r:embed="rId11" cstate="print">
+                      <a:extLst>
+                        <a:ext uri="{28A0092B-C50C-407E-A947-70E740481C1C}">
+                          <a14:useLocalDpi xmlns:a14="http://schemas.microsoft.com/office/drawing/2010/main" val="0"/>
+                        </a:ext>
+                      </a:extLst>
+                    </a:blip>
+                    <a:srcRect/>
+                    <a:stretch>
+                      <a:fillRect/>
+                    </a:stretch>
+                  </pic:blipFill>
+                  <pic:spPr bwMode="auto">
+                    <a:xfrm>
+                      <a:off x="0" y="0"/>
+                      <a:ext cx="5055764" cy="2838993"/>
+                    </a:xfrm>
+                    <a:prstGeom prst="rect">
+                      <a:avLst/>
+                    </a:prstGeom>
+                    <a:noFill/>
+                    <a:ln>
+                      <a:noFill/>
+                    </a:ln>
+                  </pic:spPr>
+                </pic:pic>
+              </a:graphicData>
+            </a:graphic>
+          </wp:inline>
+        </w:drawing>
+      </w:r>
+    </w:p>
+    <w:p>
+      <w:pPr>
+        <w:rPr>
+          <w:rFonts w:ascii="Times New Roman" w:hAnsi="Times New Roman" w:cs="Times New Roman"/>
+          <w:sz w:val="24"/>
+          <w:szCs w:val="24"/>
+        </w:rPr>
+      </w:pPr>
+      <w:r>
+        <w:rPr>
+          <w:rFonts w:ascii="Times New Roman" w:hAnsi="Times New Roman" w:cs="Times New Roman"/>
+          <w:sz w:val="24"/>
+          <w:szCs w:val="24"/>
+        </w:rPr>
+        <w:t xml:space="preserve">Paso2: </w:t>
+      </w:r>
+      <w:r>
+        <w:rPr>
+          <w:rFonts w:ascii="Times New Roman" w:hAnsi="Times New Roman" w:cs="Times New Roman"/>
+          <w:sz w:val="24"/>
+          <w:szCs w:val="24"/>
+        </w:rPr>
+        <w:t>Dentro del cuaderno, debemos dirigirnos a la sección “Desarrollo” y luego ingresar el n</w:t>
+      </w:r>
+      <w:r>
+        <w:rPr>
+          <w:rFonts w:ascii="Times New Roman" w:hAnsi="Times New Roman" w:cs="Times New Roman"/>
+          <w:sz w:val="24"/>
+          <w:szCs w:val="24"/>
+        </w:rPr>
+        <w:t>ú</w:t>
+      </w:r>
+      <w:r>
+        <w:rPr>
+          <w:rFonts w:ascii="Times New Roman" w:hAnsi="Times New Roman" w:cs="Times New Roman"/>
+          <w:sz w:val="24"/>
+          <w:szCs w:val="24"/>
+        </w:rPr>
+        <w:t>mero de elementos que deseamos que tenga el vector donde se va a buscar un número, como se indica  donde dice “1 (en rojo)” señalado en la imagen, luego debemos hacer click en el botón de “play” donde dice “2 (en rojo)” de la imagen</w:t>
+      </w:r>
+    </w:p>
+    <w:p>
+      <w:pPr>
+        <w:rPr>
+          <w:rFonts w:ascii="Times New Roman" w:hAnsi="Times New Roman" w:cs="Times New Roman"/>
+          <w:sz w:val="24"/>
+          <w:szCs w:val="24"/>
+        </w:rPr>
+      </w:pPr>
+      <w:r>
+        <w:rPr>
+          <w:noProof/>
+        </w:rPr>
+        <w:drawing>
+          <wp:inline distT="0" distB="0" distL="0" distR="0" wp14:anchorId="0FA3A2A8" wp14:editId="140322C0">
+            <wp:extent cx="5400040" cy="791210"/>
+            <wp:effectExtent l="0" t="0" r="0" b="8890"/>
+            <wp:docPr id="12" name="Imagen 12"/>
+            <wp:cNvGraphicFramePr>
+              <a:graphicFrameLocks xmlns:a="http://schemas.openxmlformats.org/drawingml/2006/main" noChangeAspect="1"/>
+            </wp:cNvGraphicFramePr>
+            <a:graphic xmlns:a="http://schemas.openxmlformats.org/drawingml/2006/main">
+              <a:graphicData uri="http://schemas.openxmlformats.org/drawingml/2006/picture">
+                <pic:pic xmlns:pic="http://schemas.openxmlformats.org/drawingml/2006/picture">
+                  <pic:nvPicPr>
+                    <pic:cNvPr id="1" name=""/>
+                    <pic:cNvPicPr/>
+                  </pic:nvPicPr>
+                  <pic:blipFill>
+                    <a:blip r:embed="rId12"/>
+                    <a:stretch>
+                      <a:fillRect/>
+                    </a:stretch>
+                  </pic:blipFill>
+                  <pic:spPr>
+                    <a:xfrm>
+                      <a:off x="0" y="0"/>
+                      <a:ext cx="5400040" cy="791210"/>
+                    </a:xfrm>
+                    <a:prstGeom prst="rect">
+                      <a:avLst/>
+                    </a:prstGeom>
+                  </pic:spPr>
+                </pic:pic>
+              </a:graphicData>
+            </a:graphic>
+          </wp:inline>
+        </w:drawing>
+      </w:r>
+    </w:p>
+    <w:p>
+      <w:pPr>
+        <w:rPr>
+          <w:rFonts w:ascii="Times New Roman" w:hAnsi="Times New Roman" w:cs="Times New Roman"/>
+          <w:sz w:val="24"/>
+          <w:szCs w:val="24"/>
+        </w:rPr>
+      </w:pPr>
+    </w:p>
+    <w:p>
+      <w:pPr>
+        <w:rPr>
+          <w:rFonts w:ascii="Times New Roman" w:hAnsi="Times New Roman" w:cs="Times New Roman"/>
+          <w:sz w:val="24"/>
+          <w:szCs w:val="24"/>
+        </w:rPr>
+      </w:pPr>
+    </w:p>
+    <w:p>
+      <w:pPr>
+        <w:rPr>
+          <w:rFonts w:ascii="Times New Roman" w:hAnsi="Times New Roman" w:cs="Times New Roman"/>
+          <w:sz w:val="24"/>
+          <w:szCs w:val="24"/>
+        </w:rPr>
+      </w:pPr>
+      <w:r>
+        <w:rPr>
+          <w:rFonts w:ascii="Times New Roman" w:hAnsi="Times New Roman" w:cs="Times New Roman"/>
+          <w:sz w:val="24"/>
+          <w:szCs w:val="24"/>
+        </w:rPr>
+        <w:lastRenderedPageBreak/>
+        <w:t>Paso3:</w:t>
+      </w:r>
+      <w:r>
+        <w:rPr>
+          <w:rFonts w:ascii="Times New Roman" w:hAnsi="Times New Roman" w:cs="Times New Roman"/>
+          <w:sz w:val="24"/>
+          <w:szCs w:val="24"/>
+        </w:rPr>
+        <w:t xml:space="preserve"> </w:t>
+      </w:r>
+      <w:r>
+        <w:rPr>
+          <w:rFonts w:ascii="Times New Roman" w:hAnsi="Times New Roman" w:cs="Times New Roman"/>
+          <w:sz w:val="24"/>
+          <w:szCs w:val="24"/>
+        </w:rPr>
+        <w:t xml:space="preserve">Luego se nos solicitara por pantalla que ingresemos un numero a buscar en el vector creado previamente con números </w:t>
+      </w:r>
+      <w:r>
+        <w:rPr>
+          <w:rFonts w:ascii="Times New Roman" w:hAnsi="Times New Roman" w:cs="Times New Roman"/>
+          <w:sz w:val="24"/>
+          <w:szCs w:val="24"/>
+        </w:rPr>
+        <w:t>flotantes</w:t>
+      </w:r>
+      <w:r>
+        <w:rPr>
+          <w:rFonts w:ascii="Times New Roman" w:hAnsi="Times New Roman" w:cs="Times New Roman"/>
+          <w:sz w:val="24"/>
+          <w:szCs w:val="24"/>
+        </w:rPr>
+        <w:t xml:space="preserve"> al azar, ingresamos un numero como se indica donde dice “1 (en rojo)” y después presionamos enter</w:t>
+      </w:r>
+    </w:p>
+    <w:p>
+      <w:pPr>
+        <w:rPr>
+          <w:rFonts w:ascii="Times New Roman" w:hAnsi="Times New Roman" w:cs="Times New Roman"/>
+          <w:sz w:val="24"/>
+          <w:szCs w:val="24"/>
+        </w:rPr>
+      </w:pPr>
+      <w:r>
+        <w:rPr>
+          <w:noProof/>
+        </w:rPr>
+        <w:drawing>
+          <wp:inline distT="0" distB="0" distL="0" distR="0" wp14:anchorId="02F5CCFE" wp14:editId="389A64B8">
+            <wp:extent cx="5400040" cy="1761490"/>
+            <wp:effectExtent l="0" t="0" r="0" b="0"/>
+            <wp:docPr id="13" name="Imagen 13"/>
+            <wp:cNvGraphicFramePr>
+              <a:graphicFrameLocks xmlns:a="http://schemas.openxmlformats.org/drawingml/2006/main" noChangeAspect="1"/>
+            </wp:cNvGraphicFramePr>
+            <a:graphic xmlns:a="http://schemas.openxmlformats.org/drawingml/2006/main">
+              <a:graphicData uri="http://schemas.openxmlformats.org/drawingml/2006/picture">
+                <pic:pic xmlns:pic="http://schemas.openxmlformats.org/drawingml/2006/picture">
+                  <pic:nvPicPr>
+                    <pic:cNvPr id="1" name=""/>
+                    <pic:cNvPicPr/>
+                  </pic:nvPicPr>
+                  <pic:blipFill>
+                    <a:blip r:embed="rId13"/>
+                    <a:stretch>
+                      <a:fillRect/>
+                    </a:stretch>
+                  </pic:blipFill>
+                  <pic:spPr>
+                    <a:xfrm>
+                      <a:off x="0" y="0"/>
+                      <a:ext cx="5400040" cy="1761490"/>
+                    </a:xfrm>
+                    <a:prstGeom prst="rect">
+                      <a:avLst/>
+                    </a:prstGeom>
+                  </pic:spPr>
+                </pic:pic>
+              </a:graphicData>
+            </a:graphic>
+          </wp:inline>
+        </w:drawing>
+      </w:r>
+    </w:p>
+    <w:p>
+      <w:pPr>
+        <w:rPr>
+          <w:rFonts w:ascii="Times New Roman" w:hAnsi="Times New Roman" w:cs="Times New Roman"/>
+          <w:sz w:val="24"/>
+          <w:szCs w:val="24"/>
+        </w:rPr>
+      </w:pPr>
+      <w:r>
+        <w:rPr>
+          <w:rFonts w:ascii="Times New Roman" w:hAnsi="Times New Roman" w:cs="Times New Roman"/>
+          <w:sz w:val="24"/>
+          <w:szCs w:val="24"/>
+        </w:rPr>
+        <w:t xml:space="preserve">Paso4a: </w:t>
+      </w:r>
+      <w:r>
+        <w:rPr>
+          <w:rFonts w:ascii="Times New Roman" w:hAnsi="Times New Roman" w:cs="Times New Roman"/>
+          <w:sz w:val="24"/>
+          <w:szCs w:val="24"/>
+        </w:rPr>
+        <w:t>Si el número ingresado por teclado no fue encontrado en el vector se muestra un mensaje como se indica donde dice “1 (en rojo)</w:t>
+      </w:r>
+    </w:p>
+    <w:p>
+      <w:pPr>
+        <w:rPr>
+          <w:rFonts w:ascii="Times New Roman" w:hAnsi="Times New Roman" w:cs="Times New Roman"/>
+          <w:sz w:val="24"/>
+          <w:szCs w:val="24"/>
+        </w:rPr>
+      </w:pPr>
+      <w:r>
+        <w:rPr>
+          <w:noProof/>
+        </w:rPr>
+        <w:drawing>
+          <wp:inline distT="0" distB="0" distL="0" distR="0" wp14:anchorId="0A2DFC15" wp14:editId="6A84624C">
+            <wp:extent cx="5400040" cy="2324735"/>
+            <wp:effectExtent l="0" t="0" r="0" b="0"/>
+            <wp:docPr id="16" name="Imagen 16"/>
+            <wp:cNvGraphicFramePr>
+              <a:graphicFrameLocks xmlns:a="http://schemas.openxmlformats.org/drawingml/2006/main" noChangeAspect="1"/>
+            </wp:cNvGraphicFramePr>
+            <a:graphic xmlns:a="http://schemas.openxmlformats.org/drawingml/2006/main">
+              <a:graphicData uri="http://schemas.openxmlformats.org/drawingml/2006/picture">
+                <pic:pic xmlns:pic="http://schemas.openxmlformats.org/drawingml/2006/picture">
+                  <pic:nvPicPr>
+                    <pic:cNvPr id="1" name=""/>
+                    <pic:cNvPicPr/>
+                  </pic:nvPicPr>
+                  <pic:blipFill>
+                    <a:blip r:embed="rId14"/>
+                    <a:stretch>
+                      <a:fillRect/>
+                    </a:stretch>
+                  </pic:blipFill>
+                  <pic:spPr>
+                    <a:xfrm>
+                      <a:off x="0" y="0"/>
+                      <a:ext cx="5400040" cy="2324735"/>
+                    </a:xfrm>
+                    <a:prstGeom prst="rect">
+                      <a:avLst/>
+                    </a:prstGeom>
+                  </pic:spPr>
+                </pic:pic>
+              </a:graphicData>
+            </a:graphic>
+          </wp:inline>
+        </w:drawing>
+      </w:r>
+    </w:p>
+    <w:p>
+      <w:pPr>
+        <w:rPr>
+          <w:rFonts w:ascii="Times New Roman" w:hAnsi="Times New Roman" w:cs="Times New Roman"/>
+          <w:sz w:val="24"/>
+          <w:szCs w:val="24"/>
+        </w:rPr>
+      </w:pPr>
+      <w:r>
+        <w:rPr>
+          <w:rFonts w:ascii="Times New Roman" w:hAnsi="Times New Roman" w:cs="Times New Roman"/>
+          <w:sz w:val="24"/>
+          <w:szCs w:val="24"/>
+        </w:rPr>
+        <w:t>Paso 4b:</w:t>
+      </w:r>
+      <w:r>
+        <w:rPr>
+          <w:rFonts w:ascii="Times New Roman" w:hAnsi="Times New Roman" w:cs="Times New Roman"/>
+          <w:sz w:val="24"/>
+          <w:szCs w:val="24"/>
+        </w:rPr>
+        <w:t xml:space="preserve"> Si el número ingresado por teclado fue encontrado en el vector se muestra un mensaje como se indica donde dice “1 (en rojo)</w:t>
+      </w:r>
+    </w:p>
+    <w:p>
+      <w:pPr>
+        <w:rPr>
+          <w:rFonts w:ascii="Times New Roman" w:hAnsi="Times New Roman" w:cs="Times New Roman"/>
+          <w:sz w:val="24"/>
+          <w:szCs w:val="24"/>
+        </w:rPr>
+      </w:pPr>
+      <w:r>
+        <w:rPr>
+          <w:noProof/>
+        </w:rPr>
+        <w:drawing>
+          <wp:inline distT="0" distB="0" distL="0" distR="0" wp14:anchorId="0E72D218" wp14:editId="199BED65">
+            <wp:extent cx="5400040" cy="2225040"/>
+            <wp:effectExtent l="0" t="0" r="0" b="3810"/>
+            <wp:docPr id="15" name="Imagen 15"/>
+            <wp:cNvGraphicFramePr>
+              <a:graphicFrameLocks xmlns:a="http://schemas.openxmlformats.org/drawingml/2006/main" noChangeAspect="1"/>
+            </wp:cNvGraphicFramePr>
+            <a:graphic xmlns:a="http://schemas.openxmlformats.org/drawingml/2006/main">
+              <a:graphicData uri="http://schemas.openxmlformats.org/drawingml/2006/picture">
+                <pic:pic xmlns:pic="http://schemas.openxmlformats.org/drawingml/2006/picture">
+                  <pic:nvPicPr>
+                    <pic:cNvPr id="1" name=""/>
+                    <pic:cNvPicPr/>
+                  </pic:nvPicPr>
+                  <pic:blipFill>
+                    <a:blip r:embed="rId15"/>
+                    <a:stretch>
+                      <a:fillRect/>
+                    </a:stretch>
+                  </pic:blipFill>
+                  <pic:spPr>
+                    <a:xfrm>
+                      <a:off x="0" y="0"/>
+                      <a:ext cx="5400040" cy="2225040"/>
+                    </a:xfrm>
+                    <a:prstGeom prst="rect">
+                      <a:avLst/>
+                    </a:prstGeom>
+                  </pic:spPr>
+                </pic:pic>
+              </a:graphicData>
+            </a:graphic>
+          </wp:inline>
+        </w:drawing>
+      </w:r>
+    </w:p>
+    <w:p>
+      <w:pPr>
+        <w:rPr>
+          <w:rFonts w:ascii="Times New Roman" w:hAnsi="Times New Roman" w:cs="Times New Roman"/>
+          <w:sz w:val="24"/>
+          <w:szCs w:val="24"/>
+        </w:rPr>
+      </w:pPr>
+      <w:r>
+        <w:rPr>
+          <w:rFonts w:ascii="Times New Roman" w:hAnsi="Times New Roman" w:cs="Times New Roman"/>
+          <w:sz w:val="24"/>
+          <w:szCs w:val="24"/>
+        </w:rPr>
+        <w:t>link versión con paralelismo:</w:t>
+      </w:r>
+      <w:r>
+        <w:t xml:space="preserve"> </w:t>
+      </w:r>
+      <w:r>
+        <w:rPr>
+          <w:rFonts w:ascii="Times New Roman" w:hAnsi="Times New Roman" w:cs="Times New Roman"/>
+          <w:sz w:val="24"/>
+          <w:szCs w:val="24"/>
+        </w:rPr>
+        <w:t>https://github.com/lucianopulido/EA2-Luciano-Pulido/blob/master/HPC/Pulido_Luciano_ejercicio1_1_2_GPU.ipynb</w:t>
       </w:r>
     </w:p>
     <w:p>
@@ -760,12 +1176,157 @@
           <w:sz w:val="24"/>
           <w:szCs w:val="24"/>
         </w:rPr>
+        <w:lastRenderedPageBreak/>
+        <w:t>Explicación general ejercicio 2:</w:t>
+      </w:r>
+    </w:p>
+    <w:p>
+      <w:pPr>
+        <w:rPr>
+          <w:rFonts w:ascii="Times New Roman" w:hAnsi="Times New Roman" w:cs="Times New Roman"/>
+          <w:sz w:val="24"/>
+          <w:szCs w:val="24"/>
+        </w:rPr>
+      </w:pPr>
+      <w:r>
+        <w:rPr>
+          <w:rFonts w:ascii="Times New Roman" w:hAnsi="Times New Roman" w:cs="Times New Roman"/>
+          <w:sz w:val="24"/>
+          <w:szCs w:val="24"/>
+        </w:rPr>
+        <w:t xml:space="preserve">link versión secuencial: </w:t>
+      </w:r>
+      <w:r>
+        <w:rPr>
+          <w:rFonts w:ascii="Times New Roman" w:hAnsi="Times New Roman" w:cs="Times New Roman"/>
+          <w:sz w:val="24"/>
+          <w:szCs w:val="24"/>
+        </w:rPr>
+        <w:t>https://github.com/lucianopulido/EA2-Luciano-Pulido/blob/master/HPC/Pulido_Luciano_Ejercicio1_1_3_CPU.ipynb</w:t>
+      </w:r>
+    </w:p>
+    <w:p>
+      <w:pPr>
+        <w:rPr>
+          <w:rFonts w:ascii="Times New Roman" w:hAnsi="Times New Roman" w:cs="Times New Roman"/>
+          <w:sz w:val="24"/>
+          <w:szCs w:val="24"/>
+        </w:rPr>
+      </w:pPr>
+      <w:r>
+        <w:rPr>
+          <w:rFonts w:ascii="Times New Roman" w:hAnsi="Times New Roman" w:cs="Times New Roman"/>
+          <w:sz w:val="24"/>
+          <w:szCs w:val="24"/>
+        </w:rPr>
+        <w:t>link versión con paralelismo:</w:t>
+      </w:r>
+      <w:r>
+        <w:t xml:space="preserve"> </w:t>
+      </w:r>
+      <w:r>
+        <w:rPr>
+          <w:rFonts w:ascii="Times New Roman" w:hAnsi="Times New Roman" w:cs="Times New Roman"/>
+          <w:sz w:val="24"/>
+          <w:szCs w:val="24"/>
+        </w:rPr>
+        <w:t>https://github.com/lucianopulido/EA2-Luciano-Pulido/blob/master/HPC/Pulido_Luciano_Ejercicio1_1_3_GPU.ipynb</w:t>
+      </w:r>
+    </w:p>
+    <w:p>
+      <w:pPr>
+        <w:rPr>
+          <w:rFonts w:ascii="Times New Roman" w:hAnsi="Times New Roman" w:cs="Times New Roman"/>
+          <w:b/>
+          <w:bCs/>
+          <w:sz w:val="24"/>
+          <w:szCs w:val="24"/>
+        </w:rPr>
+      </w:pPr>
+      <w:r>
+        <w:rPr>
+          <w:rFonts w:ascii="Times New Roman" w:hAnsi="Times New Roman" w:cs="Times New Roman"/>
+          <w:b/>
+          <w:bCs/>
+          <w:sz w:val="24"/>
+          <w:szCs w:val="24"/>
+        </w:rPr>
+        <w:t>Explicación general ejercicio 3:</w:t>
+      </w:r>
+    </w:p>
+    <w:p>
+      <w:pPr>
+        <w:rPr>
+          <w:rFonts w:ascii="Times New Roman" w:hAnsi="Times New Roman" w:cs="Times New Roman"/>
+          <w:sz w:val="24"/>
+          <w:szCs w:val="24"/>
+        </w:rPr>
+      </w:pPr>
+      <w:r>
+        <w:rPr>
+          <w:rFonts w:ascii="Times New Roman" w:hAnsi="Times New Roman" w:cs="Times New Roman"/>
+          <w:sz w:val="24"/>
+          <w:szCs w:val="24"/>
+        </w:rPr>
+        <w:t>link versión con paralelismo:</w:t>
+      </w:r>
+      <w:r>
+        <w:t xml:space="preserve"> </w:t>
+      </w:r>
+      <w:r>
+        <w:rPr>
+          <w:rFonts w:ascii="Times New Roman" w:hAnsi="Times New Roman" w:cs="Times New Roman"/>
+          <w:sz w:val="24"/>
+          <w:szCs w:val="24"/>
+        </w:rPr>
+        <w:t>https://github.com/lucianopulido/EA2-Luciano-Pulido/commit/41df74b057f98992bbd4655a9315011bf2cb2807</w:t>
+      </w:r>
+    </w:p>
+    <w:p>
+      <w:pPr>
+        <w:rPr>
+          <w:rFonts w:ascii="Times New Roman" w:hAnsi="Times New Roman" w:cs="Times New Roman"/>
+          <w:b/>
+          <w:bCs/>
+          <w:sz w:val="24"/>
+          <w:szCs w:val="24"/>
+        </w:rPr>
+      </w:pPr>
+      <w:r>
+        <w:rPr>
+          <w:rFonts w:ascii="Times New Roman" w:hAnsi="Times New Roman" w:cs="Times New Roman"/>
+          <w:b/>
+          <w:bCs/>
+          <w:sz w:val="24"/>
+          <w:szCs w:val="24"/>
+        </w:rPr>
+        <w:t>Resumen general de todo el trabajo:</w:t>
+      </w:r>
+    </w:p>
+    <w:p>
+      <w:pPr>
+        <w:rPr>
+          <w:rFonts w:ascii="Times New Roman" w:hAnsi="Times New Roman" w:cs="Times New Roman"/>
+          <w:b/>
+          <w:bCs/>
+          <w:sz w:val="24"/>
+          <w:szCs w:val="24"/>
+        </w:rPr>
+      </w:pPr>
+      <w:r>
+        <w:rPr>
+          <w:rFonts w:ascii="Times New Roman" w:hAnsi="Times New Roman" w:cs="Times New Roman"/>
+          <w:b/>
+          <w:bCs/>
+          <w:sz w:val="24"/>
+          <w:szCs w:val="24"/>
+        </w:rPr>
         <w:t>Autoevaluación:</w:t>
       </w:r>
     </w:p>
     <w:sectPr>
-      <w:headerReference w:type="default" r:id="rId10"/>
-      <w:footerReference w:type="default" r:id="rId11"/>
+      <w:headerReference w:type="default" r:id="rId16"/>
+      <w:footerReference w:type="default" r:id="rId17"/>
       <w:pgSz w:w="11906" w:h="16838"/>
       <w:pgMar w:top="1417" w:right="1701" w:bottom="1417" w:left="1701" w:header="708" w:footer="708" w:gutter="0"/>
       <w:cols w:space="708"/>
@@ -1585,6 +2146,29 @@
       <w:szCs w:val="24"/>
     </w:rPr>
   </w:style>
+  <w:style w:type="character" w:styleId="Hipervnculo">
+    <w:name w:val="Hyperlink"/>
+    <w:basedOn w:val="Fuentedeprrafopredeter"/>
+    <w:uiPriority w:val="99"/>
+    <w:unhideWhenUsed/>
+    <w:rsid w:val="00D375EF"/>
+    <w:rPr>
+      <w:color w:val="0563C1" w:themeColor="hyperlink"/>
+      <w:u w:val="single"/>
+    </w:rPr>
+  </w:style>
+  <w:style w:type="character" w:styleId="Mencinsinresolver">
+    <w:name w:val="Unresolved Mention"/>
+    <w:basedOn w:val="Fuentedeprrafopredeter"/>
+    <w:uiPriority w:val="99"/>
+    <w:semiHidden/>
+    <w:unhideWhenUsed/>
+    <w:rsid w:val="00D375EF"/>
+    <w:rPr>
+      <w:color w:val="605E5C"/>
+      <w:shd w:val="clear" w:color="auto" w:fill="E1DFDD"/>
+    </w:rPr>
+  </w:style>
 </w:styles>
 </file>
 

</xml_diff>

<commit_message>
se muestra los resultados abajo de los parametros en el ejercicio 3
</commit_message>
<xml_diff>
--- a/EA3_PULIDO_LUCIANO_40137604.docx
+++ b/EA3_PULIDO_LUCIANO_40137604.docx
@@ -39,7 +39,23 @@
           <w:sz w:val="24"/>
           <w:szCs w:val="24"/>
         </w:rPr>
-        <w:t xml:space="preserve">En este ejercicio se desarrollo el algoritmo de búsqueda secuencial tanto usando solamente la CPU de manera secuencial como usando la GPU aplicando </w:t>
+        <w:t>En este ejercicio se desarroll</w:t>
+      </w:r>
+      <w:r>
+        <w:rPr>
+          <w:rFonts w:ascii="Times New Roman" w:hAnsi="Times New Roman" w:cs="Times New Roman"/>
+          <w:sz w:val="24"/>
+          <w:szCs w:val="24"/>
+        </w:rPr>
+        <w:t>ó</w:t>
+      </w:r>
+      <w:r>
+        <w:rPr>
+          <w:rFonts w:ascii="Times New Roman" w:hAnsi="Times New Roman" w:cs="Times New Roman"/>
+          <w:sz w:val="24"/>
+          <w:szCs w:val="24"/>
+        </w:rPr>
+        <w:t xml:space="preserve"> el algoritmo de búsqueda secuencial tanto usando solamente la CPU de manera secuencial como usando la GPU aplicando </w:t>
       </w:r>
       <w:r>
         <w:rPr>
@@ -542,10 +558,20 @@
       <w:r>
         <w:rPr>
           <w:rFonts w:ascii="Times New Roman" w:hAnsi="Times New Roman" w:cs="Times New Roman"/>
-          <w:sz w:val="24"/>
-          <w:szCs w:val="24"/>
-        </w:rPr>
-        <w:t xml:space="preserve">link versión secuencial: </w:t>
+          <w:b/>
+          <w:bCs/>
+          <w:sz w:val="24"/>
+          <w:szCs w:val="24"/>
+        </w:rPr>
+        <w:t>link versión secuencial:</w:t>
+      </w:r>
+      <w:r>
+        <w:rPr>
+          <w:rFonts w:ascii="Times New Roman" w:hAnsi="Times New Roman" w:cs="Times New Roman"/>
+          <w:sz w:val="24"/>
+          <w:szCs w:val="24"/>
+        </w:rPr>
+        <w:t xml:space="preserve"> </w:t>
       </w:r>
       <w:hyperlink r:id="rId10" w:history="1">
         <w:r>
@@ -624,6 +650,27 @@
       <w:pPr>
         <w:rPr>
           <w:rFonts w:ascii="Times New Roman" w:hAnsi="Times New Roman" w:cs="Times New Roman"/>
+          <w:b/>
+          <w:bCs/>
+          <w:sz w:val="24"/>
+          <w:szCs w:val="24"/>
+        </w:rPr>
+      </w:pPr>
+      <w:r>
+        <w:rPr>
+          <w:rFonts w:ascii="Times New Roman" w:hAnsi="Times New Roman" w:cs="Times New Roman"/>
+          <w:b/>
+          <w:bCs/>
+          <w:sz w:val="24"/>
+          <w:szCs w:val="24"/>
+        </w:rPr>
+        <w:t>Aclaración: esta versión debe ser ejecutada en el entorno de GPU.</w:t>
+      </w:r>
+    </w:p>
+    <w:p>
+      <w:pPr>
+        <w:rPr>
+          <w:rFonts w:ascii="Times New Roman" w:hAnsi="Times New Roman" w:cs="Times New Roman"/>
           <w:sz w:val="24"/>
           <w:szCs w:val="24"/>
         </w:rPr>
@@ -700,15 +747,6 @@
         </w:rPr>
         <w:t xml:space="preserve"> (en rojo)” de la imagen.</w:t>
       </w:r>
-    </w:p>
-    <w:p>
-      <w:pPr>
-        <w:rPr>
-          <w:rFonts w:ascii="Times New Roman" w:hAnsi="Times New Roman" w:cs="Times New Roman"/>
-          <w:sz w:val="24"/>
-          <w:szCs w:val="24"/>
-        </w:rPr>
-      </w:pPr>
     </w:p>
     <w:p>
       <w:pPr>
@@ -813,7 +851,23 @@
           <w:sz w:val="24"/>
           <w:szCs w:val="24"/>
         </w:rPr>
-        <w:t>mero de elementos que deseamos que tenga el vector donde se va a buscar un número, como se indica  donde dice “1 (en rojo)” señalado en la imagen, luego debemos hacer click en el botón de “play” donde dice “2 (en rojo)” de la imagen</w:t>
+        <w:t xml:space="preserve">mero de elementos que deseamos que tenga el vector donde se va a buscar un número, como se indica  donde dice “1 (en rojo)” señalado en la imagen, luego debemos hacer click en el botón de “play” donde dice “2 (en rojo)” </w:t>
+      </w:r>
+      <w:r>
+        <w:rPr>
+          <w:rFonts w:ascii="Times New Roman" w:hAnsi="Times New Roman" w:cs="Times New Roman"/>
+          <w:sz w:val="24"/>
+          <w:szCs w:val="24"/>
+        </w:rPr>
+        <w:t>en</w:t>
+      </w:r>
+      <w:r>
+        <w:rPr>
+          <w:rFonts w:ascii="Times New Roman" w:hAnsi="Times New Roman" w:cs="Times New Roman"/>
+          <w:sz w:val="24"/>
+          <w:szCs w:val="24"/>
+        </w:rPr>
+        <w:t xml:space="preserve"> la imagen</w:t>
       </w:r>
     </w:p>
     <w:p>
@@ -1141,6 +1195,8 @@
       <w:r>
         <w:rPr>
           <w:rFonts w:ascii="Times New Roman" w:hAnsi="Times New Roman" w:cs="Times New Roman"/>
+          <w:b/>
+          <w:bCs/>
           <w:sz w:val="24"/>
           <w:szCs w:val="24"/>
         </w:rPr>
@@ -1162,6 +1218,868 @@
       <w:pPr>
         <w:rPr>
           <w:rFonts w:ascii="Times New Roman" w:hAnsi="Times New Roman" w:cs="Times New Roman"/>
+          <w:sz w:val="24"/>
+          <w:szCs w:val="24"/>
+        </w:rPr>
+      </w:pPr>
+    </w:p>
+    <w:p>
+      <w:pPr>
+        <w:rPr>
+          <w:rFonts w:ascii="Times New Roman" w:hAnsi="Times New Roman" w:cs="Times New Roman"/>
+          <w:b/>
+          <w:bCs/>
+          <w:sz w:val="24"/>
+          <w:szCs w:val="24"/>
+        </w:rPr>
+      </w:pPr>
+      <w:r>
+        <w:rPr>
+          <w:rFonts w:ascii="Times New Roman" w:hAnsi="Times New Roman" w:cs="Times New Roman"/>
+          <w:b/>
+          <w:bCs/>
+          <w:sz w:val="24"/>
+          <w:szCs w:val="24"/>
+        </w:rPr>
+        <w:t>Explicación general ejercicio 2:</w:t>
+      </w:r>
+    </w:p>
+    <w:p>
+      <w:pPr>
+        <w:rPr>
+          <w:rFonts w:ascii="Times New Roman" w:hAnsi="Times New Roman" w:cs="Times New Roman"/>
+          <w:b/>
+          <w:bCs/>
+          <w:sz w:val="24"/>
+          <w:szCs w:val="24"/>
+        </w:rPr>
+      </w:pPr>
+      <w:r>
+        <w:rPr>
+          <w:rFonts w:ascii="Times New Roman" w:hAnsi="Times New Roman" w:cs="Times New Roman"/>
+          <w:sz w:val="24"/>
+          <w:szCs w:val="24"/>
+        </w:rPr>
+        <w:t>En este ejercicio se desarroll</w:t>
+      </w:r>
+      <w:r>
+        <w:rPr>
+          <w:rFonts w:ascii="Times New Roman" w:hAnsi="Times New Roman" w:cs="Times New Roman"/>
+          <w:sz w:val="24"/>
+          <w:szCs w:val="24"/>
+        </w:rPr>
+        <w:t>ó</w:t>
+      </w:r>
+      <w:r>
+        <w:rPr>
+          <w:rFonts w:ascii="Times New Roman" w:hAnsi="Times New Roman" w:cs="Times New Roman"/>
+          <w:sz w:val="24"/>
+          <w:szCs w:val="24"/>
+        </w:rPr>
+        <w:t xml:space="preserve"> el algoritmo </w:t>
+      </w:r>
+      <w:r>
+        <w:rPr>
+          <w:rFonts w:ascii="Times New Roman" w:hAnsi="Times New Roman" w:cs="Times New Roman"/>
+          <w:sz w:val="24"/>
+          <w:szCs w:val="24"/>
+        </w:rPr>
+        <w:t xml:space="preserve">para transponer una matriz tanto de manera </w:t>
+      </w:r>
+      <w:r>
+        <w:rPr>
+          <w:rFonts w:ascii="Times New Roman" w:hAnsi="Times New Roman" w:cs="Times New Roman"/>
+          <w:sz w:val="24"/>
+          <w:szCs w:val="24"/>
+        </w:rPr>
+        <w:t xml:space="preserve">secuencial usando solamente la CPU como usando la GPU aplicando paralelismo. En este ejercicio lo que se hace es ingresar </w:t>
+      </w:r>
+      <w:r>
+        <w:rPr>
+          <w:rFonts w:ascii="Times New Roman" w:hAnsi="Times New Roman" w:cs="Times New Roman"/>
+          <w:sz w:val="24"/>
+          <w:szCs w:val="24"/>
+        </w:rPr>
+        <w:t xml:space="preserve">el orden de la matriz (cantidad de filas y columnas iguales, es decir, solo admite matrices cuadradas) </w:t>
+      </w:r>
+      <w:r>
+        <w:rPr>
+          <w:rFonts w:ascii="Times New Roman" w:hAnsi="Times New Roman" w:cs="Times New Roman"/>
+          <w:sz w:val="24"/>
+          <w:szCs w:val="24"/>
+        </w:rPr>
+        <w:t>que deseamos que tenga un</w:t>
+      </w:r>
+      <w:r>
+        <w:rPr>
+          <w:rFonts w:ascii="Times New Roman" w:hAnsi="Times New Roman" w:cs="Times New Roman"/>
+          <w:sz w:val="24"/>
+          <w:szCs w:val="24"/>
+        </w:rPr>
+        <w:t>a matriz</w:t>
+      </w:r>
+      <w:r>
+        <w:rPr>
+          <w:rFonts w:ascii="Times New Roman" w:hAnsi="Times New Roman" w:cs="Times New Roman"/>
+          <w:sz w:val="24"/>
+          <w:szCs w:val="24"/>
+        </w:rPr>
+        <w:t xml:space="preserve">  y luego </w:t>
+      </w:r>
+      <w:r>
+        <w:rPr>
+          <w:rFonts w:ascii="Times New Roman" w:hAnsi="Times New Roman" w:cs="Times New Roman"/>
+          <w:sz w:val="24"/>
+          <w:szCs w:val="24"/>
+        </w:rPr>
+        <w:t xml:space="preserve">una vez ejecutado el algoritmo, se encarga de transponerla y nos </w:t>
+      </w:r>
+      <w:r>
+        <w:rPr>
+          <w:rFonts w:ascii="Times New Roman" w:hAnsi="Times New Roman" w:cs="Times New Roman"/>
+          <w:sz w:val="24"/>
+          <w:szCs w:val="24"/>
+        </w:rPr>
+        <w:t xml:space="preserve"> inform</w:t>
+      </w:r>
+      <w:r>
+        <w:rPr>
+          <w:rFonts w:ascii="Times New Roman" w:hAnsi="Times New Roman" w:cs="Times New Roman"/>
+          <w:sz w:val="24"/>
+          <w:szCs w:val="24"/>
+        </w:rPr>
+        <w:t>a la matriz transpuesta</w:t>
+      </w:r>
+      <w:r>
+        <w:rPr>
+          <w:rFonts w:ascii="Times New Roman" w:hAnsi="Times New Roman" w:cs="Times New Roman"/>
+          <w:sz w:val="24"/>
+          <w:szCs w:val="24"/>
+        </w:rPr>
+        <w:t>. El objetivo buscado con este ejercicio es comparar los tiempos de ejecución de la manera secuencial contra la manera que utiliza paralelismo para ver cual resulta ser más eficiente.</w:t>
+      </w:r>
+    </w:p>
+    <w:p>
+      <w:pPr>
+        <w:rPr>
+          <w:rFonts w:ascii="Times New Roman" w:hAnsi="Times New Roman" w:cs="Times New Roman"/>
+          <w:b/>
+          <w:bCs/>
+          <w:sz w:val="24"/>
+          <w:szCs w:val="24"/>
+        </w:rPr>
+      </w:pPr>
+      <w:r>
+        <w:rPr>
+          <w:rFonts w:ascii="Times New Roman" w:hAnsi="Times New Roman" w:cs="Times New Roman"/>
+          <w:b/>
+          <w:bCs/>
+          <w:sz w:val="24"/>
+          <w:szCs w:val="24"/>
+        </w:rPr>
+        <w:t>Manual de uso para la versión CPU ( secuencial):</w:t>
+      </w:r>
+    </w:p>
+    <w:p>
+      <w:pPr>
+        <w:rPr>
+          <w:rFonts w:ascii="Times New Roman" w:hAnsi="Times New Roman" w:cs="Times New Roman"/>
+          <w:sz w:val="24"/>
+          <w:szCs w:val="24"/>
+        </w:rPr>
+      </w:pPr>
+      <w:r>
+        <w:rPr>
+          <w:rFonts w:ascii="Times New Roman" w:hAnsi="Times New Roman" w:cs="Times New Roman"/>
+          <w:sz w:val="24"/>
+          <w:szCs w:val="24"/>
+        </w:rPr>
+        <w:t xml:space="preserve">Paso1: Dentro del cuaderno, debemos dirigirnos a la sección “Desarrollo” y luego ingresar el </w:t>
+      </w:r>
+      <w:r>
+        <w:rPr>
+          <w:rFonts w:ascii="Times New Roman" w:hAnsi="Times New Roman" w:cs="Times New Roman"/>
+          <w:sz w:val="24"/>
+          <w:szCs w:val="24"/>
+        </w:rPr>
+        <w:t>orden de la matriz</w:t>
+      </w:r>
+      <w:r>
+        <w:rPr>
+          <w:rFonts w:ascii="Times New Roman" w:hAnsi="Times New Roman" w:cs="Times New Roman"/>
+          <w:sz w:val="24"/>
+          <w:szCs w:val="24"/>
+        </w:rPr>
+        <w:t xml:space="preserve"> que deseamos que tenga </w:t>
+      </w:r>
+      <w:r>
+        <w:rPr>
+          <w:rFonts w:ascii="Times New Roman" w:hAnsi="Times New Roman" w:cs="Times New Roman"/>
+          <w:sz w:val="24"/>
+          <w:szCs w:val="24"/>
+        </w:rPr>
+        <w:t>la matriz</w:t>
+      </w:r>
+      <w:r>
+        <w:rPr>
+          <w:rFonts w:ascii="Times New Roman" w:hAnsi="Times New Roman" w:cs="Times New Roman"/>
+          <w:sz w:val="24"/>
+          <w:szCs w:val="24"/>
+        </w:rPr>
+        <w:t xml:space="preserve"> que deseamos transponer</w:t>
+      </w:r>
+      <w:r>
+        <w:rPr>
+          <w:rFonts w:ascii="Times New Roman" w:hAnsi="Times New Roman" w:cs="Times New Roman"/>
+          <w:sz w:val="24"/>
+          <w:szCs w:val="24"/>
+        </w:rPr>
+        <w:t xml:space="preserve">, como se indica  donde dice “1 (en rojo)” señalado en la imagen, luego debemos hacer click en el botón de “play” donde dice “2 (en rojo)” </w:t>
+      </w:r>
+      <w:r>
+        <w:rPr>
+          <w:rFonts w:ascii="Times New Roman" w:hAnsi="Times New Roman" w:cs="Times New Roman"/>
+          <w:sz w:val="24"/>
+          <w:szCs w:val="24"/>
+        </w:rPr>
+        <w:t>en</w:t>
+      </w:r>
+      <w:r>
+        <w:rPr>
+          <w:rFonts w:ascii="Times New Roman" w:hAnsi="Times New Roman" w:cs="Times New Roman"/>
+          <w:sz w:val="24"/>
+          <w:szCs w:val="24"/>
+        </w:rPr>
+        <w:t xml:space="preserve"> la imagen.</w:t>
+      </w:r>
+    </w:p>
+    <w:p>
+      <w:pPr>
+        <w:rPr>
+          <w:rFonts w:ascii="Times New Roman" w:hAnsi="Times New Roman" w:cs="Times New Roman"/>
+          <w:b/>
+          <w:bCs/>
+          <w:sz w:val="24"/>
+          <w:szCs w:val="24"/>
+        </w:rPr>
+      </w:pPr>
+      <w:r>
+        <w:rPr>
+          <w:noProof/>
+        </w:rPr>
+        <w:drawing>
+          <wp:inline distT="0" distB="0" distL="0" distR="0" wp14:anchorId="7D9DFEC7" wp14:editId="07142F12">
+            <wp:extent cx="5400040" cy="793750"/>
+            <wp:effectExtent l="0" t="0" r="0" b="6350"/>
+            <wp:docPr id="17" name="Imagen 17"/>
+            <wp:cNvGraphicFramePr>
+              <a:graphicFrameLocks xmlns:a="http://schemas.openxmlformats.org/drawingml/2006/main" noChangeAspect="1"/>
+            </wp:cNvGraphicFramePr>
+            <a:graphic xmlns:a="http://schemas.openxmlformats.org/drawingml/2006/main">
+              <a:graphicData uri="http://schemas.openxmlformats.org/drawingml/2006/picture">
+                <pic:pic xmlns:pic="http://schemas.openxmlformats.org/drawingml/2006/picture">
+                  <pic:nvPicPr>
+                    <pic:cNvPr id="1" name=""/>
+                    <pic:cNvPicPr/>
+                  </pic:nvPicPr>
+                  <pic:blipFill>
+                    <a:blip r:embed="rId16"/>
+                    <a:stretch>
+                      <a:fillRect/>
+                    </a:stretch>
+                  </pic:blipFill>
+                  <pic:spPr>
+                    <a:xfrm>
+                      <a:off x="0" y="0"/>
+                      <a:ext cx="5400040" cy="793750"/>
+                    </a:xfrm>
+                    <a:prstGeom prst="rect">
+                      <a:avLst/>
+                    </a:prstGeom>
+                  </pic:spPr>
+                </pic:pic>
+              </a:graphicData>
+            </a:graphic>
+          </wp:inline>
+        </w:drawing>
+      </w:r>
+    </w:p>
+    <w:p>
+      <w:pPr>
+        <w:rPr>
+          <w:rFonts w:ascii="Times New Roman" w:hAnsi="Times New Roman" w:cs="Times New Roman"/>
+          <w:sz w:val="24"/>
+          <w:szCs w:val="24"/>
+        </w:rPr>
+      </w:pPr>
+      <w:r>
+        <w:rPr>
+          <w:rFonts w:ascii="Times New Roman" w:hAnsi="Times New Roman" w:cs="Times New Roman"/>
+          <w:sz w:val="24"/>
+          <w:szCs w:val="24"/>
+        </w:rPr>
+        <w:t>Paso2 : se informa la matriz transpuesta como en la siguiente imagen</w:t>
+      </w:r>
+    </w:p>
+    <w:p>
+      <w:pPr>
+        <w:rPr>
+          <w:rFonts w:ascii="Times New Roman" w:hAnsi="Times New Roman" w:cs="Times New Roman"/>
+          <w:sz w:val="24"/>
+          <w:szCs w:val="24"/>
+        </w:rPr>
+      </w:pPr>
+      <w:r>
+        <w:rPr>
+          <w:noProof/>
+        </w:rPr>
+        <w:drawing>
+          <wp:inline distT="0" distB="0" distL="0" distR="0" wp14:anchorId="202D250C" wp14:editId="0D5FD324">
+            <wp:extent cx="5400040" cy="2393315"/>
+            <wp:effectExtent l="0" t="0" r="0" b="6985"/>
+            <wp:docPr id="18" name="Imagen 18"/>
+            <wp:cNvGraphicFramePr>
+              <a:graphicFrameLocks xmlns:a="http://schemas.openxmlformats.org/drawingml/2006/main" noChangeAspect="1"/>
+            </wp:cNvGraphicFramePr>
+            <a:graphic xmlns:a="http://schemas.openxmlformats.org/drawingml/2006/main">
+              <a:graphicData uri="http://schemas.openxmlformats.org/drawingml/2006/picture">
+                <pic:pic xmlns:pic="http://schemas.openxmlformats.org/drawingml/2006/picture">
+                  <pic:nvPicPr>
+                    <pic:cNvPr id="1" name=""/>
+                    <pic:cNvPicPr/>
+                  </pic:nvPicPr>
+                  <pic:blipFill>
+                    <a:blip r:embed="rId17"/>
+                    <a:stretch>
+                      <a:fillRect/>
+                    </a:stretch>
+                  </pic:blipFill>
+                  <pic:spPr>
+                    <a:xfrm>
+                      <a:off x="0" y="0"/>
+                      <a:ext cx="5400040" cy="2393315"/>
+                    </a:xfrm>
+                    <a:prstGeom prst="rect">
+                      <a:avLst/>
+                    </a:prstGeom>
+                  </pic:spPr>
+                </pic:pic>
+              </a:graphicData>
+            </a:graphic>
+          </wp:inline>
+        </w:drawing>
+      </w:r>
+    </w:p>
+    <w:p>
+      <w:pPr>
+        <w:rPr>
+          <w:rFonts w:ascii="Times New Roman" w:hAnsi="Times New Roman" w:cs="Times New Roman"/>
+          <w:sz w:val="24"/>
+          <w:szCs w:val="24"/>
+        </w:rPr>
+      </w:pPr>
+      <w:r>
+        <w:rPr>
+          <w:rFonts w:ascii="Times New Roman" w:hAnsi="Times New Roman" w:cs="Times New Roman"/>
+          <w:b/>
+          <w:bCs/>
+          <w:sz w:val="24"/>
+          <w:szCs w:val="24"/>
+        </w:rPr>
+        <w:t>link versión secuencial</w:t>
+      </w:r>
+      <w:r>
+        <w:rPr>
+          <w:rFonts w:ascii="Times New Roman" w:hAnsi="Times New Roman" w:cs="Times New Roman"/>
+          <w:sz w:val="24"/>
+          <w:szCs w:val="24"/>
+        </w:rPr>
+        <w:t xml:space="preserve">: </w:t>
+      </w:r>
+      <w:r>
+        <w:rPr>
+          <w:rFonts w:ascii="Times New Roman" w:hAnsi="Times New Roman" w:cs="Times New Roman"/>
+          <w:sz w:val="24"/>
+          <w:szCs w:val="24"/>
+        </w:rPr>
+        <w:t>https://github.com/lucianopulido/EA2-Luciano-Pulido/blob/master/HPC/Pulido_Luciano_Ejercicio1_1_3_CPU.ipynb</w:t>
+      </w:r>
+    </w:p>
+    <w:p>
+      <w:pPr>
+        <w:rPr>
+          <w:rFonts w:ascii="Times New Roman" w:hAnsi="Times New Roman" w:cs="Times New Roman"/>
+          <w:b/>
+          <w:bCs/>
+          <w:sz w:val="24"/>
+          <w:szCs w:val="24"/>
+        </w:rPr>
+      </w:pPr>
+      <w:r>
+        <w:rPr>
+          <w:rFonts w:ascii="Times New Roman" w:hAnsi="Times New Roman" w:cs="Times New Roman"/>
+          <w:b/>
+          <w:bCs/>
+          <w:sz w:val="24"/>
+          <w:szCs w:val="24"/>
+        </w:rPr>
+        <w:br w:type="page"/>
+      </w:r>
+    </w:p>
+    <w:p>
+      <w:pPr>
+        <w:rPr>
+          <w:rFonts w:ascii="Times New Roman" w:hAnsi="Times New Roman" w:cs="Times New Roman"/>
+          <w:b/>
+          <w:bCs/>
+          <w:sz w:val="24"/>
+          <w:szCs w:val="24"/>
+        </w:rPr>
+      </w:pPr>
+    </w:p>
+    <w:p>
+      <w:pPr>
+        <w:rPr>
+          <w:rFonts w:ascii="Times New Roman" w:hAnsi="Times New Roman" w:cs="Times New Roman"/>
+          <w:b/>
+          <w:bCs/>
+          <w:sz w:val="24"/>
+          <w:szCs w:val="24"/>
+        </w:rPr>
+      </w:pPr>
+      <w:r>
+        <w:rPr>
+          <w:rFonts w:ascii="Times New Roman" w:hAnsi="Times New Roman" w:cs="Times New Roman"/>
+          <w:b/>
+          <w:bCs/>
+          <w:sz w:val="24"/>
+          <w:szCs w:val="24"/>
+        </w:rPr>
+        <w:t xml:space="preserve">Manual de uso para la versión </w:t>
+      </w:r>
+      <w:r>
+        <w:rPr>
+          <w:rFonts w:ascii="Times New Roman" w:hAnsi="Times New Roman" w:cs="Times New Roman"/>
+          <w:b/>
+          <w:bCs/>
+          <w:sz w:val="24"/>
+          <w:szCs w:val="24"/>
+        </w:rPr>
+        <w:t>GPU</w:t>
+      </w:r>
+      <w:r>
+        <w:rPr>
+          <w:rFonts w:ascii="Times New Roman" w:hAnsi="Times New Roman" w:cs="Times New Roman"/>
+          <w:b/>
+          <w:bCs/>
+          <w:sz w:val="24"/>
+          <w:szCs w:val="24"/>
+        </w:rPr>
+        <w:t xml:space="preserve"> ( </w:t>
+      </w:r>
+      <w:r>
+        <w:rPr>
+          <w:rFonts w:ascii="Times New Roman" w:hAnsi="Times New Roman" w:cs="Times New Roman"/>
+          <w:b/>
+          <w:bCs/>
+          <w:sz w:val="24"/>
+          <w:szCs w:val="24"/>
+        </w:rPr>
+        <w:t>paralelismo</w:t>
+      </w:r>
+      <w:r>
+        <w:rPr>
+          <w:rFonts w:ascii="Times New Roman" w:hAnsi="Times New Roman" w:cs="Times New Roman"/>
+          <w:b/>
+          <w:bCs/>
+          <w:sz w:val="24"/>
+          <w:szCs w:val="24"/>
+        </w:rPr>
+        <w:t>):</w:t>
+      </w:r>
+    </w:p>
+    <w:p>
+      <w:pPr>
+        <w:rPr>
+          <w:rFonts w:ascii="Times New Roman" w:hAnsi="Times New Roman" w:cs="Times New Roman"/>
+          <w:sz w:val="24"/>
+          <w:szCs w:val="24"/>
+        </w:rPr>
+      </w:pPr>
+      <w:r>
+        <w:rPr>
+          <w:rFonts w:ascii="Times New Roman" w:hAnsi="Times New Roman" w:cs="Times New Roman"/>
+          <w:sz w:val="24"/>
+          <w:szCs w:val="24"/>
+        </w:rPr>
+        <w:t xml:space="preserve">Paso1: </w:t>
+      </w:r>
+      <w:r>
+        <w:rPr>
+          <w:rFonts w:ascii="Times New Roman" w:hAnsi="Times New Roman" w:cs="Times New Roman"/>
+          <w:sz w:val="24"/>
+          <w:szCs w:val="24"/>
+        </w:rPr>
+        <w:t xml:space="preserve">Dentro del cuaderno, debemos dirigirnos a la sección “Desarrollo” y luego ingresar el orden de la matriz que deseamos que tenga la matriz que deseamos transponer, como se indica  donde dice “1 (en rojo)” señalado en la imagen, luego debemos hacer click en el botón de “play” donde dice “2 (en rojo)” </w:t>
+      </w:r>
+      <w:r>
+        <w:rPr>
+          <w:rFonts w:ascii="Times New Roman" w:hAnsi="Times New Roman" w:cs="Times New Roman"/>
+          <w:sz w:val="24"/>
+          <w:szCs w:val="24"/>
+        </w:rPr>
+        <w:t>en</w:t>
+      </w:r>
+      <w:r>
+        <w:rPr>
+          <w:rFonts w:ascii="Times New Roman" w:hAnsi="Times New Roman" w:cs="Times New Roman"/>
+          <w:sz w:val="24"/>
+          <w:szCs w:val="24"/>
+        </w:rPr>
+        <w:t xml:space="preserve"> la imagen.</w:t>
+      </w:r>
+    </w:p>
+    <w:p>
+      <w:pPr>
+        <w:rPr>
+          <w:rFonts w:ascii="Times New Roman" w:hAnsi="Times New Roman" w:cs="Times New Roman"/>
+          <w:sz w:val="24"/>
+          <w:szCs w:val="24"/>
+        </w:rPr>
+      </w:pPr>
+      <w:r>
+        <w:rPr>
+          <w:noProof/>
+        </w:rPr>
+        <w:drawing>
+          <wp:inline distT="0" distB="0" distL="0" distR="0" wp14:anchorId="3CB30C76" wp14:editId="62D16E55">
+            <wp:extent cx="5400040" cy="754380"/>
+            <wp:effectExtent l="0" t="0" r="0" b="7620"/>
+            <wp:docPr id="19" name="Imagen 19"/>
+            <wp:cNvGraphicFramePr>
+              <a:graphicFrameLocks xmlns:a="http://schemas.openxmlformats.org/drawingml/2006/main" noChangeAspect="1"/>
+            </wp:cNvGraphicFramePr>
+            <a:graphic xmlns:a="http://schemas.openxmlformats.org/drawingml/2006/main">
+              <a:graphicData uri="http://schemas.openxmlformats.org/drawingml/2006/picture">
+                <pic:pic xmlns:pic="http://schemas.openxmlformats.org/drawingml/2006/picture">
+                  <pic:nvPicPr>
+                    <pic:cNvPr id="1" name=""/>
+                    <pic:cNvPicPr/>
+                  </pic:nvPicPr>
+                  <pic:blipFill>
+                    <a:blip r:embed="rId18"/>
+                    <a:stretch>
+                      <a:fillRect/>
+                    </a:stretch>
+                  </pic:blipFill>
+                  <pic:spPr>
+                    <a:xfrm>
+                      <a:off x="0" y="0"/>
+                      <a:ext cx="5400040" cy="754380"/>
+                    </a:xfrm>
+                    <a:prstGeom prst="rect">
+                      <a:avLst/>
+                    </a:prstGeom>
+                  </pic:spPr>
+                </pic:pic>
+              </a:graphicData>
+            </a:graphic>
+          </wp:inline>
+        </w:drawing>
+      </w:r>
+    </w:p>
+    <w:p>
+      <w:pPr>
+        <w:rPr>
+          <w:rFonts w:ascii="Times New Roman" w:hAnsi="Times New Roman" w:cs="Times New Roman"/>
+          <w:sz w:val="24"/>
+          <w:szCs w:val="24"/>
+        </w:rPr>
+      </w:pPr>
+      <w:r>
+        <w:rPr>
+          <w:rFonts w:ascii="Times New Roman" w:hAnsi="Times New Roman" w:cs="Times New Roman"/>
+          <w:sz w:val="24"/>
+          <w:szCs w:val="24"/>
+        </w:rPr>
+        <w:t xml:space="preserve">Paso2: </w:t>
+      </w:r>
+      <w:r>
+        <w:rPr>
+          <w:rFonts w:ascii="Times New Roman" w:hAnsi="Times New Roman" w:cs="Times New Roman"/>
+          <w:sz w:val="24"/>
+          <w:szCs w:val="24"/>
+        </w:rPr>
+        <w:t>se informa la matriz transpuesta como en la siguiente imagen</w:t>
+      </w:r>
+    </w:p>
+    <w:p>
+      <w:pPr>
+        <w:rPr>
+          <w:rFonts w:ascii="Times New Roman" w:hAnsi="Times New Roman" w:cs="Times New Roman"/>
+          <w:sz w:val="24"/>
+          <w:szCs w:val="24"/>
+        </w:rPr>
+      </w:pPr>
+      <w:r>
+        <w:rPr>
+          <w:noProof/>
+        </w:rPr>
+        <w:drawing>
+          <wp:inline distT="0" distB="0" distL="0" distR="0" wp14:anchorId="3B137262" wp14:editId="11D56F79">
+            <wp:extent cx="5400040" cy="3286760"/>
+            <wp:effectExtent l="0" t="0" r="0" b="8890"/>
+            <wp:docPr id="20" name="Imagen 20"/>
+            <wp:cNvGraphicFramePr>
+              <a:graphicFrameLocks xmlns:a="http://schemas.openxmlformats.org/drawingml/2006/main" noChangeAspect="1"/>
+            </wp:cNvGraphicFramePr>
+            <a:graphic xmlns:a="http://schemas.openxmlformats.org/drawingml/2006/main">
+              <a:graphicData uri="http://schemas.openxmlformats.org/drawingml/2006/picture">
+                <pic:pic xmlns:pic="http://schemas.openxmlformats.org/drawingml/2006/picture">
+                  <pic:nvPicPr>
+                    <pic:cNvPr id="1" name=""/>
+                    <pic:cNvPicPr/>
+                  </pic:nvPicPr>
+                  <pic:blipFill>
+                    <a:blip r:embed="rId19"/>
+                    <a:stretch>
+                      <a:fillRect/>
+                    </a:stretch>
+                  </pic:blipFill>
+                  <pic:spPr>
+                    <a:xfrm>
+                      <a:off x="0" y="0"/>
+                      <a:ext cx="5400040" cy="3286760"/>
+                    </a:xfrm>
+                    <a:prstGeom prst="rect">
+                      <a:avLst/>
+                    </a:prstGeom>
+                  </pic:spPr>
+                </pic:pic>
+              </a:graphicData>
+            </a:graphic>
+          </wp:inline>
+        </w:drawing>
+      </w:r>
+    </w:p>
+    <w:p>
+      <w:pPr>
+        <w:rPr>
+          <w:rFonts w:ascii="Times New Roman" w:hAnsi="Times New Roman" w:cs="Times New Roman"/>
+          <w:b/>
+          <w:bCs/>
+          <w:sz w:val="24"/>
+          <w:szCs w:val="24"/>
+        </w:rPr>
+      </w:pPr>
+      <w:r>
+        <w:rPr>
+          <w:rFonts w:ascii="Times New Roman" w:hAnsi="Times New Roman" w:cs="Times New Roman"/>
+          <w:b/>
+          <w:bCs/>
+          <w:sz w:val="24"/>
+          <w:szCs w:val="24"/>
+        </w:rPr>
+        <w:t>Aclaración: esta versión debe ser ejecutada en el entorno de GPU.</w:t>
+      </w:r>
+    </w:p>
+    <w:p>
+      <w:pPr>
+        <w:rPr>
+          <w:rFonts w:ascii="Times New Roman" w:hAnsi="Times New Roman" w:cs="Times New Roman"/>
+          <w:sz w:val="24"/>
+          <w:szCs w:val="24"/>
+        </w:rPr>
+      </w:pPr>
+      <w:r>
+        <w:rPr>
+          <w:rFonts w:ascii="Times New Roman" w:hAnsi="Times New Roman" w:cs="Times New Roman"/>
+          <w:b/>
+          <w:bCs/>
+          <w:sz w:val="24"/>
+          <w:szCs w:val="24"/>
+        </w:rPr>
+        <w:t>link versión con paralelismo</w:t>
+      </w:r>
+      <w:r>
+        <w:rPr>
+          <w:rFonts w:ascii="Times New Roman" w:hAnsi="Times New Roman" w:cs="Times New Roman"/>
+          <w:sz w:val="24"/>
+          <w:szCs w:val="24"/>
+        </w:rPr>
+        <w:t>:</w:t>
+      </w:r>
+      <w:r>
+        <w:t xml:space="preserve"> </w:t>
+      </w:r>
+      <w:r>
+        <w:rPr>
+          <w:rFonts w:ascii="Times New Roman" w:hAnsi="Times New Roman" w:cs="Times New Roman"/>
+          <w:sz w:val="24"/>
+          <w:szCs w:val="24"/>
+        </w:rPr>
+        <w:t>https://github.com/lucianopulido/EA2-Luciano-Pulido/blob/master/HPC/Pulido_Luciano_Ejercicio1_1_3_GPU.ipynb</w:t>
+      </w:r>
+    </w:p>
+    <w:p>
+      <w:pPr>
+        <w:rPr>
+          <w:rFonts w:ascii="Times New Roman" w:hAnsi="Times New Roman" w:cs="Times New Roman"/>
+          <w:b/>
+          <w:bCs/>
+          <w:sz w:val="24"/>
+          <w:szCs w:val="24"/>
+        </w:rPr>
+      </w:pPr>
+      <w:r>
+        <w:rPr>
+          <w:rFonts w:ascii="Times New Roman" w:hAnsi="Times New Roman" w:cs="Times New Roman"/>
+          <w:b/>
+          <w:bCs/>
+          <w:sz w:val="24"/>
+          <w:szCs w:val="24"/>
+        </w:rPr>
+        <w:t>Explicación general ejercicio 3:</w:t>
+      </w:r>
+    </w:p>
+    <w:p>
+      <w:pPr>
+        <w:rPr>
+          <w:rFonts w:ascii="Times New Roman" w:hAnsi="Times New Roman" w:cs="Times New Roman"/>
+          <w:b/>
+          <w:bCs/>
+          <w:sz w:val="24"/>
+          <w:szCs w:val="24"/>
+        </w:rPr>
+      </w:pPr>
+      <w:r>
+        <w:rPr>
+          <w:rFonts w:ascii="Times New Roman" w:hAnsi="Times New Roman" w:cs="Times New Roman"/>
+          <w:sz w:val="24"/>
+          <w:szCs w:val="24"/>
+        </w:rPr>
+        <w:t xml:space="preserve">En este ejercicio se desarrolló el algoritmo de </w:t>
+      </w:r>
+      <w:r>
+        <w:rPr>
+          <w:rFonts w:ascii="Times New Roman" w:hAnsi="Times New Roman" w:cs="Times New Roman"/>
+          <w:sz w:val="24"/>
+          <w:szCs w:val="24"/>
+        </w:rPr>
+        <w:t xml:space="preserve">una suma de matrices </w:t>
+      </w:r>
+      <w:r>
+        <w:rPr>
+          <w:rFonts w:ascii="Times New Roman" w:hAnsi="Times New Roman" w:cs="Times New Roman"/>
+          <w:sz w:val="24"/>
+          <w:szCs w:val="24"/>
+        </w:rPr>
+        <w:t>usando solamente la CPU</w:t>
+      </w:r>
+      <w:r>
+        <w:rPr>
+          <w:rFonts w:ascii="Times New Roman" w:hAnsi="Times New Roman" w:cs="Times New Roman"/>
+          <w:sz w:val="24"/>
+          <w:szCs w:val="24"/>
+        </w:rPr>
+        <w:t xml:space="preserve"> y aplicando </w:t>
+      </w:r>
+      <w:r>
+        <w:rPr>
+          <w:rFonts w:ascii="Times New Roman" w:hAnsi="Times New Roman" w:cs="Times New Roman"/>
+          <w:sz w:val="24"/>
+          <w:szCs w:val="24"/>
+        </w:rPr>
+        <w:t>paralelismo</w:t>
+      </w:r>
+      <w:r>
+        <w:rPr>
+          <w:rFonts w:ascii="Times New Roman" w:hAnsi="Times New Roman" w:cs="Times New Roman"/>
+          <w:sz w:val="24"/>
+          <w:szCs w:val="24"/>
+        </w:rPr>
+        <w:t xml:space="preserve"> mediante Threads</w:t>
+      </w:r>
+      <w:r>
+        <w:rPr>
+          <w:rFonts w:ascii="Times New Roman" w:hAnsi="Times New Roman" w:cs="Times New Roman"/>
+          <w:sz w:val="24"/>
+          <w:szCs w:val="24"/>
+        </w:rPr>
+        <w:t xml:space="preserve">. </w:t>
+      </w:r>
+      <w:r>
+        <w:rPr>
+          <w:rFonts w:ascii="Times New Roman" w:hAnsi="Times New Roman" w:cs="Times New Roman"/>
+          <w:sz w:val="24"/>
+          <w:szCs w:val="24"/>
+        </w:rPr>
+        <w:t xml:space="preserve">En este ejercicio lo que se hace es ingresar el orden de la matriz (cantidad de filas y columnas iguales, es decir, solo admite matrices cuadradas) que deseamos que tenga </w:t>
+      </w:r>
+      <w:r>
+        <w:rPr>
+          <w:rFonts w:ascii="Times New Roman" w:hAnsi="Times New Roman" w:cs="Times New Roman"/>
+          <w:sz w:val="24"/>
+          <w:szCs w:val="24"/>
+        </w:rPr>
+        <w:t>2</w:t>
+      </w:r>
+      <w:r>
+        <w:rPr>
+          <w:rFonts w:ascii="Times New Roman" w:hAnsi="Times New Roman" w:cs="Times New Roman"/>
+          <w:sz w:val="24"/>
+          <w:szCs w:val="24"/>
+        </w:rPr>
+        <w:t xml:space="preserve"> matri</w:t>
+      </w:r>
+      <w:r>
+        <w:rPr>
+          <w:rFonts w:ascii="Times New Roman" w:hAnsi="Times New Roman" w:cs="Times New Roman"/>
+          <w:sz w:val="24"/>
+          <w:szCs w:val="24"/>
+        </w:rPr>
+        <w:t>ces que se van a sumar</w:t>
+      </w:r>
+      <w:r>
+        <w:rPr>
+          <w:rFonts w:ascii="Times New Roman" w:hAnsi="Times New Roman" w:cs="Times New Roman"/>
+          <w:sz w:val="24"/>
+          <w:szCs w:val="24"/>
+        </w:rPr>
+        <w:t xml:space="preserve">  y luego una vez ejecutado el algoritmo, se encarga de </w:t>
+      </w:r>
+      <w:r>
+        <w:rPr>
+          <w:rFonts w:ascii="Times New Roman" w:hAnsi="Times New Roman" w:cs="Times New Roman"/>
+          <w:sz w:val="24"/>
+          <w:szCs w:val="24"/>
+        </w:rPr>
+        <w:t>sumar las matrices y nos informa la matriz resultante de las sumas de las mismas</w:t>
+      </w:r>
+      <w:r>
+        <w:rPr>
+          <w:rFonts w:ascii="Times New Roman" w:hAnsi="Times New Roman" w:cs="Times New Roman"/>
+          <w:sz w:val="24"/>
+          <w:szCs w:val="24"/>
+        </w:rPr>
+        <w:t>.</w:t>
+      </w:r>
+    </w:p>
+    <w:p>
+      <w:pPr>
+        <w:rPr>
+          <w:rFonts w:ascii="Times New Roman" w:hAnsi="Times New Roman" w:cs="Times New Roman"/>
+          <w:b/>
+          <w:bCs/>
+          <w:sz w:val="24"/>
+          <w:szCs w:val="24"/>
+        </w:rPr>
+      </w:pPr>
+    </w:p>
+    <w:p>
+      <w:pPr>
+        <w:rPr>
+          <w:rFonts w:ascii="Times New Roman" w:hAnsi="Times New Roman" w:cs="Times New Roman"/>
           <w:b/>
           <w:bCs/>
           <w:sz w:val="24"/>
@@ -1177,45 +2095,262 @@
           <w:szCs w:val="24"/>
         </w:rPr>
         <w:lastRenderedPageBreak/>
-        <w:t>Explicación general ejercicio 2:</w:t>
-      </w:r>
-    </w:p>
-    <w:p>
-      <w:pPr>
-        <w:rPr>
-          <w:rFonts w:ascii="Times New Roman" w:hAnsi="Times New Roman" w:cs="Times New Roman"/>
-          <w:sz w:val="24"/>
-          <w:szCs w:val="24"/>
-        </w:rPr>
-      </w:pPr>
-      <w:r>
-        <w:rPr>
-          <w:rFonts w:ascii="Times New Roman" w:hAnsi="Times New Roman" w:cs="Times New Roman"/>
-          <w:sz w:val="24"/>
-          <w:szCs w:val="24"/>
-        </w:rPr>
-        <w:t xml:space="preserve">link versión secuencial: </w:t>
-      </w:r>
-      <w:r>
-        <w:rPr>
-          <w:rFonts w:ascii="Times New Roman" w:hAnsi="Times New Roman" w:cs="Times New Roman"/>
-          <w:sz w:val="24"/>
-          <w:szCs w:val="24"/>
-        </w:rPr>
-        <w:t>https://github.com/lucianopulido/EA2-Luciano-Pulido/blob/master/HPC/Pulido_Luciano_Ejercicio1_1_3_CPU.ipynb</w:t>
-      </w:r>
-    </w:p>
-    <w:p>
-      <w:pPr>
-        <w:rPr>
-          <w:rFonts w:ascii="Times New Roman" w:hAnsi="Times New Roman" w:cs="Times New Roman"/>
-          <w:sz w:val="24"/>
-          <w:szCs w:val="24"/>
-        </w:rPr>
-      </w:pPr>
-      <w:r>
-        <w:rPr>
-          <w:rFonts w:ascii="Times New Roman" w:hAnsi="Times New Roman" w:cs="Times New Roman"/>
+        <w:t xml:space="preserve">Manual de uso ( </w:t>
+      </w:r>
+      <w:r>
+        <w:rPr>
+          <w:rFonts w:ascii="Times New Roman" w:hAnsi="Times New Roman" w:cs="Times New Roman"/>
+          <w:b/>
+          <w:bCs/>
+          <w:sz w:val="24"/>
+          <w:szCs w:val="24"/>
+        </w:rPr>
+        <w:t>paralelismo</w:t>
+      </w:r>
+      <w:r>
+        <w:rPr>
+          <w:rFonts w:ascii="Times New Roman" w:hAnsi="Times New Roman" w:cs="Times New Roman"/>
+          <w:b/>
+          <w:bCs/>
+          <w:sz w:val="24"/>
+          <w:szCs w:val="24"/>
+        </w:rPr>
+        <w:t>):</w:t>
+      </w:r>
+    </w:p>
+    <w:p>
+      <w:pPr>
+        <w:rPr>
+          <w:rFonts w:ascii="Times New Roman" w:hAnsi="Times New Roman" w:cs="Times New Roman"/>
+          <w:sz w:val="24"/>
+          <w:szCs w:val="24"/>
+        </w:rPr>
+      </w:pPr>
+      <w:r>
+        <w:rPr>
+          <w:rFonts w:ascii="Times New Roman" w:hAnsi="Times New Roman" w:cs="Times New Roman"/>
+          <w:sz w:val="24"/>
+          <w:szCs w:val="24"/>
+        </w:rPr>
+        <w:t>Paso</w:t>
+      </w:r>
+      <w:r>
+        <w:rPr>
+          <w:rFonts w:ascii="Times New Roman" w:hAnsi="Times New Roman" w:cs="Times New Roman"/>
+          <w:sz w:val="24"/>
+          <w:szCs w:val="24"/>
+        </w:rPr>
+        <w:t>1</w:t>
+      </w:r>
+      <w:r>
+        <w:rPr>
+          <w:rFonts w:ascii="Times New Roman" w:hAnsi="Times New Roman" w:cs="Times New Roman"/>
+          <w:sz w:val="24"/>
+          <w:szCs w:val="24"/>
+        </w:rPr>
+        <w:t xml:space="preserve">: </w:t>
+      </w:r>
+      <w:r>
+        <w:rPr>
+          <w:rFonts w:ascii="Times New Roman" w:hAnsi="Times New Roman" w:cs="Times New Roman"/>
+          <w:sz w:val="24"/>
+          <w:szCs w:val="24"/>
+        </w:rPr>
+        <w:t>Dentro del cuaderno, debemos dirigirnos a la sección “Desarrollo” y luego ingresar el orden de la matriz que deseamos que tenga</w:t>
+      </w:r>
+      <w:r>
+        <w:rPr>
+          <w:rFonts w:ascii="Times New Roman" w:hAnsi="Times New Roman" w:cs="Times New Roman"/>
+          <w:sz w:val="24"/>
+          <w:szCs w:val="24"/>
+        </w:rPr>
+        <w:t>n</w:t>
+      </w:r>
+      <w:r>
+        <w:rPr>
+          <w:rFonts w:ascii="Times New Roman" w:hAnsi="Times New Roman" w:cs="Times New Roman"/>
+          <w:sz w:val="24"/>
+          <w:szCs w:val="24"/>
+        </w:rPr>
+        <w:t xml:space="preserve"> la matri</w:t>
+      </w:r>
+      <w:r>
+        <w:rPr>
+          <w:rFonts w:ascii="Times New Roman" w:hAnsi="Times New Roman" w:cs="Times New Roman"/>
+          <w:sz w:val="24"/>
+          <w:szCs w:val="24"/>
+        </w:rPr>
+        <w:t>ces</w:t>
+      </w:r>
+      <w:r>
+        <w:rPr>
+          <w:rFonts w:ascii="Times New Roman" w:hAnsi="Times New Roman" w:cs="Times New Roman"/>
+          <w:sz w:val="24"/>
+          <w:szCs w:val="24"/>
+        </w:rPr>
+        <w:t xml:space="preserve"> que deseamos </w:t>
+      </w:r>
+      <w:r>
+        <w:rPr>
+          <w:rFonts w:ascii="Times New Roman" w:hAnsi="Times New Roman" w:cs="Times New Roman"/>
+          <w:sz w:val="24"/>
+          <w:szCs w:val="24"/>
+        </w:rPr>
+        <w:t>sumar</w:t>
+      </w:r>
+      <w:r>
+        <w:rPr>
+          <w:rFonts w:ascii="Times New Roman" w:hAnsi="Times New Roman" w:cs="Times New Roman"/>
+          <w:sz w:val="24"/>
+          <w:szCs w:val="24"/>
+        </w:rPr>
+        <w:t xml:space="preserve">, como se indica  donde dice “1 (en rojo)” señalado en la imagen, luego debemos hacer click en el botón de “play” donde dice “2 (en rojo)” </w:t>
+      </w:r>
+      <w:r>
+        <w:rPr>
+          <w:rFonts w:ascii="Times New Roman" w:hAnsi="Times New Roman" w:cs="Times New Roman"/>
+          <w:sz w:val="24"/>
+          <w:szCs w:val="24"/>
+        </w:rPr>
+        <w:t>en</w:t>
+      </w:r>
+      <w:r>
+        <w:rPr>
+          <w:rFonts w:ascii="Times New Roman" w:hAnsi="Times New Roman" w:cs="Times New Roman"/>
+          <w:sz w:val="24"/>
+          <w:szCs w:val="24"/>
+        </w:rPr>
+        <w:t xml:space="preserve"> la imagen.</w:t>
+      </w:r>
+      <w:r>
+        <w:rPr>
+          <w:noProof/>
+        </w:rPr>
+        <w:drawing>
+          <wp:inline distT="0" distB="0" distL="0" distR="0" wp14:anchorId="6557E423" wp14:editId="53FEE5E4">
+            <wp:extent cx="5400040" cy="843915"/>
+            <wp:effectExtent l="0" t="0" r="0" b="0"/>
+            <wp:docPr id="21" name="Imagen 21"/>
+            <wp:cNvGraphicFramePr>
+              <a:graphicFrameLocks xmlns:a="http://schemas.openxmlformats.org/drawingml/2006/main" noChangeAspect="1"/>
+            </wp:cNvGraphicFramePr>
+            <a:graphic xmlns:a="http://schemas.openxmlformats.org/drawingml/2006/main">
+              <a:graphicData uri="http://schemas.openxmlformats.org/drawingml/2006/picture">
+                <pic:pic xmlns:pic="http://schemas.openxmlformats.org/drawingml/2006/picture">
+                  <pic:nvPicPr>
+                    <pic:cNvPr id="1" name=""/>
+                    <pic:cNvPicPr/>
+                  </pic:nvPicPr>
+                  <pic:blipFill>
+                    <a:blip r:embed="rId20"/>
+                    <a:stretch>
+                      <a:fillRect/>
+                    </a:stretch>
+                  </pic:blipFill>
+                  <pic:spPr>
+                    <a:xfrm>
+                      <a:off x="0" y="0"/>
+                      <a:ext cx="5400040" cy="843915"/>
+                    </a:xfrm>
+                    <a:prstGeom prst="rect">
+                      <a:avLst/>
+                    </a:prstGeom>
+                  </pic:spPr>
+                </pic:pic>
+              </a:graphicData>
+            </a:graphic>
+          </wp:inline>
+        </w:drawing>
+      </w:r>
+    </w:p>
+    <w:p>
+      <w:pPr>
+        <w:rPr>
+          <w:rFonts w:ascii="Times New Roman" w:hAnsi="Times New Roman" w:cs="Times New Roman"/>
+          <w:sz w:val="24"/>
+          <w:szCs w:val="24"/>
+        </w:rPr>
+      </w:pPr>
+      <w:r>
+        <w:rPr>
+          <w:rFonts w:ascii="Times New Roman" w:hAnsi="Times New Roman" w:cs="Times New Roman"/>
+          <w:sz w:val="24"/>
+          <w:szCs w:val="24"/>
+        </w:rPr>
+        <w:t>Paso2:</w:t>
+      </w:r>
+    </w:p>
+    <w:p>
+      <w:pPr>
+        <w:rPr>
+          <w:rFonts w:ascii="Times New Roman" w:hAnsi="Times New Roman" w:cs="Times New Roman"/>
+          <w:sz w:val="24"/>
+          <w:szCs w:val="24"/>
+        </w:rPr>
+      </w:pPr>
+      <w:r>
+        <w:rPr>
+          <w:noProof/>
+        </w:rPr>
+        <w:drawing>
+          <wp:inline distT="0" distB="0" distL="0" distR="0" wp14:anchorId="0E4771E7" wp14:editId="294E7E59">
+            <wp:extent cx="5400040" cy="3181350"/>
+            <wp:effectExtent l="0" t="0" r="0" b="0"/>
+            <wp:docPr id="22" name="Imagen 22"/>
+            <wp:cNvGraphicFramePr>
+              <a:graphicFrameLocks xmlns:a="http://schemas.openxmlformats.org/drawingml/2006/main" noChangeAspect="1"/>
+            </wp:cNvGraphicFramePr>
+            <a:graphic xmlns:a="http://schemas.openxmlformats.org/drawingml/2006/main">
+              <a:graphicData uri="http://schemas.openxmlformats.org/drawingml/2006/picture">
+                <pic:pic xmlns:pic="http://schemas.openxmlformats.org/drawingml/2006/picture">
+                  <pic:nvPicPr>
+                    <pic:cNvPr id="1" name=""/>
+                    <pic:cNvPicPr/>
+                  </pic:nvPicPr>
+                  <pic:blipFill>
+                    <a:blip r:embed="rId21"/>
+                    <a:stretch>
+                      <a:fillRect/>
+                    </a:stretch>
+                  </pic:blipFill>
+                  <pic:spPr>
+                    <a:xfrm>
+                      <a:off x="0" y="0"/>
+                      <a:ext cx="5400040" cy="3181350"/>
+                    </a:xfrm>
+                    <a:prstGeom prst="rect">
+                      <a:avLst/>
+                    </a:prstGeom>
+                  </pic:spPr>
+                </pic:pic>
+              </a:graphicData>
+            </a:graphic>
+          </wp:inline>
+        </w:drawing>
+      </w:r>
+    </w:p>
+    <w:p>
+      <w:pPr>
+        <w:rPr>
+          <w:rFonts w:ascii="Times New Roman" w:hAnsi="Times New Roman" w:cs="Times New Roman"/>
+          <w:sz w:val="24"/>
+          <w:szCs w:val="24"/>
+        </w:rPr>
+      </w:pPr>
+    </w:p>
+    <w:p>
+      <w:pPr>
+        <w:rPr>
+          <w:rFonts w:ascii="Times New Roman" w:hAnsi="Times New Roman" w:cs="Times New Roman"/>
+          <w:sz w:val="24"/>
+          <w:szCs w:val="24"/>
+        </w:rPr>
+      </w:pPr>
+      <w:r>
+        <w:rPr>
+          <w:rFonts w:ascii="Times New Roman" w:hAnsi="Times New Roman" w:cs="Times New Roman"/>
+          <w:b/>
+          <w:bCs/>
           <w:sz w:val="24"/>
           <w:szCs w:val="24"/>
         </w:rPr>
@@ -1230,55 +2365,6 @@
           <w:sz w:val="24"/>
           <w:szCs w:val="24"/>
         </w:rPr>
-        <w:t>https://github.com/lucianopulido/EA2-Luciano-Pulido/blob/master/HPC/Pulido_Luciano_Ejercicio1_1_3_GPU.ipynb</w:t>
-      </w:r>
-    </w:p>
-    <w:p>
-      <w:pPr>
-        <w:rPr>
-          <w:rFonts w:ascii="Times New Roman" w:hAnsi="Times New Roman" w:cs="Times New Roman"/>
-          <w:b/>
-          <w:bCs/>
-          <w:sz w:val="24"/>
-          <w:szCs w:val="24"/>
-        </w:rPr>
-      </w:pPr>
-      <w:r>
-        <w:rPr>
-          <w:rFonts w:ascii="Times New Roman" w:hAnsi="Times New Roman" w:cs="Times New Roman"/>
-          <w:b/>
-          <w:bCs/>
-          <w:sz w:val="24"/>
-          <w:szCs w:val="24"/>
-        </w:rPr>
-        <w:t>Explicación general ejercicio 3:</w:t>
-      </w:r>
-    </w:p>
-    <w:p>
-      <w:pPr>
-        <w:rPr>
-          <w:rFonts w:ascii="Times New Roman" w:hAnsi="Times New Roman" w:cs="Times New Roman"/>
-          <w:sz w:val="24"/>
-          <w:szCs w:val="24"/>
-        </w:rPr>
-      </w:pPr>
-      <w:r>
-        <w:rPr>
-          <w:rFonts w:ascii="Times New Roman" w:hAnsi="Times New Roman" w:cs="Times New Roman"/>
-          <w:sz w:val="24"/>
-          <w:szCs w:val="24"/>
-        </w:rPr>
-        <w:t>link versión con paralelismo:</w:t>
-      </w:r>
-      <w:r>
-        <w:t xml:space="preserve"> </w:t>
-      </w:r>
-      <w:r>
-        <w:rPr>
-          <w:rFonts w:ascii="Times New Roman" w:hAnsi="Times New Roman" w:cs="Times New Roman"/>
-          <w:sz w:val="24"/>
-          <w:szCs w:val="24"/>
-        </w:rPr>
         <w:t>https://github.com/lucianopulido/EA2-Luciano-Pulido/commit/41df74b057f98992bbd4655a9315011bf2cb2807</w:t>
       </w:r>
     </w:p>
@@ -1325,8 +2411,8 @@
       </w:r>
     </w:p>
     <w:sectPr>
-      <w:headerReference w:type="default" r:id="rId16"/>
-      <w:footerReference w:type="default" r:id="rId17"/>
+      <w:headerReference w:type="default" r:id="rId22"/>
+      <w:footerReference w:type="default" r:id="rId23"/>
       <w:pgSz w:w="11906" w:h="16838"/>
       <w:pgMar w:top="1417" w:right="1701" w:bottom="1417" w:left="1701" w:header="708" w:footer="708" w:gutter="0"/>
       <w:cols w:space="708"/>

</xml_diff>

<commit_message>
se implemento la toma de tiempos de ejecucion en el ejercicio 3
</commit_message>
<xml_diff>
--- a/EA3_PULIDO_LUCIANO_40137604.docx
+++ b/EA3_PULIDO_LUCIANO_40137604.docx
@@ -87,7 +87,23 @@
           <w:sz w:val="24"/>
           <w:szCs w:val="24"/>
         </w:rPr>
-        <w:t>a un vector  y luego ingresamos un numero que deseamos que se busque dentro del vector y se nos informe si se encontró o no.</w:t>
+        <w:t>a un vector  y luego ingresamos un n</w:t>
+      </w:r>
+      <w:r>
+        <w:rPr>
+          <w:rFonts w:ascii="Times New Roman" w:hAnsi="Times New Roman" w:cs="Times New Roman"/>
+          <w:sz w:val="24"/>
+          <w:szCs w:val="24"/>
+        </w:rPr>
+        <w:t>ú</w:t>
+      </w:r>
+      <w:r>
+        <w:rPr>
+          <w:rFonts w:ascii="Times New Roman" w:hAnsi="Times New Roman" w:cs="Times New Roman"/>
+          <w:sz w:val="24"/>
+          <w:szCs w:val="24"/>
+        </w:rPr>
+        <w:t>mero que deseamos que se busque dentro del vector y se nos informe si se encontró o no.</w:t>
       </w:r>
       <w:r>
         <w:rPr>
@@ -159,7 +175,25 @@
           <w:sz w:val="24"/>
           <w:szCs w:val="24"/>
         </w:rPr>
-        <w:t xml:space="preserve">Paso1: Dentro del cuaderno, debemos dirigirnos a la sección “Desarrollo” y luego ingresar el numero de elementos que deseamos que tenga el vector donde se va a buscar un número, como se indica </w:t>
+        <w:t xml:space="preserve">Paso1: Dentro del cuaderno, debemos dirigirnos a la sección “Desarrollo” y luego ingresar el </w:t>
+      </w:r>
+      <w:proofErr w:type="spellStart"/>
+      <w:r>
+        <w:rPr>
+          <w:rFonts w:ascii="Times New Roman" w:hAnsi="Times New Roman" w:cs="Times New Roman"/>
+          <w:sz w:val="24"/>
+          <w:szCs w:val="24"/>
+        </w:rPr>
+        <w:t>numero</w:t>
+      </w:r>
+      <w:proofErr w:type="spellEnd"/>
+      <w:r>
+        <w:rPr>
+          <w:rFonts w:ascii="Times New Roman" w:hAnsi="Times New Roman" w:cs="Times New Roman"/>
+          <w:sz w:val="24"/>
+          <w:szCs w:val="24"/>
+        </w:rPr>
+        <w:t xml:space="preserve"> de elementos que deseamos que tenga el vector donde se va a buscar un número, como se indica </w:t>
       </w:r>
       <w:r>
         <w:rPr>
@@ -175,31 +209,51 @@
           <w:sz w:val="24"/>
           <w:szCs w:val="24"/>
         </w:rPr>
-        <w:t xml:space="preserve"> señalado en la imagen, luego debemos hacer click en el botón de “play” </w:t>
-      </w:r>
-      <w:r>
-        <w:rPr>
-          <w:rFonts w:ascii="Times New Roman" w:hAnsi="Times New Roman" w:cs="Times New Roman"/>
-          <w:sz w:val="24"/>
-          <w:szCs w:val="24"/>
-        </w:rPr>
-        <w:t>donde dice “</w:t>
-      </w:r>
-      <w:r>
-        <w:rPr>
-          <w:rFonts w:ascii="Times New Roman" w:hAnsi="Times New Roman" w:cs="Times New Roman"/>
-          <w:sz w:val="24"/>
-          <w:szCs w:val="24"/>
-        </w:rPr>
-        <w:t>2</w:t>
-      </w:r>
-      <w:r>
-        <w:rPr>
-          <w:rFonts w:ascii="Times New Roman" w:hAnsi="Times New Roman" w:cs="Times New Roman"/>
-          <w:sz w:val="24"/>
-          <w:szCs w:val="24"/>
-        </w:rPr>
-        <w:t xml:space="preserve"> (en rojo)” </w:t>
+        <w:t xml:space="preserve"> señalado en la imagen, luego debemos hacer </w:t>
+      </w:r>
+      <w:proofErr w:type="spellStart"/>
+      <w:r>
+        <w:rPr>
+          <w:rFonts w:ascii="Times New Roman" w:hAnsi="Times New Roman" w:cs="Times New Roman"/>
+          <w:sz w:val="24"/>
+          <w:szCs w:val="24"/>
+        </w:rPr>
+        <w:t>click</w:t>
+      </w:r>
+      <w:proofErr w:type="spellEnd"/>
+      <w:r>
+        <w:rPr>
+          <w:rFonts w:ascii="Times New Roman" w:hAnsi="Times New Roman" w:cs="Times New Roman"/>
+          <w:sz w:val="24"/>
+          <w:szCs w:val="24"/>
+        </w:rPr>
+        <w:t xml:space="preserve"> en el botón de “</w:t>
+      </w:r>
+      <w:proofErr w:type="spellStart"/>
+      <w:r>
+        <w:rPr>
+          <w:rFonts w:ascii="Times New Roman" w:hAnsi="Times New Roman" w:cs="Times New Roman"/>
+          <w:sz w:val="24"/>
+          <w:szCs w:val="24"/>
+        </w:rPr>
+        <w:t>play</w:t>
+      </w:r>
+      <w:proofErr w:type="spellEnd"/>
+      <w:r>
+        <w:rPr>
+          <w:rFonts w:ascii="Times New Roman" w:hAnsi="Times New Roman" w:cs="Times New Roman"/>
+          <w:sz w:val="24"/>
+          <w:szCs w:val="24"/>
+        </w:rPr>
+        <w:t xml:space="preserve">” </w:t>
+      </w:r>
+      <w:r>
+        <w:rPr>
+          <w:rFonts w:ascii="Times New Roman" w:hAnsi="Times New Roman" w:cs="Times New Roman"/>
+          <w:sz w:val="24"/>
+          <w:szCs w:val="24"/>
+        </w:rPr>
+        <w:t xml:space="preserve">donde dice “2 (en rojo)” </w:t>
       </w:r>
       <w:r>
         <w:rPr>
@@ -297,16 +351,18 @@
           <w:sz w:val="24"/>
           <w:szCs w:val="24"/>
         </w:rPr>
-        <w:t>donde dice “1 (en rojo)”</w:t>
-      </w:r>
-      <w:r>
-        <w:rPr>
-          <w:rFonts w:ascii="Times New Roman" w:hAnsi="Times New Roman" w:cs="Times New Roman"/>
-          <w:sz w:val="24"/>
-          <w:szCs w:val="24"/>
-        </w:rPr>
-        <w:t xml:space="preserve"> y después presionamos enter</w:t>
-      </w:r>
+        <w:t xml:space="preserve">donde dice “1 (en rojo)” y después presionamos </w:t>
+      </w:r>
+      <w:proofErr w:type="spellStart"/>
+      <w:r>
+        <w:rPr>
+          <w:rFonts w:ascii="Times New Roman" w:hAnsi="Times New Roman" w:cs="Times New Roman"/>
+          <w:sz w:val="24"/>
+          <w:szCs w:val="24"/>
+        </w:rPr>
+        <w:t>enter</w:t>
+      </w:r>
+      <w:proofErr w:type="spellEnd"/>
     </w:p>
     <w:p>
       <w:pPr>
@@ -479,23 +535,7 @@
           <w:szCs w:val="24"/>
         </w:rPr>
         <w:lastRenderedPageBreak/>
-        <w:t>Paso3</w:t>
-      </w:r>
-      <w:r>
-        <w:rPr>
-          <w:rFonts w:ascii="Times New Roman" w:hAnsi="Times New Roman" w:cs="Times New Roman"/>
-          <w:sz w:val="24"/>
-          <w:szCs w:val="24"/>
-        </w:rPr>
-        <w:t>b</w:t>
-      </w:r>
-      <w:r>
-        <w:rPr>
-          <w:rFonts w:ascii="Times New Roman" w:hAnsi="Times New Roman" w:cs="Times New Roman"/>
-          <w:sz w:val="24"/>
-          <w:szCs w:val="24"/>
-        </w:rPr>
-        <w:t>: Si el número ingresado por teclado fue encontrado en el vector se muestra un mensaje como se indica donde dice “1 (en rojo)</w:t>
+        <w:t>Paso3b: Si el número ingresado por teclado fue encontrado en el vector se muestra un mensaje como se indica donde dice “1 (en rojo)</w:t>
       </w:r>
     </w:p>
     <w:p>
@@ -697,39 +737,43 @@
           <w:sz w:val="24"/>
           <w:szCs w:val="24"/>
         </w:rPr>
-        <w:t>: Dentro del cuaderno, debemos dirigirnos a la sección “</w:t>
-      </w:r>
-      <w:r>
-        <w:rPr>
-          <w:rFonts w:ascii="Times New Roman" w:hAnsi="Times New Roman" w:cs="Times New Roman"/>
-          <w:sz w:val="24"/>
-          <w:szCs w:val="24"/>
-        </w:rPr>
-        <w:t>Armado del ambiente</w:t>
-      </w:r>
-      <w:r>
-        <w:rPr>
-          <w:rFonts w:ascii="Times New Roman" w:hAnsi="Times New Roman" w:cs="Times New Roman"/>
-          <w:sz w:val="24"/>
-          <w:szCs w:val="24"/>
-        </w:rPr>
-        <w:t xml:space="preserve">” y </w:t>
-      </w:r>
-      <w:r>
-        <w:rPr>
-          <w:rFonts w:ascii="Times New Roman" w:hAnsi="Times New Roman" w:cs="Times New Roman"/>
-          <w:sz w:val="24"/>
-          <w:szCs w:val="24"/>
-        </w:rPr>
-        <w:t xml:space="preserve">luego </w:t>
-      </w:r>
-      <w:r>
-        <w:rPr>
-          <w:rFonts w:ascii="Times New Roman" w:hAnsi="Times New Roman" w:cs="Times New Roman"/>
-          <w:sz w:val="24"/>
-          <w:szCs w:val="24"/>
-        </w:rPr>
-        <w:t>debemos hacer click en el botón de “play” donde dice “</w:t>
+        <w:t xml:space="preserve">: Dentro del cuaderno, debemos dirigirnos a la sección “Armado del ambiente” y luego debemos hacer </w:t>
+      </w:r>
+      <w:proofErr w:type="spellStart"/>
+      <w:r>
+        <w:rPr>
+          <w:rFonts w:ascii="Times New Roman" w:hAnsi="Times New Roman" w:cs="Times New Roman"/>
+          <w:sz w:val="24"/>
+          <w:szCs w:val="24"/>
+        </w:rPr>
+        <w:t>click</w:t>
+      </w:r>
+      <w:proofErr w:type="spellEnd"/>
+      <w:r>
+        <w:rPr>
+          <w:rFonts w:ascii="Times New Roman" w:hAnsi="Times New Roman" w:cs="Times New Roman"/>
+          <w:sz w:val="24"/>
+          <w:szCs w:val="24"/>
+        </w:rPr>
+        <w:t xml:space="preserve"> en el botón de “</w:t>
+      </w:r>
+      <w:proofErr w:type="spellStart"/>
+      <w:r>
+        <w:rPr>
+          <w:rFonts w:ascii="Times New Roman" w:hAnsi="Times New Roman" w:cs="Times New Roman"/>
+          <w:sz w:val="24"/>
+          <w:szCs w:val="24"/>
+        </w:rPr>
+        <w:t>play</w:t>
+      </w:r>
+      <w:proofErr w:type="spellEnd"/>
+      <w:r>
+        <w:rPr>
+          <w:rFonts w:ascii="Times New Roman" w:hAnsi="Times New Roman" w:cs="Times New Roman"/>
+          <w:sz w:val="24"/>
+          <w:szCs w:val="24"/>
+        </w:rPr>
+        <w:t>” donde dice “</w:t>
       </w:r>
       <w:r>
         <w:rPr>
@@ -851,7 +895,43 @@
           <w:sz w:val="24"/>
           <w:szCs w:val="24"/>
         </w:rPr>
-        <w:t xml:space="preserve">mero de elementos que deseamos que tenga el vector donde se va a buscar un número, como se indica  donde dice “1 (en rojo)” señalado en la imagen, luego debemos hacer click en el botón de “play” donde dice “2 (en rojo)” </w:t>
+        <w:t xml:space="preserve">mero de elementos que deseamos que tenga el vector donde se va a buscar un número, como se indica  donde dice “1 (en rojo)” señalado en la imagen, luego debemos hacer </w:t>
+      </w:r>
+      <w:proofErr w:type="spellStart"/>
+      <w:r>
+        <w:rPr>
+          <w:rFonts w:ascii="Times New Roman" w:hAnsi="Times New Roman" w:cs="Times New Roman"/>
+          <w:sz w:val="24"/>
+          <w:szCs w:val="24"/>
+        </w:rPr>
+        <w:t>click</w:t>
+      </w:r>
+      <w:proofErr w:type="spellEnd"/>
+      <w:r>
+        <w:rPr>
+          <w:rFonts w:ascii="Times New Roman" w:hAnsi="Times New Roman" w:cs="Times New Roman"/>
+          <w:sz w:val="24"/>
+          <w:szCs w:val="24"/>
+        </w:rPr>
+        <w:t xml:space="preserve"> en el botón de “</w:t>
+      </w:r>
+      <w:proofErr w:type="spellStart"/>
+      <w:r>
+        <w:rPr>
+          <w:rFonts w:ascii="Times New Roman" w:hAnsi="Times New Roman" w:cs="Times New Roman"/>
+          <w:sz w:val="24"/>
+          <w:szCs w:val="24"/>
+        </w:rPr>
+        <w:t>play</w:t>
+      </w:r>
+      <w:proofErr w:type="spellEnd"/>
+      <w:r>
+        <w:rPr>
+          <w:rFonts w:ascii="Times New Roman" w:hAnsi="Times New Roman" w:cs="Times New Roman"/>
+          <w:sz w:val="24"/>
+          <w:szCs w:val="24"/>
+        </w:rPr>
+        <w:t xml:space="preserve">” donde dice “2 (en rojo)” </w:t>
       </w:r>
       <w:r>
         <w:rPr>
@@ -984,8 +1064,18 @@
           <w:sz w:val="24"/>
           <w:szCs w:val="24"/>
         </w:rPr>
-        <w:t xml:space="preserve"> al azar, ingresamos un numero como se indica donde dice “1 (en rojo)” y después presionamos enter</w:t>
-      </w:r>
+        <w:t xml:space="preserve"> al azar, ingresamos un numero como se indica donde dice “1 (en rojo)” y después presionamos </w:t>
+      </w:r>
+      <w:proofErr w:type="spellStart"/>
+      <w:r>
+        <w:rPr>
+          <w:rFonts w:ascii="Times New Roman" w:hAnsi="Times New Roman" w:cs="Times New Roman"/>
+          <w:sz w:val="24"/>
+          <w:szCs w:val="24"/>
+        </w:rPr>
+        <w:t>enter</w:t>
+      </w:r>
+      <w:proofErr w:type="spellEnd"/>
     </w:p>
     <w:p>
       <w:pPr>
@@ -1260,23 +1350,7 @@
           <w:sz w:val="24"/>
           <w:szCs w:val="24"/>
         </w:rPr>
-        <w:t>En este ejercicio se desarroll</w:t>
-      </w:r>
-      <w:r>
-        <w:rPr>
-          <w:rFonts w:ascii="Times New Roman" w:hAnsi="Times New Roman" w:cs="Times New Roman"/>
-          <w:sz w:val="24"/>
-          <w:szCs w:val="24"/>
-        </w:rPr>
-        <w:t>ó</w:t>
-      </w:r>
-      <w:r>
-        <w:rPr>
-          <w:rFonts w:ascii="Times New Roman" w:hAnsi="Times New Roman" w:cs="Times New Roman"/>
-          <w:sz w:val="24"/>
-          <w:szCs w:val="24"/>
-        </w:rPr>
-        <w:t xml:space="preserve"> el algoritmo </w:t>
+        <w:t xml:space="preserve">En este ejercicio se desarrolló el algoritmo </w:t>
       </w:r>
       <w:r>
         <w:rPr>
@@ -1434,7 +1508,43 @@
           <w:sz w:val="24"/>
           <w:szCs w:val="24"/>
         </w:rPr>
-        <w:t xml:space="preserve">, como se indica  donde dice “1 (en rojo)” señalado en la imagen, luego debemos hacer click en el botón de “play” donde dice “2 (en rojo)” </w:t>
+        <w:t xml:space="preserve">, como se indica  donde dice “1 (en rojo)” señalado en la imagen, luego debemos hacer </w:t>
+      </w:r>
+      <w:proofErr w:type="spellStart"/>
+      <w:r>
+        <w:rPr>
+          <w:rFonts w:ascii="Times New Roman" w:hAnsi="Times New Roman" w:cs="Times New Roman"/>
+          <w:sz w:val="24"/>
+          <w:szCs w:val="24"/>
+        </w:rPr>
+        <w:t>click</w:t>
+      </w:r>
+      <w:proofErr w:type="spellEnd"/>
+      <w:r>
+        <w:rPr>
+          <w:rFonts w:ascii="Times New Roman" w:hAnsi="Times New Roman" w:cs="Times New Roman"/>
+          <w:sz w:val="24"/>
+          <w:szCs w:val="24"/>
+        </w:rPr>
+        <w:t xml:space="preserve"> en el botón de “</w:t>
+      </w:r>
+      <w:proofErr w:type="spellStart"/>
+      <w:r>
+        <w:rPr>
+          <w:rFonts w:ascii="Times New Roman" w:hAnsi="Times New Roman" w:cs="Times New Roman"/>
+          <w:sz w:val="24"/>
+          <w:szCs w:val="24"/>
+        </w:rPr>
+        <w:t>play</w:t>
+      </w:r>
+      <w:proofErr w:type="spellEnd"/>
+      <w:r>
+        <w:rPr>
+          <w:rFonts w:ascii="Times New Roman" w:hAnsi="Times New Roman" w:cs="Times New Roman"/>
+          <w:sz w:val="24"/>
+          <w:szCs w:val="24"/>
+        </w:rPr>
+        <w:t xml:space="preserve">” donde dice “2 (en rojo)” </w:t>
       </w:r>
       <w:r>
         <w:rPr>
@@ -1720,7 +1830,43 @@
           <w:sz w:val="24"/>
           <w:szCs w:val="24"/>
         </w:rPr>
-        <w:t xml:space="preserve">Dentro del cuaderno, debemos dirigirnos a la sección “Desarrollo” y luego ingresar el orden de la matriz que deseamos que tenga la matriz que deseamos transponer, como se indica  donde dice “1 (en rojo)” señalado en la imagen, luego debemos hacer click en el botón de “play” donde dice “2 (en rojo)” </w:t>
+        <w:t xml:space="preserve">Dentro del cuaderno, debemos dirigirnos a la sección “Desarrollo” y luego ingresar el orden de la matriz que deseamos que tenga la matriz que deseamos transponer, como se indica  donde dice “1 (en rojo)” señalado en la imagen, luego debemos hacer </w:t>
+      </w:r>
+      <w:proofErr w:type="spellStart"/>
+      <w:r>
+        <w:rPr>
+          <w:rFonts w:ascii="Times New Roman" w:hAnsi="Times New Roman" w:cs="Times New Roman"/>
+          <w:sz w:val="24"/>
+          <w:szCs w:val="24"/>
+        </w:rPr>
+        <w:t>click</w:t>
+      </w:r>
+      <w:proofErr w:type="spellEnd"/>
+      <w:r>
+        <w:rPr>
+          <w:rFonts w:ascii="Times New Roman" w:hAnsi="Times New Roman" w:cs="Times New Roman"/>
+          <w:sz w:val="24"/>
+          <w:szCs w:val="24"/>
+        </w:rPr>
+        <w:t xml:space="preserve"> en el botón de “</w:t>
+      </w:r>
+      <w:proofErr w:type="spellStart"/>
+      <w:r>
+        <w:rPr>
+          <w:rFonts w:ascii="Times New Roman" w:hAnsi="Times New Roman" w:cs="Times New Roman"/>
+          <w:sz w:val="24"/>
+          <w:szCs w:val="24"/>
+        </w:rPr>
+        <w:t>play</w:t>
+      </w:r>
+      <w:proofErr w:type="spellEnd"/>
+      <w:r>
+        <w:rPr>
+          <w:rFonts w:ascii="Times New Roman" w:hAnsi="Times New Roman" w:cs="Times New Roman"/>
+          <w:sz w:val="24"/>
+          <w:szCs w:val="24"/>
+        </w:rPr>
+        <w:t xml:space="preserve">” donde dice “2 (en rojo)” </w:t>
       </w:r>
       <w:r>
         <w:rPr>
@@ -1998,64 +2144,18 @@
           <w:sz w:val="24"/>
           <w:szCs w:val="24"/>
         </w:rPr>
-        <w:t xml:space="preserve"> mediante Threads</w:t>
-      </w:r>
-      <w:r>
-        <w:rPr>
-          <w:rFonts w:ascii="Times New Roman" w:hAnsi="Times New Roman" w:cs="Times New Roman"/>
-          <w:sz w:val="24"/>
-          <w:szCs w:val="24"/>
-        </w:rPr>
-        <w:t xml:space="preserve">. </w:t>
-      </w:r>
-      <w:r>
-        <w:rPr>
-          <w:rFonts w:ascii="Times New Roman" w:hAnsi="Times New Roman" w:cs="Times New Roman"/>
-          <w:sz w:val="24"/>
-          <w:szCs w:val="24"/>
-        </w:rPr>
-        <w:t xml:space="preserve">En este ejercicio lo que se hace es ingresar el orden de la matriz (cantidad de filas y columnas iguales, es decir, solo admite matrices cuadradas) que deseamos que tenga </w:t>
-      </w:r>
-      <w:r>
-        <w:rPr>
-          <w:rFonts w:ascii="Times New Roman" w:hAnsi="Times New Roman" w:cs="Times New Roman"/>
-          <w:sz w:val="24"/>
-          <w:szCs w:val="24"/>
-        </w:rPr>
-        <w:t>2</w:t>
-      </w:r>
-      <w:r>
-        <w:rPr>
-          <w:rFonts w:ascii="Times New Roman" w:hAnsi="Times New Roman" w:cs="Times New Roman"/>
-          <w:sz w:val="24"/>
-          <w:szCs w:val="24"/>
-        </w:rPr>
-        <w:t xml:space="preserve"> matri</w:t>
-      </w:r>
-      <w:r>
-        <w:rPr>
-          <w:rFonts w:ascii="Times New Roman" w:hAnsi="Times New Roman" w:cs="Times New Roman"/>
-          <w:sz w:val="24"/>
-          <w:szCs w:val="24"/>
-        </w:rPr>
-        <w:t>ces que se van a sumar</w:t>
-      </w:r>
-      <w:r>
-        <w:rPr>
-          <w:rFonts w:ascii="Times New Roman" w:hAnsi="Times New Roman" w:cs="Times New Roman"/>
-          <w:sz w:val="24"/>
-          <w:szCs w:val="24"/>
-        </w:rPr>
-        <w:t xml:space="preserve">  y luego una vez ejecutado el algoritmo, se encarga de </w:t>
-      </w:r>
-      <w:r>
-        <w:rPr>
-          <w:rFonts w:ascii="Times New Roman" w:hAnsi="Times New Roman" w:cs="Times New Roman"/>
-          <w:sz w:val="24"/>
-          <w:szCs w:val="24"/>
-        </w:rPr>
-        <w:t>sumar las matrices y nos informa la matriz resultante de las sumas de las mismas</w:t>
-      </w:r>
+        <w:t xml:space="preserve"> mediante </w:t>
+      </w:r>
+      <w:proofErr w:type="spellStart"/>
+      <w:r>
+        <w:rPr>
+          <w:rFonts w:ascii="Times New Roman" w:hAnsi="Times New Roman" w:cs="Times New Roman"/>
+          <w:sz w:val="24"/>
+          <w:szCs w:val="24"/>
+        </w:rPr>
+        <w:t>Threads</w:t>
+      </w:r>
+      <w:proofErr w:type="spellEnd"/>
       <w:r>
         <w:rPr>
           <w:rFonts w:ascii="Times New Roman" w:hAnsi="Times New Roman" w:cs="Times New Roman"/>
@@ -2064,37 +2164,191 @@
         </w:rPr>
         <w:t>.</w:t>
       </w:r>
-    </w:p>
-    <w:p>
-      <w:pPr>
-        <w:rPr>
-          <w:rFonts w:ascii="Times New Roman" w:hAnsi="Times New Roman" w:cs="Times New Roman"/>
-          <w:b/>
-          <w:bCs/>
-          <w:sz w:val="24"/>
-          <w:szCs w:val="24"/>
-        </w:rPr>
-      </w:pPr>
-    </w:p>
-    <w:p>
-      <w:pPr>
-        <w:rPr>
-          <w:rFonts w:ascii="Times New Roman" w:hAnsi="Times New Roman" w:cs="Times New Roman"/>
-          <w:b/>
-          <w:bCs/>
-          <w:sz w:val="24"/>
-          <w:szCs w:val="24"/>
-        </w:rPr>
-      </w:pPr>
-      <w:r>
-        <w:rPr>
-          <w:rFonts w:ascii="Times New Roman" w:hAnsi="Times New Roman" w:cs="Times New Roman"/>
-          <w:b/>
-          <w:bCs/>
+      <w:r>
+        <w:rPr>
+          <w:rFonts w:ascii="Times New Roman" w:hAnsi="Times New Roman" w:cs="Times New Roman"/>
+          <w:sz w:val="24"/>
+          <w:szCs w:val="24"/>
+        </w:rPr>
+        <w:t xml:space="preserve"> </w:t>
+      </w:r>
+      <w:r>
+        <w:rPr>
+          <w:rFonts w:ascii="Times New Roman" w:hAnsi="Times New Roman" w:cs="Times New Roman"/>
+          <w:sz w:val="24"/>
+          <w:szCs w:val="24"/>
+        </w:rPr>
+        <w:t>En este ejercicio lo que se hace es ingresar el orden (cantidad de filas y columnas iguales, es decir, solo admite matrices cuadradas) que deseamos que tenga</w:t>
+      </w:r>
+      <w:r>
+        <w:rPr>
+          <w:rFonts w:ascii="Times New Roman" w:hAnsi="Times New Roman" w:cs="Times New Roman"/>
+          <w:sz w:val="24"/>
+          <w:szCs w:val="24"/>
+        </w:rPr>
+        <w:t>n</w:t>
+      </w:r>
+      <w:r>
+        <w:rPr>
+          <w:rFonts w:ascii="Times New Roman" w:hAnsi="Times New Roman" w:cs="Times New Roman"/>
+          <w:sz w:val="24"/>
+          <w:szCs w:val="24"/>
+        </w:rPr>
+        <w:t xml:space="preserve"> 2 matrices que se van a sumar  y luego una vez ejecutado el algoritmo, se encarga de sumar las matrices y nos informa la matriz resultante de las sumas de las mismas.</w:t>
+      </w:r>
+      <w:r>
+        <w:rPr>
+          <w:rFonts w:ascii="Times New Roman" w:hAnsi="Times New Roman" w:cs="Times New Roman"/>
+          <w:sz w:val="24"/>
+          <w:szCs w:val="24"/>
+        </w:rPr>
+        <w:t xml:space="preserve"> </w:t>
+      </w:r>
+      <w:r>
+        <w:rPr>
+          <w:rFonts w:ascii="Times New Roman" w:hAnsi="Times New Roman" w:cs="Times New Roman"/>
+          <w:sz w:val="24"/>
+          <w:szCs w:val="24"/>
+        </w:rPr>
+        <w:t>Para hacer esto, lo que hago es usar 2 hilos (</w:t>
+      </w:r>
+      <w:proofErr w:type="spellStart"/>
+      <w:r>
+        <w:rPr>
+          <w:rFonts w:ascii="Times New Roman" w:hAnsi="Times New Roman" w:cs="Times New Roman"/>
+          <w:sz w:val="24"/>
+          <w:szCs w:val="24"/>
+        </w:rPr>
+        <w:t>Threads</w:t>
+      </w:r>
+      <w:proofErr w:type="spellEnd"/>
+      <w:r>
+        <w:rPr>
+          <w:rFonts w:ascii="Times New Roman" w:hAnsi="Times New Roman" w:cs="Times New Roman"/>
+          <w:sz w:val="24"/>
+          <w:szCs w:val="24"/>
+        </w:rPr>
+        <w:t>), donde cada uno</w:t>
+      </w:r>
+      <w:r>
+        <w:rPr>
+          <w:rFonts w:ascii="Times New Roman" w:hAnsi="Times New Roman" w:cs="Times New Roman"/>
+          <w:sz w:val="24"/>
+          <w:szCs w:val="24"/>
+        </w:rPr>
+        <w:t xml:space="preserve"> llama a una función distinta</w:t>
+      </w:r>
+      <w:r>
+        <w:rPr>
+          <w:rFonts w:ascii="Times New Roman" w:hAnsi="Times New Roman" w:cs="Times New Roman"/>
+          <w:sz w:val="24"/>
+          <w:szCs w:val="24"/>
+        </w:rPr>
+        <w:t>, donde cada uno</w:t>
+      </w:r>
+      <w:r>
+        <w:rPr>
+          <w:rFonts w:ascii="Times New Roman" w:hAnsi="Times New Roman" w:cs="Times New Roman"/>
+          <w:sz w:val="24"/>
+          <w:szCs w:val="24"/>
+        </w:rPr>
+        <w:t xml:space="preserve"> lee los números de </w:t>
+      </w:r>
+      <w:r>
+        <w:rPr>
+          <w:rFonts w:ascii="Times New Roman" w:hAnsi="Times New Roman" w:cs="Times New Roman"/>
+          <w:sz w:val="24"/>
+          <w:szCs w:val="24"/>
+        </w:rPr>
+        <w:t>la</w:t>
+      </w:r>
+      <w:r>
+        <w:rPr>
+          <w:rFonts w:ascii="Times New Roman" w:hAnsi="Times New Roman" w:cs="Times New Roman"/>
+          <w:sz w:val="24"/>
+          <w:szCs w:val="24"/>
+        </w:rPr>
+        <w:t xml:space="preserve"> matriz </w:t>
+      </w:r>
+      <w:r>
+        <w:rPr>
+          <w:rFonts w:ascii="Times New Roman" w:hAnsi="Times New Roman" w:cs="Times New Roman"/>
+          <w:sz w:val="24"/>
+          <w:szCs w:val="24"/>
+        </w:rPr>
+        <w:t xml:space="preserve"> correspondiente </w:t>
+      </w:r>
+      <w:r>
+        <w:rPr>
+          <w:rFonts w:ascii="Times New Roman" w:hAnsi="Times New Roman" w:cs="Times New Roman"/>
+          <w:sz w:val="24"/>
+          <w:szCs w:val="24"/>
+        </w:rPr>
+        <w:t xml:space="preserve">y los pone cada uno en una cola distinta y todo </w:t>
+      </w:r>
+      <w:r>
+        <w:rPr>
+          <w:rFonts w:ascii="Times New Roman" w:hAnsi="Times New Roman" w:cs="Times New Roman"/>
+          <w:sz w:val="24"/>
+          <w:szCs w:val="24"/>
+        </w:rPr>
+        <w:t>lo</w:t>
+      </w:r>
+      <w:r>
+        <w:rPr>
+          <w:rFonts w:ascii="Times New Roman" w:hAnsi="Times New Roman" w:cs="Times New Roman"/>
+          <w:sz w:val="24"/>
+          <w:szCs w:val="24"/>
+        </w:rPr>
+        <w:t xml:space="preserve"> </w:t>
+      </w:r>
+      <w:r>
+        <w:rPr>
+          <w:rFonts w:ascii="Times New Roman" w:hAnsi="Times New Roman" w:cs="Times New Roman"/>
           <w:sz w:val="24"/>
           <w:szCs w:val="24"/>
         </w:rPr>
         <w:lastRenderedPageBreak/>
+        <w:t>mencionado, lo hacen en paralelo. Finalmente el hilo principal saca un elemento de cada cola, los suma y los guarda en la posición correspondiente de la matriz de resultados.</w:t>
+      </w:r>
+      <w:r>
+        <w:rPr>
+          <w:rFonts w:ascii="Times New Roman" w:hAnsi="Times New Roman" w:cs="Times New Roman"/>
+          <w:sz w:val="24"/>
+          <w:szCs w:val="24"/>
+        </w:rPr>
+        <w:t xml:space="preserve"> </w:t>
+      </w:r>
+    </w:p>
+    <w:p>
+      <w:pPr>
+        <w:rPr>
+          <w:rFonts w:ascii="Times New Roman" w:hAnsi="Times New Roman" w:cs="Times New Roman"/>
+          <w:b/>
+          <w:bCs/>
+          <w:sz w:val="24"/>
+          <w:szCs w:val="24"/>
+        </w:rPr>
+      </w:pPr>
+    </w:p>
+    <w:p>
+      <w:pPr>
+        <w:rPr>
+          <w:rFonts w:ascii="Times New Roman" w:hAnsi="Times New Roman" w:cs="Times New Roman"/>
+          <w:b/>
+          <w:bCs/>
+          <w:sz w:val="24"/>
+          <w:szCs w:val="24"/>
+        </w:rPr>
+      </w:pPr>
+      <w:r>
+        <w:rPr>
+          <w:rFonts w:ascii="Times New Roman" w:hAnsi="Times New Roman" w:cs="Times New Roman"/>
+          <w:b/>
+          <w:bCs/>
+          <w:sz w:val="24"/>
+          <w:szCs w:val="24"/>
+        </w:rPr>
         <w:t xml:space="preserve">Manual de uso ( </w:t>
       </w:r>
       <w:r>
@@ -2204,7 +2458,43 @@
           <w:sz w:val="24"/>
           <w:szCs w:val="24"/>
         </w:rPr>
-        <w:t xml:space="preserve">, como se indica  donde dice “1 (en rojo)” señalado en la imagen, luego debemos hacer click en el botón de “play” donde dice “2 (en rojo)” </w:t>
+        <w:t xml:space="preserve">, como se indica  donde dice “1 (en rojo)” señalado en la imagen, luego debemos hacer </w:t>
+      </w:r>
+      <w:proofErr w:type="spellStart"/>
+      <w:r>
+        <w:rPr>
+          <w:rFonts w:ascii="Times New Roman" w:hAnsi="Times New Roman" w:cs="Times New Roman"/>
+          <w:sz w:val="24"/>
+          <w:szCs w:val="24"/>
+        </w:rPr>
+        <w:t>click</w:t>
+      </w:r>
+      <w:proofErr w:type="spellEnd"/>
+      <w:r>
+        <w:rPr>
+          <w:rFonts w:ascii="Times New Roman" w:hAnsi="Times New Roman" w:cs="Times New Roman"/>
+          <w:sz w:val="24"/>
+          <w:szCs w:val="24"/>
+        </w:rPr>
+        <w:t xml:space="preserve"> en el botón de “</w:t>
+      </w:r>
+      <w:proofErr w:type="spellStart"/>
+      <w:r>
+        <w:rPr>
+          <w:rFonts w:ascii="Times New Roman" w:hAnsi="Times New Roman" w:cs="Times New Roman"/>
+          <w:sz w:val="24"/>
+          <w:szCs w:val="24"/>
+        </w:rPr>
+        <w:t>play</w:t>
+      </w:r>
+      <w:proofErr w:type="spellEnd"/>
+      <w:r>
+        <w:rPr>
+          <w:rFonts w:ascii="Times New Roman" w:hAnsi="Times New Roman" w:cs="Times New Roman"/>
+          <w:sz w:val="24"/>
+          <w:szCs w:val="24"/>
+        </w:rPr>
+        <w:t xml:space="preserve">” donde dice “2 (en rojo)” </w:t>
       </w:r>
       <w:r>
         <w:rPr>
@@ -2279,6 +2569,22 @@
         </w:rPr>
         <w:t>Paso2:</w:t>
       </w:r>
+      <w:r>
+        <w:rPr>
+          <w:rFonts w:ascii="Times New Roman" w:hAnsi="Times New Roman" w:cs="Times New Roman"/>
+          <w:sz w:val="24"/>
+          <w:szCs w:val="24"/>
+        </w:rPr>
+        <w:t xml:space="preserve"> </w:t>
+      </w:r>
+      <w:r>
+        <w:rPr>
+          <w:rFonts w:ascii="Times New Roman" w:hAnsi="Times New Roman" w:cs="Times New Roman"/>
+          <w:sz w:val="24"/>
+          <w:szCs w:val="24"/>
+        </w:rPr>
+        <w:t>se informa la matriz Resultante, como en la siguiente imagen de la suma de 2 matrices llenadas con números al azar y con el orden ingresado como parámetro</w:t>
+      </w:r>
     </w:p>
     <w:p>
       <w:pPr>
@@ -2457,6 +2763,7 @@
         <w:docPartUnique/>
       </w:docPartObj>
     </w:sdtPr>
+    <w:sdtEndPr/>
     <w:sdtContent>
       <w:p>
         <w:pPr>

</xml_diff>

<commit_message>
se corrigio bug en parametros
</commit_message>
<xml_diff>
--- a/EA3_PULIDO_LUCIANO_40137604.docx
+++ b/EA3_PULIDO_LUCIANO_40137604.docx
@@ -175,25 +175,7 @@
           <w:sz w:val="24"/>
           <w:szCs w:val="24"/>
         </w:rPr>
-        <w:t xml:space="preserve">Paso1: Dentro del cuaderno, debemos dirigirnos a la sección “Desarrollo” y luego ingresar el </w:t>
-      </w:r>
-      <w:proofErr w:type="spellStart"/>
-      <w:r>
-        <w:rPr>
-          <w:rFonts w:ascii="Times New Roman" w:hAnsi="Times New Roman" w:cs="Times New Roman"/>
-          <w:sz w:val="24"/>
-          <w:szCs w:val="24"/>
-        </w:rPr>
-        <w:t>numero</w:t>
-      </w:r>
-      <w:proofErr w:type="spellEnd"/>
-      <w:r>
-        <w:rPr>
-          <w:rFonts w:ascii="Times New Roman" w:hAnsi="Times New Roman" w:cs="Times New Roman"/>
-          <w:sz w:val="24"/>
-          <w:szCs w:val="24"/>
-        </w:rPr>
-        <w:t xml:space="preserve"> de elementos que deseamos que tenga el vector donde se va a buscar un número, como se indica </w:t>
+        <w:t xml:space="preserve">Paso1: Dentro del cuaderno, debemos dirigirnos a la sección “Desarrollo” y luego ingresar el numero de elementos que deseamos que tenga el vector donde se va a buscar un número, como se indica </w:t>
       </w:r>
       <w:r>
         <w:rPr>
@@ -209,43 +191,7 @@
           <w:sz w:val="24"/>
           <w:szCs w:val="24"/>
         </w:rPr>
-        <w:t xml:space="preserve"> señalado en la imagen, luego debemos hacer </w:t>
-      </w:r>
-      <w:proofErr w:type="spellStart"/>
-      <w:r>
-        <w:rPr>
-          <w:rFonts w:ascii="Times New Roman" w:hAnsi="Times New Roman" w:cs="Times New Roman"/>
-          <w:sz w:val="24"/>
-          <w:szCs w:val="24"/>
-        </w:rPr>
-        <w:t>click</w:t>
-      </w:r>
-      <w:proofErr w:type="spellEnd"/>
-      <w:r>
-        <w:rPr>
-          <w:rFonts w:ascii="Times New Roman" w:hAnsi="Times New Roman" w:cs="Times New Roman"/>
-          <w:sz w:val="24"/>
-          <w:szCs w:val="24"/>
-        </w:rPr>
-        <w:t xml:space="preserve"> en el botón de “</w:t>
-      </w:r>
-      <w:proofErr w:type="spellStart"/>
-      <w:r>
-        <w:rPr>
-          <w:rFonts w:ascii="Times New Roman" w:hAnsi="Times New Roman" w:cs="Times New Roman"/>
-          <w:sz w:val="24"/>
-          <w:szCs w:val="24"/>
-        </w:rPr>
-        <w:t>play</w:t>
-      </w:r>
-      <w:proofErr w:type="spellEnd"/>
-      <w:r>
-        <w:rPr>
-          <w:rFonts w:ascii="Times New Roman" w:hAnsi="Times New Roman" w:cs="Times New Roman"/>
-          <w:sz w:val="24"/>
-          <w:szCs w:val="24"/>
-        </w:rPr>
-        <w:t xml:space="preserve">” </w:t>
+        <w:t xml:space="preserve"> señalado en la imagen, luego debemos hacer click en el botón de “play” </w:t>
       </w:r>
       <w:r>
         <w:rPr>
@@ -351,18 +297,8 @@
           <w:sz w:val="24"/>
           <w:szCs w:val="24"/>
         </w:rPr>
-        <w:t xml:space="preserve">donde dice “1 (en rojo)” y después presionamos </w:t>
-      </w:r>
-      <w:proofErr w:type="spellStart"/>
-      <w:r>
-        <w:rPr>
-          <w:rFonts w:ascii="Times New Roman" w:hAnsi="Times New Roman" w:cs="Times New Roman"/>
-          <w:sz w:val="24"/>
-          <w:szCs w:val="24"/>
-        </w:rPr>
-        <w:t>enter</w:t>
-      </w:r>
-      <w:proofErr w:type="spellEnd"/>
+        <w:t>donde dice “1 (en rojo)” y después presionamos enter</w:t>
+      </w:r>
     </w:p>
     <w:p>
       <w:pPr>
@@ -737,43 +673,7 @@
           <w:sz w:val="24"/>
           <w:szCs w:val="24"/>
         </w:rPr>
-        <w:t xml:space="preserve">: Dentro del cuaderno, debemos dirigirnos a la sección “Armado del ambiente” y luego debemos hacer </w:t>
-      </w:r>
-      <w:proofErr w:type="spellStart"/>
-      <w:r>
-        <w:rPr>
-          <w:rFonts w:ascii="Times New Roman" w:hAnsi="Times New Roman" w:cs="Times New Roman"/>
-          <w:sz w:val="24"/>
-          <w:szCs w:val="24"/>
-        </w:rPr>
-        <w:t>click</w:t>
-      </w:r>
-      <w:proofErr w:type="spellEnd"/>
-      <w:r>
-        <w:rPr>
-          <w:rFonts w:ascii="Times New Roman" w:hAnsi="Times New Roman" w:cs="Times New Roman"/>
-          <w:sz w:val="24"/>
-          <w:szCs w:val="24"/>
-        </w:rPr>
-        <w:t xml:space="preserve"> en el botón de “</w:t>
-      </w:r>
-      <w:proofErr w:type="spellStart"/>
-      <w:r>
-        <w:rPr>
-          <w:rFonts w:ascii="Times New Roman" w:hAnsi="Times New Roman" w:cs="Times New Roman"/>
-          <w:sz w:val="24"/>
-          <w:szCs w:val="24"/>
-        </w:rPr>
-        <w:t>play</w:t>
-      </w:r>
-      <w:proofErr w:type="spellEnd"/>
-      <w:r>
-        <w:rPr>
-          <w:rFonts w:ascii="Times New Roman" w:hAnsi="Times New Roman" w:cs="Times New Roman"/>
-          <w:sz w:val="24"/>
-          <w:szCs w:val="24"/>
-        </w:rPr>
-        <w:t>” donde dice “</w:t>
+        <w:t>: Dentro del cuaderno, debemos dirigirnos a la sección “Armado del ambiente” y luego debemos hacer click en el botón de “play” donde dice “</w:t>
       </w:r>
       <w:r>
         <w:rPr>
@@ -895,43 +795,7 @@
           <w:sz w:val="24"/>
           <w:szCs w:val="24"/>
         </w:rPr>
-        <w:t xml:space="preserve">mero de elementos que deseamos que tenga el vector donde se va a buscar un número, como se indica  donde dice “1 (en rojo)” señalado en la imagen, luego debemos hacer </w:t>
-      </w:r>
-      <w:proofErr w:type="spellStart"/>
-      <w:r>
-        <w:rPr>
-          <w:rFonts w:ascii="Times New Roman" w:hAnsi="Times New Roman" w:cs="Times New Roman"/>
-          <w:sz w:val="24"/>
-          <w:szCs w:val="24"/>
-        </w:rPr>
-        <w:t>click</w:t>
-      </w:r>
-      <w:proofErr w:type="spellEnd"/>
-      <w:r>
-        <w:rPr>
-          <w:rFonts w:ascii="Times New Roman" w:hAnsi="Times New Roman" w:cs="Times New Roman"/>
-          <w:sz w:val="24"/>
-          <w:szCs w:val="24"/>
-        </w:rPr>
-        <w:t xml:space="preserve"> en el botón de “</w:t>
-      </w:r>
-      <w:proofErr w:type="spellStart"/>
-      <w:r>
-        <w:rPr>
-          <w:rFonts w:ascii="Times New Roman" w:hAnsi="Times New Roman" w:cs="Times New Roman"/>
-          <w:sz w:val="24"/>
-          <w:szCs w:val="24"/>
-        </w:rPr>
-        <w:t>play</w:t>
-      </w:r>
-      <w:proofErr w:type="spellEnd"/>
-      <w:r>
-        <w:rPr>
-          <w:rFonts w:ascii="Times New Roman" w:hAnsi="Times New Roman" w:cs="Times New Roman"/>
-          <w:sz w:val="24"/>
-          <w:szCs w:val="24"/>
-        </w:rPr>
-        <w:t xml:space="preserve">” donde dice “2 (en rojo)” </w:t>
+        <w:t xml:space="preserve">mero de elementos que deseamos que tenga el vector donde se va a buscar un número, como se indica  donde dice “1 (en rojo)” señalado en la imagen, luego debemos hacer click en el botón de “play” donde dice “2 (en rojo)” </w:t>
       </w:r>
       <w:r>
         <w:rPr>
@@ -1064,18 +928,8 @@
           <w:sz w:val="24"/>
           <w:szCs w:val="24"/>
         </w:rPr>
-        <w:t xml:space="preserve"> al azar, ingresamos un numero como se indica donde dice “1 (en rojo)” y después presionamos </w:t>
-      </w:r>
-      <w:proofErr w:type="spellStart"/>
-      <w:r>
-        <w:rPr>
-          <w:rFonts w:ascii="Times New Roman" w:hAnsi="Times New Roman" w:cs="Times New Roman"/>
-          <w:sz w:val="24"/>
-          <w:szCs w:val="24"/>
-        </w:rPr>
-        <w:t>enter</w:t>
-      </w:r>
-      <w:proofErr w:type="spellEnd"/>
+        <w:t xml:space="preserve"> al azar, ingresamos un numero como se indica donde dice “1 (en rojo)” y después presionamos enter</w:t>
+      </w:r>
     </w:p>
     <w:p>
       <w:pPr>
@@ -1508,43 +1362,7 @@
           <w:sz w:val="24"/>
           <w:szCs w:val="24"/>
         </w:rPr>
-        <w:t xml:space="preserve">, como se indica  donde dice “1 (en rojo)” señalado en la imagen, luego debemos hacer </w:t>
-      </w:r>
-      <w:proofErr w:type="spellStart"/>
-      <w:r>
-        <w:rPr>
-          <w:rFonts w:ascii="Times New Roman" w:hAnsi="Times New Roman" w:cs="Times New Roman"/>
-          <w:sz w:val="24"/>
-          <w:szCs w:val="24"/>
-        </w:rPr>
-        <w:t>click</w:t>
-      </w:r>
-      <w:proofErr w:type="spellEnd"/>
-      <w:r>
-        <w:rPr>
-          <w:rFonts w:ascii="Times New Roman" w:hAnsi="Times New Roman" w:cs="Times New Roman"/>
-          <w:sz w:val="24"/>
-          <w:szCs w:val="24"/>
-        </w:rPr>
-        <w:t xml:space="preserve"> en el botón de “</w:t>
-      </w:r>
-      <w:proofErr w:type="spellStart"/>
-      <w:r>
-        <w:rPr>
-          <w:rFonts w:ascii="Times New Roman" w:hAnsi="Times New Roman" w:cs="Times New Roman"/>
-          <w:sz w:val="24"/>
-          <w:szCs w:val="24"/>
-        </w:rPr>
-        <w:t>play</w:t>
-      </w:r>
-      <w:proofErr w:type="spellEnd"/>
-      <w:r>
-        <w:rPr>
-          <w:rFonts w:ascii="Times New Roman" w:hAnsi="Times New Roman" w:cs="Times New Roman"/>
-          <w:sz w:val="24"/>
-          <w:szCs w:val="24"/>
-        </w:rPr>
-        <w:t xml:space="preserve">” donde dice “2 (en rojo)” </w:t>
+        <w:t xml:space="preserve">, como se indica  donde dice “1 (en rojo)” señalado en la imagen, luego debemos hacer click en el botón de “play” donde dice “2 (en rojo)” </w:t>
       </w:r>
       <w:r>
         <w:rPr>
@@ -1830,43 +1648,7 @@
           <w:sz w:val="24"/>
           <w:szCs w:val="24"/>
         </w:rPr>
-        <w:t xml:space="preserve">Dentro del cuaderno, debemos dirigirnos a la sección “Desarrollo” y luego ingresar el orden de la matriz que deseamos que tenga la matriz que deseamos transponer, como se indica  donde dice “1 (en rojo)” señalado en la imagen, luego debemos hacer </w:t>
-      </w:r>
-      <w:proofErr w:type="spellStart"/>
-      <w:r>
-        <w:rPr>
-          <w:rFonts w:ascii="Times New Roman" w:hAnsi="Times New Roman" w:cs="Times New Roman"/>
-          <w:sz w:val="24"/>
-          <w:szCs w:val="24"/>
-        </w:rPr>
-        <w:t>click</w:t>
-      </w:r>
-      <w:proofErr w:type="spellEnd"/>
-      <w:r>
-        <w:rPr>
-          <w:rFonts w:ascii="Times New Roman" w:hAnsi="Times New Roman" w:cs="Times New Roman"/>
-          <w:sz w:val="24"/>
-          <w:szCs w:val="24"/>
-        </w:rPr>
-        <w:t xml:space="preserve"> en el botón de “</w:t>
-      </w:r>
-      <w:proofErr w:type="spellStart"/>
-      <w:r>
-        <w:rPr>
-          <w:rFonts w:ascii="Times New Roman" w:hAnsi="Times New Roman" w:cs="Times New Roman"/>
-          <w:sz w:val="24"/>
-          <w:szCs w:val="24"/>
-        </w:rPr>
-        <w:t>play</w:t>
-      </w:r>
-      <w:proofErr w:type="spellEnd"/>
-      <w:r>
-        <w:rPr>
-          <w:rFonts w:ascii="Times New Roman" w:hAnsi="Times New Roman" w:cs="Times New Roman"/>
-          <w:sz w:val="24"/>
-          <w:szCs w:val="24"/>
-        </w:rPr>
-        <w:t xml:space="preserve">” donde dice “2 (en rojo)” </w:t>
+        <w:t xml:space="preserve">Dentro del cuaderno, debemos dirigirnos a la sección “Desarrollo” y luego ingresar el orden de la matriz que deseamos que tenga la matriz que deseamos transponer, como se indica  donde dice “1 (en rojo)” señalado en la imagen, luego debemos hacer click en el botón de “play” donde dice “2 (en rojo)” </w:t>
       </w:r>
       <w:r>
         <w:rPr>
@@ -2144,18 +1926,8 @@
           <w:sz w:val="24"/>
           <w:szCs w:val="24"/>
         </w:rPr>
-        <w:t xml:space="preserve"> mediante </w:t>
-      </w:r>
-      <w:proofErr w:type="spellStart"/>
-      <w:r>
-        <w:rPr>
-          <w:rFonts w:ascii="Times New Roman" w:hAnsi="Times New Roman" w:cs="Times New Roman"/>
-          <w:sz w:val="24"/>
-          <w:szCs w:val="24"/>
-        </w:rPr>
-        <w:t>Threads</w:t>
-      </w:r>
-      <w:proofErr w:type="spellEnd"/>
+        <w:t xml:space="preserve"> mediante Threads</w:t>
+      </w:r>
       <w:r>
         <w:rPr>
           <w:rFonts w:ascii="Times New Roman" w:hAnsi="Times New Roman" w:cs="Times New Roman"/>
@@ -2210,25 +1982,7 @@
           <w:sz w:val="24"/>
           <w:szCs w:val="24"/>
         </w:rPr>
-        <w:t>Para hacer esto, lo que hago es usar 2 hilos (</w:t>
-      </w:r>
-      <w:proofErr w:type="spellStart"/>
-      <w:r>
-        <w:rPr>
-          <w:rFonts w:ascii="Times New Roman" w:hAnsi="Times New Roman" w:cs="Times New Roman"/>
-          <w:sz w:val="24"/>
-          <w:szCs w:val="24"/>
-        </w:rPr>
-        <w:t>Threads</w:t>
-      </w:r>
-      <w:proofErr w:type="spellEnd"/>
-      <w:r>
-        <w:rPr>
-          <w:rFonts w:ascii="Times New Roman" w:hAnsi="Times New Roman" w:cs="Times New Roman"/>
-          <w:sz w:val="24"/>
-          <w:szCs w:val="24"/>
-        </w:rPr>
-        <w:t>), donde cada uno</w:t>
+        <w:t>Para hacer esto, lo que hago es usar 2 hilos (Threads), donde cada uno</w:t>
       </w:r>
       <w:r>
         <w:rPr>
@@ -2458,43 +2212,7 @@
           <w:sz w:val="24"/>
           <w:szCs w:val="24"/>
         </w:rPr>
-        <w:t xml:space="preserve">, como se indica  donde dice “1 (en rojo)” señalado en la imagen, luego debemos hacer </w:t>
-      </w:r>
-      <w:proofErr w:type="spellStart"/>
-      <w:r>
-        <w:rPr>
-          <w:rFonts w:ascii="Times New Roman" w:hAnsi="Times New Roman" w:cs="Times New Roman"/>
-          <w:sz w:val="24"/>
-          <w:szCs w:val="24"/>
-        </w:rPr>
-        <w:t>click</w:t>
-      </w:r>
-      <w:proofErr w:type="spellEnd"/>
-      <w:r>
-        <w:rPr>
-          <w:rFonts w:ascii="Times New Roman" w:hAnsi="Times New Roman" w:cs="Times New Roman"/>
-          <w:sz w:val="24"/>
-          <w:szCs w:val="24"/>
-        </w:rPr>
-        <w:t xml:space="preserve"> en el botón de “</w:t>
-      </w:r>
-      <w:proofErr w:type="spellStart"/>
-      <w:r>
-        <w:rPr>
-          <w:rFonts w:ascii="Times New Roman" w:hAnsi="Times New Roman" w:cs="Times New Roman"/>
-          <w:sz w:val="24"/>
-          <w:szCs w:val="24"/>
-        </w:rPr>
-        <w:t>play</w:t>
-      </w:r>
-      <w:proofErr w:type="spellEnd"/>
-      <w:r>
-        <w:rPr>
-          <w:rFonts w:ascii="Times New Roman" w:hAnsi="Times New Roman" w:cs="Times New Roman"/>
-          <w:sz w:val="24"/>
-          <w:szCs w:val="24"/>
-        </w:rPr>
-        <w:t xml:space="preserve">” donde dice “2 (en rojo)” </w:t>
+        <w:t xml:space="preserve">, como se indica  donde dice “1 (en rojo)” señalado en la imagen, luego debemos hacer click en el botón de “play” donde dice “2 (en rojo)” </w:t>
       </w:r>
       <w:r>
         <w:rPr>
@@ -2694,6 +2412,215 @@
         </w:rPr>
         <w:t>Resumen general de todo el trabajo:</w:t>
       </w:r>
+    </w:p>
+    <w:p>
+      <w:pPr>
+        <w:rPr>
+          <w:rFonts w:ascii="Times New Roman" w:hAnsi="Times New Roman" w:cs="Times New Roman"/>
+          <w:sz w:val="24"/>
+          <w:szCs w:val="24"/>
+        </w:rPr>
+      </w:pPr>
+      <w:r>
+        <w:rPr>
+          <w:rFonts w:ascii="Times New Roman" w:hAnsi="Times New Roman" w:cs="Times New Roman"/>
+          <w:sz w:val="24"/>
+          <w:szCs w:val="24"/>
+        </w:rPr>
+        <w:t>Promedio de tiempo ejercicio 1 secuencial:</w:t>
+      </w:r>
+    </w:p>
+    <w:p>
+      <w:pPr>
+        <w:rPr>
+          <w:rFonts w:ascii="Times New Roman" w:hAnsi="Times New Roman" w:cs="Times New Roman"/>
+          <w:sz w:val="24"/>
+          <w:szCs w:val="24"/>
+        </w:rPr>
+      </w:pPr>
+      <w:r>
+        <w:rPr>
+          <w:rFonts w:ascii="Times New Roman" w:hAnsi="Times New Roman" w:cs="Times New Roman"/>
+          <w:sz w:val="24"/>
+          <w:szCs w:val="24"/>
+        </w:rPr>
+        <w:t xml:space="preserve">Promedio de tiempo ejercicio 1 </w:t>
+      </w:r>
+      <w:r>
+        <w:rPr>
+          <w:rFonts w:ascii="Times New Roman" w:hAnsi="Times New Roman" w:cs="Times New Roman"/>
+          <w:sz w:val="24"/>
+          <w:szCs w:val="24"/>
+        </w:rPr>
+        <w:t>paralelismo</w:t>
+      </w:r>
+      <w:r>
+        <w:rPr>
+          <w:rFonts w:ascii="Times New Roman" w:hAnsi="Times New Roman" w:cs="Times New Roman"/>
+          <w:sz w:val="24"/>
+          <w:szCs w:val="24"/>
+        </w:rPr>
+        <w:t>:</w:t>
+      </w:r>
+    </w:p>
+    <w:p>
+      <w:pPr>
+        <w:rPr>
+          <w:rFonts w:ascii="Times New Roman" w:hAnsi="Times New Roman" w:cs="Times New Roman"/>
+          <w:sz w:val="24"/>
+          <w:szCs w:val="24"/>
+        </w:rPr>
+      </w:pPr>
+    </w:p>
+    <w:p>
+      <w:pPr>
+        <w:rPr>
+          <w:rFonts w:ascii="Times New Roman" w:hAnsi="Times New Roman" w:cs="Times New Roman"/>
+          <w:sz w:val="24"/>
+          <w:szCs w:val="24"/>
+        </w:rPr>
+      </w:pPr>
+      <w:r>
+        <w:rPr>
+          <w:rFonts w:ascii="Times New Roman" w:hAnsi="Times New Roman" w:cs="Times New Roman"/>
+          <w:sz w:val="24"/>
+          <w:szCs w:val="24"/>
+        </w:rPr>
+        <w:t xml:space="preserve">Promedio de tiempo ejercicio </w:t>
+      </w:r>
+      <w:r>
+        <w:rPr>
+          <w:rFonts w:ascii="Times New Roman" w:hAnsi="Times New Roman" w:cs="Times New Roman"/>
+          <w:sz w:val="24"/>
+          <w:szCs w:val="24"/>
+        </w:rPr>
+        <w:t>2</w:t>
+      </w:r>
+      <w:r>
+        <w:rPr>
+          <w:rFonts w:ascii="Times New Roman" w:hAnsi="Times New Roman" w:cs="Times New Roman"/>
+          <w:sz w:val="24"/>
+          <w:szCs w:val="24"/>
+        </w:rPr>
+        <w:t xml:space="preserve"> </w:t>
+      </w:r>
+      <w:r>
+        <w:rPr>
+          <w:rFonts w:ascii="Times New Roman" w:hAnsi="Times New Roman" w:cs="Times New Roman"/>
+          <w:sz w:val="24"/>
+          <w:szCs w:val="24"/>
+        </w:rPr>
+        <w:t>secuencial</w:t>
+      </w:r>
+      <w:r>
+        <w:rPr>
+          <w:rFonts w:ascii="Times New Roman" w:hAnsi="Times New Roman" w:cs="Times New Roman"/>
+          <w:sz w:val="24"/>
+          <w:szCs w:val="24"/>
+        </w:rPr>
+        <w:t>:</w:t>
+      </w:r>
+    </w:p>
+    <w:p>
+      <w:pPr>
+        <w:rPr>
+          <w:rFonts w:ascii="Times New Roman" w:hAnsi="Times New Roman" w:cs="Times New Roman"/>
+          <w:sz w:val="24"/>
+          <w:szCs w:val="24"/>
+        </w:rPr>
+      </w:pPr>
+      <w:r>
+        <w:rPr>
+          <w:rFonts w:ascii="Times New Roman" w:hAnsi="Times New Roman" w:cs="Times New Roman"/>
+          <w:sz w:val="24"/>
+          <w:szCs w:val="24"/>
+        </w:rPr>
+        <w:lastRenderedPageBreak/>
+        <w:t xml:space="preserve">Promedio de tiempo ejercicio </w:t>
+      </w:r>
+      <w:r>
+        <w:rPr>
+          <w:rFonts w:ascii="Times New Roman" w:hAnsi="Times New Roman" w:cs="Times New Roman"/>
+          <w:sz w:val="24"/>
+          <w:szCs w:val="24"/>
+        </w:rPr>
+        <w:t>2</w:t>
+      </w:r>
+      <w:r>
+        <w:rPr>
+          <w:rFonts w:ascii="Times New Roman" w:hAnsi="Times New Roman" w:cs="Times New Roman"/>
+          <w:sz w:val="24"/>
+          <w:szCs w:val="24"/>
+        </w:rPr>
+        <w:t xml:space="preserve"> </w:t>
+      </w:r>
+      <w:r>
+        <w:rPr>
+          <w:rFonts w:ascii="Times New Roman" w:hAnsi="Times New Roman" w:cs="Times New Roman"/>
+          <w:sz w:val="24"/>
+          <w:szCs w:val="24"/>
+        </w:rPr>
+        <w:t>paralelismo</w:t>
+      </w:r>
+      <w:r>
+        <w:rPr>
+          <w:rFonts w:ascii="Times New Roman" w:hAnsi="Times New Roman" w:cs="Times New Roman"/>
+          <w:sz w:val="24"/>
+          <w:szCs w:val="24"/>
+        </w:rPr>
+        <w:t>:</w:t>
+      </w:r>
+    </w:p>
+    <w:p>
+      <w:pPr>
+        <w:rPr>
+          <w:rFonts w:ascii="Times New Roman" w:hAnsi="Times New Roman" w:cs="Times New Roman"/>
+          <w:sz w:val="24"/>
+          <w:szCs w:val="24"/>
+        </w:rPr>
+      </w:pPr>
+    </w:p>
+    <w:p>
+      <w:pPr>
+        <w:rPr>
+          <w:rFonts w:ascii="Times New Roman" w:hAnsi="Times New Roman" w:cs="Times New Roman"/>
+          <w:sz w:val="24"/>
+          <w:szCs w:val="24"/>
+        </w:rPr>
+      </w:pPr>
+      <w:r>
+        <w:rPr>
+          <w:rFonts w:ascii="Times New Roman" w:hAnsi="Times New Roman" w:cs="Times New Roman"/>
+          <w:sz w:val="24"/>
+          <w:szCs w:val="24"/>
+        </w:rPr>
+        <w:t xml:space="preserve">Promedio de tiempo ejercicio </w:t>
+      </w:r>
+      <w:r>
+        <w:rPr>
+          <w:rFonts w:ascii="Times New Roman" w:hAnsi="Times New Roman" w:cs="Times New Roman"/>
+          <w:sz w:val="24"/>
+          <w:szCs w:val="24"/>
+        </w:rPr>
+        <w:t>3</w:t>
+      </w:r>
+      <w:r>
+        <w:rPr>
+          <w:rFonts w:ascii="Times New Roman" w:hAnsi="Times New Roman" w:cs="Times New Roman"/>
+          <w:sz w:val="24"/>
+          <w:szCs w:val="24"/>
+        </w:rPr>
+        <w:t xml:space="preserve"> secuencial:</w:t>
+      </w:r>
+    </w:p>
+    <w:p>
+      <w:pPr>
+        <w:rPr>
+          <w:rFonts w:ascii="Times New Roman" w:hAnsi="Times New Roman" w:cs="Times New Roman"/>
+          <w:sz w:val="24"/>
+          <w:szCs w:val="24"/>
+        </w:rPr>
+      </w:pPr>
     </w:p>
     <w:p>
       <w:pPr>

</xml_diff>

<commit_message>
se agregaron tiempos de bucle
</commit_message>
<xml_diff>
--- a/EA3_PULIDO_LUCIANO_40137604.docx
+++ b/EA3_PULIDO_LUCIANO_40137604.docx
@@ -2410,41 +2410,172 @@
           <w:sz w:val="24"/>
           <w:szCs w:val="24"/>
         </w:rPr>
+        <w:br w:type="page"/>
+      </w:r>
+    </w:p>
+    <w:p>
+      <w:pPr>
+        <w:rPr>
+          <w:rFonts w:ascii="Times New Roman" w:hAnsi="Times New Roman" w:cs="Times New Roman"/>
+          <w:b/>
+          <w:bCs/>
+          <w:sz w:val="24"/>
+          <w:szCs w:val="24"/>
+        </w:rPr>
+      </w:pPr>
+      <w:r>
+        <w:rPr>
+          <w:rFonts w:ascii="Times New Roman" w:hAnsi="Times New Roman" w:cs="Times New Roman"/>
+          <w:b/>
+          <w:bCs/>
+          <w:sz w:val="24"/>
+          <w:szCs w:val="24"/>
+        </w:rPr>
+        <w:lastRenderedPageBreak/>
         <w:t>Resumen general de todo el trabajo:</w:t>
       </w:r>
     </w:p>
     <w:p>
-      <w:pPr>
-        <w:rPr>
-          <w:rFonts w:ascii="Times New Roman" w:hAnsi="Times New Roman" w:cs="Times New Roman"/>
-          <w:sz w:val="24"/>
-          <w:szCs w:val="24"/>
-        </w:rPr>
-      </w:pPr>
-      <w:r>
-        <w:rPr>
-          <w:rFonts w:ascii="Times New Roman" w:hAnsi="Times New Roman" w:cs="Times New Roman"/>
-          <w:sz w:val="24"/>
-          <w:szCs w:val="24"/>
-        </w:rPr>
-        <w:t>Promedio de tiempo ejercicio 1 secuencial:</w:t>
-      </w:r>
-    </w:p>
-    <w:p>
-      <w:pPr>
-        <w:rPr>
-          <w:rFonts w:ascii="Times New Roman" w:hAnsi="Times New Roman" w:cs="Times New Roman"/>
-          <w:sz w:val="24"/>
-          <w:szCs w:val="24"/>
-        </w:rPr>
-      </w:pPr>
-      <w:r>
-        <w:rPr>
-          <w:rFonts w:ascii="Times New Roman" w:hAnsi="Times New Roman" w:cs="Times New Roman"/>
-          <w:sz w:val="24"/>
-          <w:szCs w:val="24"/>
-        </w:rPr>
-        <w:t xml:space="preserve">Promedio de tiempo ejercicio 1 </w:t>
+      <w:r>
+        <w:rPr>
+          <w:rFonts w:ascii="Times New Roman" w:hAnsi="Times New Roman" w:cs="Times New Roman"/>
+          <w:sz w:val="24"/>
+          <w:szCs w:val="24"/>
+        </w:rPr>
+        <w:t>Promedio de tiempo</w:t>
+      </w:r>
+      <w:r>
+        <w:rPr>
+          <w:rFonts w:ascii="Times New Roman" w:hAnsi="Times New Roman" w:cs="Times New Roman"/>
+          <w:sz w:val="24"/>
+          <w:szCs w:val="24"/>
+        </w:rPr>
+        <w:t xml:space="preserve"> total</w:t>
+      </w:r>
+      <w:r>
+        <w:rPr>
+          <w:rFonts w:ascii="Times New Roman" w:hAnsi="Times New Roman" w:cs="Times New Roman"/>
+          <w:sz w:val="24"/>
+          <w:szCs w:val="24"/>
+        </w:rPr>
+        <w:t xml:space="preserve"> ejercicio 1 secuencial</w:t>
+      </w:r>
+      <w:r>
+        <w:rPr>
+          <w:rFonts w:ascii="Times New Roman" w:hAnsi="Times New Roman" w:cs="Times New Roman"/>
+          <w:sz w:val="24"/>
+          <w:szCs w:val="24"/>
+        </w:rPr>
+        <w:t xml:space="preserve"> ( 20 muestras)</w:t>
+      </w:r>
+      <w:r>
+        <w:rPr>
+          <w:rFonts w:ascii="Times New Roman" w:hAnsi="Times New Roman" w:cs="Times New Roman"/>
+          <w:sz w:val="24"/>
+          <w:szCs w:val="24"/>
+        </w:rPr>
+        <w:t>:</w:t>
+      </w:r>
+      <w:r>
+        <w:t xml:space="preserve"> </w:t>
+      </w:r>
+      <w:r>
+        <w:rPr>
+          <w:rFonts w:ascii="Times New Roman" w:hAnsi="Times New Roman" w:cs="Times New Roman"/>
+          <w:sz w:val="24"/>
+          <w:szCs w:val="24"/>
+        </w:rPr>
+        <w:t>3.239,6</w:t>
+      </w:r>
+      <w:r>
+        <w:rPr>
+          <w:rFonts w:ascii="Times New Roman" w:hAnsi="Times New Roman" w:cs="Times New Roman"/>
+          <w:sz w:val="24"/>
+          <w:szCs w:val="24"/>
+        </w:rPr>
+        <w:t xml:space="preserve"> ms</w:t>
+      </w:r>
+    </w:p>
+    <w:p>
+      <w:pPr>
+        <w:rPr>
+          <w:rFonts w:ascii="Times New Roman" w:hAnsi="Times New Roman" w:cs="Times New Roman"/>
+          <w:sz w:val="24"/>
+          <w:szCs w:val="24"/>
+        </w:rPr>
+      </w:pPr>
+      <w:r>
+        <w:rPr>
+          <w:rFonts w:ascii="Times New Roman" w:hAnsi="Times New Roman" w:cs="Times New Roman"/>
+          <w:sz w:val="24"/>
+          <w:szCs w:val="24"/>
+        </w:rPr>
+        <w:t>Promedio de tiempo de Bucle</w:t>
+      </w:r>
+      <w:r>
+        <w:rPr>
+          <w:rFonts w:ascii="Times New Roman" w:hAnsi="Times New Roman" w:cs="Times New Roman"/>
+          <w:sz w:val="24"/>
+          <w:szCs w:val="24"/>
+        </w:rPr>
+        <w:t xml:space="preserve"> ejercicio 1</w:t>
+      </w:r>
+      <w:r>
+        <w:rPr>
+          <w:rFonts w:ascii="Times New Roman" w:hAnsi="Times New Roman" w:cs="Times New Roman"/>
+          <w:sz w:val="24"/>
+          <w:szCs w:val="24"/>
+        </w:rPr>
+        <w:t xml:space="preserve">: </w:t>
+      </w:r>
+      <w:r>
+        <w:rPr>
+          <w:rFonts w:ascii="Times New Roman" w:hAnsi="Times New Roman" w:cs="Times New Roman"/>
+          <w:sz w:val="24"/>
+          <w:szCs w:val="24"/>
+        </w:rPr>
+        <w:t>0,2534</w:t>
+      </w:r>
+      <w:r>
+        <w:rPr>
+          <w:rFonts w:ascii="Times New Roman" w:hAnsi="Times New Roman" w:cs="Times New Roman"/>
+          <w:sz w:val="24"/>
+          <w:szCs w:val="24"/>
+        </w:rPr>
+        <w:t xml:space="preserve"> ms</w:t>
+      </w:r>
+    </w:p>
+    <w:p>
+      <w:pPr>
+        <w:rPr>
+          <w:rFonts w:ascii="Times New Roman" w:hAnsi="Times New Roman" w:cs="Times New Roman"/>
+          <w:sz w:val="24"/>
+          <w:szCs w:val="24"/>
+        </w:rPr>
+      </w:pPr>
+      <w:r>
+        <w:rPr>
+          <w:rFonts w:ascii="Times New Roman" w:hAnsi="Times New Roman" w:cs="Times New Roman"/>
+          <w:sz w:val="24"/>
+          <w:szCs w:val="24"/>
+        </w:rPr>
+        <w:t xml:space="preserve">Promedio de tiempo </w:t>
+      </w:r>
+      <w:r>
+        <w:rPr>
+          <w:rFonts w:ascii="Times New Roman" w:hAnsi="Times New Roman" w:cs="Times New Roman"/>
+          <w:sz w:val="24"/>
+          <w:szCs w:val="24"/>
+        </w:rPr>
+        <w:t xml:space="preserve">CPU </w:t>
+      </w:r>
+      <w:r>
+        <w:rPr>
+          <w:rFonts w:ascii="Times New Roman" w:hAnsi="Times New Roman" w:cs="Times New Roman"/>
+          <w:sz w:val="24"/>
+          <w:szCs w:val="24"/>
+        </w:rPr>
+        <w:t xml:space="preserve">ejercicio 1 </w:t>
       </w:r>
       <w:r>
         <w:rPr>
@@ -2462,6 +2593,82 @@
         </w:rPr>
         <w:t>:</w:t>
       </w:r>
+      <w:r>
+        <w:t xml:space="preserve"> </w:t>
+      </w:r>
+      <w:r>
+        <w:rPr>
+          <w:rFonts w:ascii="Times New Roman" w:hAnsi="Times New Roman" w:cs="Times New Roman"/>
+          <w:sz w:val="24"/>
+          <w:szCs w:val="24"/>
+        </w:rPr>
+        <w:t>4.665,4</w:t>
+      </w:r>
+      <w:r>
+        <w:rPr>
+          <w:rFonts w:ascii="Times New Roman" w:hAnsi="Times New Roman" w:cs="Times New Roman"/>
+          <w:sz w:val="24"/>
+          <w:szCs w:val="24"/>
+        </w:rPr>
+        <w:t xml:space="preserve"> ms</w:t>
+      </w:r>
+    </w:p>
+    <w:p>
+      <w:pPr>
+        <w:rPr>
+          <w:rFonts w:ascii="Times New Roman" w:hAnsi="Times New Roman" w:cs="Times New Roman"/>
+          <w:sz w:val="24"/>
+          <w:szCs w:val="24"/>
+        </w:rPr>
+      </w:pPr>
+      <w:r>
+        <w:rPr>
+          <w:rFonts w:ascii="Times New Roman" w:hAnsi="Times New Roman" w:cs="Times New Roman"/>
+          <w:sz w:val="24"/>
+          <w:szCs w:val="24"/>
+        </w:rPr>
+        <w:t xml:space="preserve">Promedio de tiempo </w:t>
+      </w:r>
+      <w:r>
+        <w:rPr>
+          <w:rFonts w:ascii="Times New Roman" w:hAnsi="Times New Roman" w:cs="Times New Roman"/>
+          <w:sz w:val="24"/>
+          <w:szCs w:val="24"/>
+        </w:rPr>
+        <w:t>GPU</w:t>
+      </w:r>
+      <w:r>
+        <w:rPr>
+          <w:rFonts w:ascii="Times New Roman" w:hAnsi="Times New Roman" w:cs="Times New Roman"/>
+          <w:sz w:val="24"/>
+          <w:szCs w:val="24"/>
+        </w:rPr>
+        <w:t xml:space="preserve"> ejercicio 1 paralelismo</w:t>
+      </w:r>
+      <w:r>
+        <w:rPr>
+          <w:rFonts w:ascii="Times New Roman" w:hAnsi="Times New Roman" w:cs="Times New Roman"/>
+          <w:sz w:val="24"/>
+          <w:szCs w:val="24"/>
+        </w:rPr>
+        <w:t xml:space="preserve">: </w:t>
+      </w:r>
+      <w:r>
+        <w:rPr>
+          <w:rFonts w:ascii="Times New Roman" w:hAnsi="Times New Roman" w:cs="Times New Roman"/>
+          <w:sz w:val="24"/>
+          <w:szCs w:val="24"/>
+        </w:rPr>
+        <w:t>506,9</w:t>
+      </w:r>
+      <w:r>
+        <w:rPr>
+          <w:rFonts w:ascii="Times New Roman" w:hAnsi="Times New Roman" w:cs="Times New Roman"/>
+          <w:sz w:val="24"/>
+          <w:szCs w:val="24"/>
+        </w:rPr>
+        <w:t xml:space="preserve"> ms</w:t>
+      </w:r>
     </w:p>
     <w:p>
       <w:pPr>
@@ -2520,23 +2727,46 @@
         </w:rPr>
         <w:t>:</w:t>
       </w:r>
-    </w:p>
-    <w:p>
-      <w:pPr>
-        <w:rPr>
-          <w:rFonts w:ascii="Times New Roman" w:hAnsi="Times New Roman" w:cs="Times New Roman"/>
-          <w:sz w:val="24"/>
-          <w:szCs w:val="24"/>
-        </w:rPr>
-      </w:pPr>
-      <w:r>
-        <w:rPr>
-          <w:rFonts w:ascii="Times New Roman" w:hAnsi="Times New Roman" w:cs="Times New Roman"/>
-          <w:sz w:val="24"/>
-          <w:szCs w:val="24"/>
-        </w:rPr>
-        <w:lastRenderedPageBreak/>
-        <w:t xml:space="preserve">Promedio de tiempo ejercicio </w:t>
+      <w:r>
+        <w:rPr>
+          <w:rFonts w:ascii="Times New Roman" w:hAnsi="Times New Roman" w:cs="Times New Roman"/>
+          <w:sz w:val="24"/>
+          <w:szCs w:val="24"/>
+        </w:rPr>
+        <w:t xml:space="preserve"> </w:t>
+      </w:r>
+      <w:r>
+        <w:rPr>
+          <w:rFonts w:ascii="Times New Roman" w:hAnsi="Times New Roman" w:cs="Times New Roman"/>
+          <w:sz w:val="24"/>
+          <w:szCs w:val="24"/>
+        </w:rPr>
+        <w:t>12.224,4</w:t>
+      </w:r>
+      <w:r>
+        <w:rPr>
+          <w:rFonts w:ascii="Times New Roman" w:hAnsi="Times New Roman" w:cs="Times New Roman"/>
+          <w:sz w:val="24"/>
+          <w:szCs w:val="24"/>
+        </w:rPr>
+        <w:t xml:space="preserve"> ms</w:t>
+      </w:r>
+    </w:p>
+    <w:p>
+      <w:pPr>
+        <w:rPr>
+          <w:rFonts w:ascii="Times New Roman" w:hAnsi="Times New Roman" w:cs="Times New Roman"/>
+          <w:sz w:val="24"/>
+          <w:szCs w:val="24"/>
+        </w:rPr>
+      </w:pPr>
+      <w:r>
+        <w:rPr>
+          <w:rFonts w:ascii="Times New Roman" w:hAnsi="Times New Roman" w:cs="Times New Roman"/>
+          <w:sz w:val="24"/>
+          <w:szCs w:val="24"/>
+        </w:rPr>
+        <w:t xml:space="preserve">Promedio de tiempo de Bucle ejercicio </w:t>
       </w:r>
       <w:r>
         <w:rPr>
@@ -2552,6 +2782,14 @@
           <w:sz w:val="24"/>
           <w:szCs w:val="24"/>
         </w:rPr>
+        <w:t>:</w:t>
+      </w:r>
+      <w:r>
+        <w:rPr>
+          <w:rFonts w:ascii="Times New Roman" w:hAnsi="Times New Roman" w:cs="Times New Roman"/>
+          <w:sz w:val="24"/>
+          <w:szCs w:val="24"/>
+        </w:rPr>
         <w:t xml:space="preserve"> </w:t>
       </w:r>
       <w:r>
@@ -2560,57 +2798,241 @@
           <w:sz w:val="24"/>
           <w:szCs w:val="24"/>
         </w:rPr>
-        <w:t>paralelismo</w:t>
-      </w:r>
-      <w:r>
-        <w:rPr>
-          <w:rFonts w:ascii="Times New Roman" w:hAnsi="Times New Roman" w:cs="Times New Roman"/>
-          <w:sz w:val="24"/>
-          <w:szCs w:val="24"/>
-        </w:rPr>
-        <w:t>:</w:t>
-      </w:r>
-    </w:p>
-    <w:p>
-      <w:pPr>
-        <w:rPr>
-          <w:rFonts w:ascii="Times New Roman" w:hAnsi="Times New Roman" w:cs="Times New Roman"/>
-          <w:sz w:val="24"/>
-          <w:szCs w:val="24"/>
-        </w:rPr>
-      </w:pPr>
-    </w:p>
-    <w:p>
-      <w:pPr>
-        <w:rPr>
-          <w:rFonts w:ascii="Times New Roman" w:hAnsi="Times New Roman" w:cs="Times New Roman"/>
-          <w:sz w:val="24"/>
-          <w:szCs w:val="24"/>
-        </w:rPr>
-      </w:pPr>
-      <w:r>
-        <w:rPr>
-          <w:rFonts w:ascii="Times New Roman" w:hAnsi="Times New Roman" w:cs="Times New Roman"/>
-          <w:sz w:val="24"/>
-          <w:szCs w:val="24"/>
-        </w:rPr>
-        <w:t xml:space="preserve">Promedio de tiempo ejercicio </w:t>
-      </w:r>
-      <w:r>
-        <w:rPr>
-          <w:rFonts w:ascii="Times New Roman" w:hAnsi="Times New Roman" w:cs="Times New Roman"/>
-          <w:sz w:val="24"/>
-          <w:szCs w:val="24"/>
-        </w:rPr>
-        <w:t>3</w:t>
-      </w:r>
-      <w:r>
-        <w:rPr>
-          <w:rFonts w:ascii="Times New Roman" w:hAnsi="Times New Roman" w:cs="Times New Roman"/>
-          <w:sz w:val="24"/>
-          <w:szCs w:val="24"/>
-        </w:rPr>
-        <w:t xml:space="preserve"> secuencial:</w:t>
+        <w:t>11.497,4</w:t>
+      </w:r>
+      <w:r>
+        <w:rPr>
+          <w:rFonts w:ascii="Times New Roman" w:hAnsi="Times New Roman" w:cs="Times New Roman"/>
+          <w:sz w:val="24"/>
+          <w:szCs w:val="24"/>
+        </w:rPr>
+        <w:t xml:space="preserve"> ms</w:t>
+      </w:r>
+    </w:p>
+    <w:p>
+      <w:pPr>
+        <w:rPr>
+          <w:rFonts w:ascii="Times New Roman" w:hAnsi="Times New Roman" w:cs="Times New Roman"/>
+          <w:sz w:val="24"/>
+          <w:szCs w:val="24"/>
+        </w:rPr>
+      </w:pPr>
+      <w:r>
+        <w:rPr>
+          <w:rFonts w:ascii="Times New Roman" w:hAnsi="Times New Roman" w:cs="Times New Roman"/>
+          <w:sz w:val="24"/>
+          <w:szCs w:val="24"/>
+        </w:rPr>
+        <w:t xml:space="preserve">Promedio de tiempo CPU ejercicio </w:t>
+      </w:r>
+      <w:r>
+        <w:rPr>
+          <w:rFonts w:ascii="Times New Roman" w:hAnsi="Times New Roman" w:cs="Times New Roman"/>
+          <w:sz w:val="24"/>
+          <w:szCs w:val="24"/>
+        </w:rPr>
+        <w:t>2</w:t>
+      </w:r>
+      <w:r>
+        <w:rPr>
+          <w:rFonts w:ascii="Times New Roman" w:hAnsi="Times New Roman" w:cs="Times New Roman"/>
+          <w:sz w:val="24"/>
+          <w:szCs w:val="24"/>
+        </w:rPr>
+        <w:t xml:space="preserve"> paralelismo:</w:t>
+      </w:r>
+      <w:r>
+        <w:rPr>
+          <w:rFonts w:ascii="Times New Roman" w:hAnsi="Times New Roman" w:cs="Times New Roman"/>
+          <w:sz w:val="24"/>
+          <w:szCs w:val="24"/>
+        </w:rPr>
+        <w:t xml:space="preserve"> </w:t>
+      </w:r>
+      <w:r>
+        <w:rPr>
+          <w:rFonts w:ascii="Times New Roman" w:hAnsi="Times New Roman" w:cs="Times New Roman"/>
+          <w:sz w:val="24"/>
+          <w:szCs w:val="24"/>
+        </w:rPr>
+        <w:t>2.148</w:t>
+      </w:r>
+      <w:r>
+        <w:rPr>
+          <w:rFonts w:ascii="Times New Roman" w:hAnsi="Times New Roman" w:cs="Times New Roman"/>
+          <w:sz w:val="24"/>
+          <w:szCs w:val="24"/>
+        </w:rPr>
+        <w:t xml:space="preserve"> + </w:t>
+      </w:r>
+      <w:r>
+        <w:rPr>
+          <w:rFonts w:ascii="Times New Roman" w:hAnsi="Times New Roman" w:cs="Times New Roman"/>
+          <w:sz w:val="24"/>
+          <w:szCs w:val="24"/>
+        </w:rPr>
+        <w:t>1.896</w:t>
+      </w:r>
+      <w:r>
+        <w:rPr>
+          <w:rFonts w:ascii="Times New Roman" w:hAnsi="Times New Roman" w:cs="Times New Roman"/>
+          <w:sz w:val="24"/>
+          <w:szCs w:val="24"/>
+        </w:rPr>
+        <w:t xml:space="preserve"> + </w:t>
+      </w:r>
+      <w:r>
+        <w:rPr>
+          <w:rFonts w:ascii="Times New Roman" w:hAnsi="Times New Roman" w:cs="Times New Roman"/>
+          <w:sz w:val="24"/>
+          <w:szCs w:val="24"/>
+        </w:rPr>
+        <w:t>3.523</w:t>
+      </w:r>
+      <w:r>
+        <w:rPr>
+          <w:rFonts w:ascii="Times New Roman" w:hAnsi="Times New Roman" w:cs="Times New Roman"/>
+          <w:sz w:val="24"/>
+          <w:szCs w:val="24"/>
+        </w:rPr>
+        <w:t xml:space="preserve"> + </w:t>
+      </w:r>
+      <w:r>
+        <w:rPr>
+          <w:rFonts w:ascii="Times New Roman" w:hAnsi="Times New Roman" w:cs="Times New Roman"/>
+          <w:sz w:val="24"/>
+          <w:szCs w:val="24"/>
+        </w:rPr>
+        <w:t>2.091</w:t>
+      </w:r>
+      <w:r>
+        <w:rPr>
+          <w:rFonts w:ascii="Times New Roman" w:hAnsi="Times New Roman" w:cs="Times New Roman"/>
+          <w:sz w:val="24"/>
+          <w:szCs w:val="24"/>
+        </w:rPr>
+        <w:t xml:space="preserve"> + </w:t>
+      </w:r>
+      <w:r>
+        <w:rPr>
+          <w:rFonts w:ascii="Times New Roman" w:hAnsi="Times New Roman" w:cs="Times New Roman"/>
+          <w:sz w:val="24"/>
+          <w:szCs w:val="24"/>
+        </w:rPr>
+        <w:t>2.377</w:t>
+      </w:r>
+    </w:p>
+    <w:p>
+      <w:pPr>
+        <w:rPr>
+          <w:rFonts w:ascii="Times New Roman" w:hAnsi="Times New Roman" w:cs="Times New Roman"/>
+          <w:sz w:val="24"/>
+          <w:szCs w:val="24"/>
+        </w:rPr>
+      </w:pPr>
+      <w:r>
+        <w:rPr>
+          <w:rFonts w:ascii="Times New Roman" w:hAnsi="Times New Roman" w:cs="Times New Roman"/>
+          <w:sz w:val="24"/>
+          <w:szCs w:val="24"/>
+        </w:rPr>
+        <w:t xml:space="preserve">Promedio de tiempo GPU ejercicio </w:t>
+      </w:r>
+      <w:r>
+        <w:rPr>
+          <w:rFonts w:ascii="Times New Roman" w:hAnsi="Times New Roman" w:cs="Times New Roman"/>
+          <w:sz w:val="24"/>
+          <w:szCs w:val="24"/>
+        </w:rPr>
+        <w:t>2</w:t>
+      </w:r>
+      <w:r>
+        <w:rPr>
+          <w:rFonts w:ascii="Times New Roman" w:hAnsi="Times New Roman" w:cs="Times New Roman"/>
+          <w:sz w:val="24"/>
+          <w:szCs w:val="24"/>
+        </w:rPr>
+        <w:t xml:space="preserve"> paralelismo:</w:t>
+      </w:r>
+      <w:r>
+        <w:rPr>
+          <w:rFonts w:ascii="Times New Roman" w:hAnsi="Times New Roman" w:cs="Times New Roman"/>
+          <w:sz w:val="24"/>
+          <w:szCs w:val="24"/>
+        </w:rPr>
+        <w:t xml:space="preserve"> </w:t>
+      </w:r>
+      <w:r>
+        <w:rPr>
+          <w:rFonts w:ascii="Times New Roman" w:hAnsi="Times New Roman" w:cs="Times New Roman"/>
+          <w:sz w:val="24"/>
+          <w:szCs w:val="24"/>
+        </w:rPr>
+        <w:t>0.244</w:t>
+      </w:r>
+      <w:r>
+        <w:rPr>
+          <w:rFonts w:ascii="Times New Roman" w:hAnsi="Times New Roman" w:cs="Times New Roman"/>
+          <w:sz w:val="24"/>
+          <w:szCs w:val="24"/>
+        </w:rPr>
+        <w:t xml:space="preserve"> + </w:t>
+      </w:r>
+      <w:r>
+        <w:rPr>
+          <w:rFonts w:ascii="Times New Roman" w:hAnsi="Times New Roman" w:cs="Times New Roman"/>
+          <w:sz w:val="24"/>
+          <w:szCs w:val="24"/>
+        </w:rPr>
+        <w:t>0.247</w:t>
+      </w:r>
+      <w:r>
+        <w:rPr>
+          <w:rFonts w:ascii="Times New Roman" w:hAnsi="Times New Roman" w:cs="Times New Roman"/>
+          <w:sz w:val="24"/>
+          <w:szCs w:val="24"/>
+        </w:rPr>
+        <w:t xml:space="preserve"> + </w:t>
+      </w:r>
+      <w:r>
+        <w:rPr>
+          <w:rFonts w:ascii="Times New Roman" w:hAnsi="Times New Roman" w:cs="Times New Roman"/>
+          <w:sz w:val="24"/>
+          <w:szCs w:val="24"/>
+        </w:rPr>
+        <w:t>0.235</w:t>
+      </w:r>
+      <w:r>
+        <w:rPr>
+          <w:rFonts w:ascii="Times New Roman" w:hAnsi="Times New Roman" w:cs="Times New Roman"/>
+          <w:sz w:val="24"/>
+          <w:szCs w:val="24"/>
+        </w:rPr>
+        <w:t xml:space="preserve"> + </w:t>
+      </w:r>
+      <w:r>
+        <w:rPr>
+          <w:rFonts w:ascii="Times New Roman" w:hAnsi="Times New Roman" w:cs="Times New Roman"/>
+          <w:sz w:val="24"/>
+          <w:szCs w:val="24"/>
+        </w:rPr>
+        <w:t>0.308</w:t>
+      </w:r>
+      <w:r>
+        <w:rPr>
+          <w:rFonts w:ascii="Times New Roman" w:hAnsi="Times New Roman" w:cs="Times New Roman"/>
+          <w:sz w:val="24"/>
+          <w:szCs w:val="24"/>
+        </w:rPr>
+        <w:t xml:space="preserve"> + </w:t>
+      </w:r>
+      <w:r>
+        <w:rPr>
+          <w:rFonts w:ascii="Times New Roman" w:hAnsi="Times New Roman" w:cs="Times New Roman"/>
+          <w:sz w:val="24"/>
+          <w:szCs w:val="24"/>
+        </w:rPr>
+        <w:t>0.304</w:t>
       </w:r>
     </w:p>
     <w:p>

</xml_diff>

<commit_message>
se termino el informe
</commit_message>
<xml_diff>
--- a/EA3_PULIDO_LUCIANO_40137604.docx
+++ b/EA3_PULIDO_LUCIANO_40137604.docx
@@ -175,7 +175,23 @@
           <w:sz w:val="24"/>
           <w:szCs w:val="24"/>
         </w:rPr>
-        <w:t xml:space="preserve">Paso1: Dentro del cuaderno, debemos dirigirnos a la sección “Desarrollo” y luego ingresar el numero de elementos que deseamos que tenga el vector donde se va a buscar un número, como se indica </w:t>
+        <w:t xml:space="preserve">Paso1: Dentro del cuaderno, debemos dirigirnos a la sección “Desarrollo” y luego ingresar el </w:t>
+      </w:r>
+      <w:r>
+        <w:rPr>
+          <w:rFonts w:ascii="Times New Roman" w:hAnsi="Times New Roman" w:cs="Times New Roman"/>
+          <w:sz w:val="24"/>
+          <w:szCs w:val="24"/>
+        </w:rPr>
+        <w:t>número</w:t>
+      </w:r>
+      <w:r>
+        <w:rPr>
+          <w:rFonts w:ascii="Times New Roman" w:hAnsi="Times New Roman" w:cs="Times New Roman"/>
+          <w:sz w:val="24"/>
+          <w:szCs w:val="24"/>
+        </w:rPr>
+        <w:t xml:space="preserve"> de elementos que deseamos que tenga el vector donde se va a buscar un número, como se indica </w:t>
       </w:r>
       <w:r>
         <w:rPr>
@@ -2436,6 +2452,188 @@
       </w:r>
     </w:p>
     <w:p>
+      <w:pPr>
+        <w:rPr>
+          <w:rFonts w:ascii="Times New Roman" w:hAnsi="Times New Roman" w:cs="Times New Roman"/>
+          <w:sz w:val="24"/>
+          <w:szCs w:val="24"/>
+        </w:rPr>
+      </w:pPr>
+      <w:r>
+        <w:rPr>
+          <w:rFonts w:ascii="Times New Roman" w:hAnsi="Times New Roman" w:cs="Times New Roman"/>
+          <w:sz w:val="24"/>
+          <w:szCs w:val="24"/>
+        </w:rPr>
+        <w:t>Respecto a los 3 ejercicios del EA3  pude sacar varias conclusiones sobre los temas vistos</w:t>
+      </w:r>
+      <w:r>
+        <w:rPr>
+          <w:rFonts w:ascii="Times New Roman" w:hAnsi="Times New Roman" w:cs="Times New Roman"/>
+          <w:sz w:val="24"/>
+          <w:szCs w:val="24"/>
+        </w:rPr>
+        <w:t xml:space="preserve"> sobre el rendimiento de crear un programa de manera secuencial y contrastándolo con su versión con paralelismo utilizando la GPU.</w:t>
+      </w:r>
+      <w:r>
+        <w:rPr>
+          <w:rFonts w:ascii="Times New Roman" w:hAnsi="Times New Roman" w:cs="Times New Roman"/>
+          <w:sz w:val="24"/>
+          <w:szCs w:val="24"/>
+        </w:rPr>
+        <w:t xml:space="preserve"> En el punto</w:t>
+      </w:r>
+      <w:r>
+        <w:rPr>
+          <w:rFonts w:ascii="Times New Roman" w:hAnsi="Times New Roman" w:cs="Times New Roman"/>
+          <w:sz w:val="24"/>
+          <w:szCs w:val="24"/>
+        </w:rPr>
+        <w:t xml:space="preserve"> 1</w:t>
+      </w:r>
+      <w:r>
+        <w:rPr>
+          <w:rFonts w:ascii="Times New Roman" w:hAnsi="Times New Roman" w:cs="Times New Roman"/>
+          <w:sz w:val="24"/>
+          <w:szCs w:val="24"/>
+        </w:rPr>
+        <w:t xml:space="preserve"> pude notar en base al promedio de los tiempos de ejecución en base a 20 muestras</w:t>
+      </w:r>
+      <w:r>
+        <w:rPr>
+          <w:rFonts w:ascii="Times New Roman" w:hAnsi="Times New Roman" w:cs="Times New Roman"/>
+          <w:sz w:val="24"/>
+          <w:szCs w:val="24"/>
+        </w:rPr>
+        <w:t xml:space="preserve"> (los promedios se detallan abajo)</w:t>
+      </w:r>
+      <w:r>
+        <w:rPr>
+          <w:rFonts w:ascii="Times New Roman" w:hAnsi="Times New Roman" w:cs="Times New Roman"/>
+          <w:sz w:val="24"/>
+          <w:szCs w:val="24"/>
+        </w:rPr>
+        <w:t xml:space="preserve"> que cuando el algoritmo que buscamos paralelizar trata sobre búsquedas, ordenamientos o algoritmos que se tengan que hacer comparaciones o mover datos, resulta mas optimo hacerlo de manera secuencial utilizando solo la CPU porque utilizando paralelismo con la GPU porque los datos tienen que pasar por muchas capas intermedias desde que se envían desde la CPU a la GPU  y cuando vuelven de la GPU  a la CPU, por lo tanto en ese tipo de algoritmos termina siendo m</w:t>
+      </w:r>
+      <w:r>
+        <w:rPr>
+          <w:rFonts w:ascii="Times New Roman" w:hAnsi="Times New Roman" w:cs="Times New Roman"/>
+          <w:sz w:val="24"/>
+          <w:szCs w:val="24"/>
+        </w:rPr>
+        <w:t>á</w:t>
+      </w:r>
+      <w:r>
+        <w:rPr>
+          <w:rFonts w:ascii="Times New Roman" w:hAnsi="Times New Roman" w:cs="Times New Roman"/>
+          <w:sz w:val="24"/>
+          <w:szCs w:val="24"/>
+        </w:rPr>
+        <w:t>s costoso paralelizar.</w:t>
+      </w:r>
+    </w:p>
+    <w:p>
+      <w:pPr>
+        <w:rPr>
+          <w:rFonts w:ascii="Times New Roman" w:hAnsi="Times New Roman" w:cs="Times New Roman"/>
+          <w:sz w:val="24"/>
+          <w:szCs w:val="24"/>
+        </w:rPr>
+      </w:pPr>
+      <w:r>
+        <w:rPr>
+          <w:rFonts w:ascii="Times New Roman" w:hAnsi="Times New Roman" w:cs="Times New Roman"/>
+          <w:sz w:val="24"/>
+          <w:szCs w:val="24"/>
+        </w:rPr>
+        <w:t xml:space="preserve">Contrastando con lo antes mencionado en el punto 2 pude ver que al paralelizar </w:t>
+      </w:r>
+      <w:r>
+        <w:rPr>
+          <w:rFonts w:ascii="Times New Roman" w:hAnsi="Times New Roman" w:cs="Times New Roman"/>
+          <w:sz w:val="24"/>
+          <w:szCs w:val="24"/>
+        </w:rPr>
+        <w:t xml:space="preserve">es eficiente y </w:t>
+      </w:r>
+      <w:r>
+        <w:rPr>
+          <w:rFonts w:ascii="Times New Roman" w:hAnsi="Times New Roman" w:cs="Times New Roman"/>
+          <w:sz w:val="24"/>
+          <w:szCs w:val="24"/>
+        </w:rPr>
+        <w:t>obtuve ventajas con algoritmos que tienen que mover grandes cantidades de datos</w:t>
+      </w:r>
+      <w:r>
+        <w:rPr>
+          <w:rFonts w:ascii="Times New Roman" w:hAnsi="Times New Roman" w:cs="Times New Roman"/>
+          <w:sz w:val="24"/>
+          <w:szCs w:val="24"/>
+        </w:rPr>
+        <w:t xml:space="preserve"> ya que los tiempos de ejecución  son pequeños en comparación con la versión secuencial</w:t>
+      </w:r>
+      <w:r>
+        <w:rPr>
+          <w:rFonts w:ascii="Times New Roman" w:hAnsi="Times New Roman" w:cs="Times New Roman"/>
+          <w:sz w:val="24"/>
+          <w:szCs w:val="24"/>
+        </w:rPr>
+        <w:t xml:space="preserve"> porque evitamos cualquier tipo de bucles, por la enorme cantidad de hilos que nos ofrece la GPU.</w:t>
+      </w:r>
+    </w:p>
+    <w:p>
+      <w:pPr>
+        <w:pBdr>
+          <w:bottom w:val="single" w:sz="6" w:space="1" w:color="auto"/>
+        </w:pBdr>
+        <w:rPr>
+          <w:rFonts w:ascii="Times New Roman" w:hAnsi="Times New Roman" w:cs="Times New Roman"/>
+          <w:sz w:val="24"/>
+          <w:szCs w:val="24"/>
+        </w:rPr>
+      </w:pPr>
+      <w:r>
+        <w:rPr>
+          <w:rFonts w:ascii="Times New Roman" w:hAnsi="Times New Roman" w:cs="Times New Roman"/>
+          <w:sz w:val="24"/>
+          <w:szCs w:val="24"/>
+        </w:rPr>
+        <w:t xml:space="preserve">Respecto al punto 3 puedo decir que utilice paralelismo utilizando 2 </w:t>
+      </w:r>
+      <w:r>
+        <w:rPr>
+          <w:rFonts w:ascii="Times New Roman" w:hAnsi="Times New Roman" w:cs="Times New Roman"/>
+          <w:sz w:val="24"/>
+          <w:szCs w:val="24"/>
+        </w:rPr>
+        <w:t>T</w:t>
+      </w:r>
+      <w:r>
+        <w:rPr>
+          <w:rFonts w:ascii="Times New Roman" w:hAnsi="Times New Roman" w:cs="Times New Roman"/>
+          <w:sz w:val="24"/>
+          <w:szCs w:val="24"/>
+        </w:rPr>
+        <w:t xml:space="preserve">hreads en </w:t>
+      </w:r>
+      <w:r>
+        <w:rPr>
+          <w:rFonts w:ascii="Times New Roman" w:hAnsi="Times New Roman" w:cs="Times New Roman"/>
+          <w:sz w:val="24"/>
+          <w:szCs w:val="24"/>
+        </w:rPr>
+        <w:t>B</w:t>
+      </w:r>
+      <w:r>
+        <w:rPr>
+          <w:rFonts w:ascii="Times New Roman" w:hAnsi="Times New Roman" w:cs="Times New Roman"/>
+          <w:sz w:val="24"/>
+          <w:szCs w:val="24"/>
+        </w:rPr>
+        <w:t>ackground para leer cada uno los números de la matriz que le corresponde y ponerlos cada uno en una cola distinta para comunicarse mediante esas colas con el hilo principal, el cual se encarga sacar un numero de cada cola, realizar la suma y guardarla en la posición correspondiente de la matriz de resultados  de las sumas.</w:t>
+      </w:r>
+    </w:p>
+    <w:p>
       <w:r>
         <w:rPr>
           <w:rFonts w:ascii="Times New Roman" w:hAnsi="Times New Roman" w:cs="Times New Roman"/>
@@ -2615,6 +2813,9 @@
     </w:p>
     <w:p>
       <w:pPr>
+        <w:pBdr>
+          <w:bottom w:val="single" w:sz="6" w:space="1" w:color="auto"/>
+        </w:pBdr>
         <w:rPr>
           <w:rFonts w:ascii="Times New Roman" w:hAnsi="Times New Roman" w:cs="Times New Roman"/>
           <w:sz w:val="24"/>
@@ -2678,15 +2879,6 @@
           <w:szCs w:val="24"/>
         </w:rPr>
       </w:pPr>
-    </w:p>
-    <w:p>
-      <w:pPr>
-        <w:rPr>
-          <w:rFonts w:ascii="Times New Roman" w:hAnsi="Times New Roman" w:cs="Times New Roman"/>
-          <w:sz w:val="24"/>
-          <w:szCs w:val="24"/>
-        </w:rPr>
-      </w:pPr>
       <w:r>
         <w:rPr>
           <w:rFonts w:ascii="Times New Roman" w:hAnsi="Times New Roman" w:cs="Times New Roman"/>
@@ -2842,11 +3034,6 @@
         <w:t xml:space="preserve"> paralelismo:</w:t>
       </w:r>
       <w:r>
-        <w:rPr>
-          <w:rFonts w:ascii="Times New Roman" w:hAnsi="Times New Roman" w:cs="Times New Roman"/>
-          <w:sz w:val="24"/>
-          <w:szCs w:val="24"/>
-        </w:rPr>
         <w:t xml:space="preserve"> </w:t>
       </w:r>
       <w:r>
@@ -2855,75 +3042,30 @@
           <w:sz w:val="24"/>
           <w:szCs w:val="24"/>
         </w:rPr>
-        <w:t>2.148</w:t>
-      </w:r>
-      <w:r>
-        <w:rPr>
-          <w:rFonts w:ascii="Times New Roman" w:hAnsi="Times New Roman" w:cs="Times New Roman"/>
-          <w:sz w:val="24"/>
-          <w:szCs w:val="24"/>
-        </w:rPr>
-        <w:t xml:space="preserve"> + </w:t>
-      </w:r>
-      <w:r>
-        <w:rPr>
-          <w:rFonts w:ascii="Times New Roman" w:hAnsi="Times New Roman" w:cs="Times New Roman"/>
-          <w:sz w:val="24"/>
-          <w:szCs w:val="24"/>
-        </w:rPr>
-        <w:t>1.896</w:t>
-      </w:r>
-      <w:r>
-        <w:rPr>
-          <w:rFonts w:ascii="Times New Roman" w:hAnsi="Times New Roman" w:cs="Times New Roman"/>
-          <w:sz w:val="24"/>
-          <w:szCs w:val="24"/>
-        </w:rPr>
-        <w:t xml:space="preserve"> + </w:t>
-      </w:r>
-      <w:r>
-        <w:rPr>
-          <w:rFonts w:ascii="Times New Roman" w:hAnsi="Times New Roman" w:cs="Times New Roman"/>
-          <w:sz w:val="24"/>
-          <w:szCs w:val="24"/>
-        </w:rPr>
-        <w:t>3.523</w:t>
-      </w:r>
-      <w:r>
-        <w:rPr>
-          <w:rFonts w:ascii="Times New Roman" w:hAnsi="Times New Roman" w:cs="Times New Roman"/>
-          <w:sz w:val="24"/>
-          <w:szCs w:val="24"/>
-        </w:rPr>
-        <w:t xml:space="preserve"> + </w:t>
-      </w:r>
-      <w:r>
-        <w:rPr>
-          <w:rFonts w:ascii="Times New Roman" w:hAnsi="Times New Roman" w:cs="Times New Roman"/>
-          <w:sz w:val="24"/>
-          <w:szCs w:val="24"/>
-        </w:rPr>
-        <w:t>2.091</w:t>
-      </w:r>
-      <w:r>
-        <w:rPr>
-          <w:rFonts w:ascii="Times New Roman" w:hAnsi="Times New Roman" w:cs="Times New Roman"/>
-          <w:sz w:val="24"/>
-          <w:szCs w:val="24"/>
-        </w:rPr>
-        <w:t xml:space="preserve"> + </w:t>
-      </w:r>
-      <w:r>
-        <w:rPr>
-          <w:rFonts w:ascii="Times New Roman" w:hAnsi="Times New Roman" w:cs="Times New Roman"/>
-          <w:sz w:val="24"/>
-          <w:szCs w:val="24"/>
-        </w:rPr>
-        <w:t>2.377</w:t>
-      </w:r>
-    </w:p>
-    <w:p>
-      <w:pPr>
+        <w:t>2.407</w:t>
+      </w:r>
+      <w:r>
+        <w:rPr>
+          <w:rFonts w:ascii="Times New Roman" w:hAnsi="Times New Roman" w:cs="Times New Roman"/>
+          <w:sz w:val="24"/>
+          <w:szCs w:val="24"/>
+        </w:rPr>
+        <w:t xml:space="preserve"> ms</w:t>
+      </w:r>
+      <w:r>
+        <w:rPr>
+          <w:rFonts w:ascii="Times New Roman" w:hAnsi="Times New Roman" w:cs="Times New Roman"/>
+          <w:sz w:val="24"/>
+          <w:szCs w:val="24"/>
+        </w:rPr>
+        <w:t xml:space="preserve"> </w:t>
+      </w:r>
+    </w:p>
+    <w:p>
+      <w:pPr>
+        <w:pBdr>
+          <w:bottom w:val="single" w:sz="6" w:space="1" w:color="auto"/>
+        </w:pBdr>
         <w:rPr>
           <w:rFonts w:ascii="Times New Roman" w:hAnsi="Times New Roman" w:cs="Times New Roman"/>
           <w:sz w:val="24"/>
@@ -2968,81 +3110,16 @@
           <w:sz w:val="24"/>
           <w:szCs w:val="24"/>
         </w:rPr>
-        <w:t>0.244</w:t>
-      </w:r>
-      <w:r>
-        <w:rPr>
-          <w:rFonts w:ascii="Times New Roman" w:hAnsi="Times New Roman" w:cs="Times New Roman"/>
-          <w:sz w:val="24"/>
-          <w:szCs w:val="24"/>
-        </w:rPr>
-        <w:t xml:space="preserve"> + </w:t>
-      </w:r>
-      <w:r>
-        <w:rPr>
-          <w:rFonts w:ascii="Times New Roman" w:hAnsi="Times New Roman" w:cs="Times New Roman"/>
-          <w:sz w:val="24"/>
-          <w:szCs w:val="24"/>
-        </w:rPr>
-        <w:t>0.247</w:t>
-      </w:r>
-      <w:r>
-        <w:rPr>
-          <w:rFonts w:ascii="Times New Roman" w:hAnsi="Times New Roman" w:cs="Times New Roman"/>
-          <w:sz w:val="24"/>
-          <w:szCs w:val="24"/>
-        </w:rPr>
-        <w:t xml:space="preserve"> + </w:t>
-      </w:r>
-      <w:r>
-        <w:rPr>
-          <w:rFonts w:ascii="Times New Roman" w:hAnsi="Times New Roman" w:cs="Times New Roman"/>
-          <w:sz w:val="24"/>
-          <w:szCs w:val="24"/>
-        </w:rPr>
-        <w:t>0.235</w:t>
-      </w:r>
-      <w:r>
-        <w:rPr>
-          <w:rFonts w:ascii="Times New Roman" w:hAnsi="Times New Roman" w:cs="Times New Roman"/>
-          <w:sz w:val="24"/>
-          <w:szCs w:val="24"/>
-        </w:rPr>
-        <w:t xml:space="preserve"> + </w:t>
-      </w:r>
-      <w:r>
-        <w:rPr>
-          <w:rFonts w:ascii="Times New Roman" w:hAnsi="Times New Roman" w:cs="Times New Roman"/>
-          <w:sz w:val="24"/>
-          <w:szCs w:val="24"/>
-        </w:rPr>
-        <w:t>0.308</w:t>
-      </w:r>
-      <w:r>
-        <w:rPr>
-          <w:rFonts w:ascii="Times New Roman" w:hAnsi="Times New Roman" w:cs="Times New Roman"/>
-          <w:sz w:val="24"/>
-          <w:szCs w:val="24"/>
-        </w:rPr>
-        <w:t xml:space="preserve"> + </w:t>
-      </w:r>
-      <w:r>
-        <w:rPr>
-          <w:rFonts w:ascii="Times New Roman" w:hAnsi="Times New Roman" w:cs="Times New Roman"/>
-          <w:sz w:val="24"/>
-          <w:szCs w:val="24"/>
-        </w:rPr>
-        <w:t>0.304</w:t>
-      </w:r>
-    </w:p>
-    <w:p>
-      <w:pPr>
-        <w:rPr>
-          <w:rFonts w:ascii="Times New Roman" w:hAnsi="Times New Roman" w:cs="Times New Roman"/>
-          <w:sz w:val="24"/>
-          <w:szCs w:val="24"/>
-        </w:rPr>
-      </w:pPr>
+        <w:t>0,2676</w:t>
+      </w:r>
+      <w:r>
+        <w:rPr>
+          <w:rFonts w:ascii="Times New Roman" w:hAnsi="Times New Roman" w:cs="Times New Roman"/>
+          <w:sz w:val="24"/>
+          <w:szCs w:val="24"/>
+        </w:rPr>
+        <w:t xml:space="preserve"> ms</w:t>
+      </w:r>
     </w:p>
     <w:p>
       <w:pPr>
@@ -3063,6 +3140,72 @@
           <w:szCs w:val="24"/>
         </w:rPr>
         <w:t>Autoevaluación:</w:t>
+      </w:r>
+    </w:p>
+    <w:p>
+      <w:pPr>
+        <w:rPr>
+          <w:rFonts w:ascii="Times New Roman" w:hAnsi="Times New Roman" w:cs="Times New Roman"/>
+          <w:sz w:val="24"/>
+          <w:szCs w:val="24"/>
+        </w:rPr>
+      </w:pPr>
+      <w:r>
+        <w:rPr>
+          <w:rFonts w:ascii="Times New Roman" w:hAnsi="Times New Roman" w:cs="Times New Roman"/>
+          <w:sz w:val="24"/>
+          <w:szCs w:val="24"/>
+        </w:rPr>
+        <w:t xml:space="preserve">Considero que me merezco un 8 </w:t>
+      </w:r>
+      <w:r>
+        <w:rPr>
+          <w:rFonts w:ascii="Times New Roman" w:hAnsi="Times New Roman" w:cs="Times New Roman"/>
+          <w:sz w:val="24"/>
+          <w:szCs w:val="24"/>
+        </w:rPr>
+        <w:t>porque además de que es la nota que sumo con los puntos extras pude comprender las situaciones  y conceptos relacionados a la creación de una programa creado utilizando la GPU, las situaciones en donde la GPU  es beneficiosa usarla y en las situaciones en las que nos perjudica.</w:t>
+      </w:r>
+      <w:r>
+        <w:rPr>
+          <w:rFonts w:ascii="Times New Roman" w:hAnsi="Times New Roman" w:cs="Times New Roman"/>
+          <w:sz w:val="24"/>
+          <w:szCs w:val="24"/>
+        </w:rPr>
+        <w:t xml:space="preserve"> Pude notar que en los algoritmos donde hay intercambios de datos de distintas posiciones de memorias y búsquedas</w:t>
+      </w:r>
+      <w:r>
+        <w:rPr>
+          <w:rFonts w:ascii="Times New Roman" w:hAnsi="Times New Roman" w:cs="Times New Roman"/>
+          <w:sz w:val="24"/>
+          <w:szCs w:val="24"/>
+        </w:rPr>
+        <w:t xml:space="preserve">, utilizar la GPU nos perjudica porque </w:t>
+      </w:r>
+      <w:r>
+        <w:rPr>
+          <w:rFonts w:ascii="Times New Roman" w:hAnsi="Times New Roman" w:cs="Times New Roman"/>
+          <w:sz w:val="24"/>
+          <w:szCs w:val="24"/>
+        </w:rPr>
+        <w:t xml:space="preserve">terminamos teniendo un tiempo de ejecución mayor en comparación a la manera secuencial porque </w:t>
+      </w:r>
+      <w:r>
+        <w:rPr>
+          <w:rFonts w:ascii="Times New Roman" w:hAnsi="Times New Roman" w:cs="Times New Roman"/>
+          <w:sz w:val="24"/>
+          <w:szCs w:val="24"/>
+        </w:rPr>
+        <w:t xml:space="preserve">los datos tienen que pasar por muchas capas entre la CPU  y la GPU, en cambio cuando tenemos que copiar </w:t>
+      </w:r>
+      <w:r>
+        <w:rPr>
+          <w:rFonts w:ascii="Times New Roman" w:hAnsi="Times New Roman" w:cs="Times New Roman"/>
+          <w:sz w:val="24"/>
+          <w:szCs w:val="24"/>
+        </w:rPr>
+        <w:lastRenderedPageBreak/>
+        <w:t>grandes cantidades de datos es mas beneficioso utilizar paralelismo con la GPU  porque evitamos el tiempo que nos lleva utilizar los bucles.</w:t>
       </w:r>
     </w:p>
     <w:sectPr>

</xml_diff>

<commit_message>
se completaron puntos extras ejercicio 1
</commit_message>
<xml_diff>
--- a/EA3_PULIDO_LUCIANO_40137604.docx
+++ b/EA3_PULIDO_LUCIANO_40137604.docx
@@ -2513,7 +2513,23 @@
           <w:sz w:val="24"/>
           <w:szCs w:val="24"/>
         </w:rPr>
-        <w:t xml:space="preserve"> que cuando el algoritmo que buscamos paralelizar trata sobre búsquedas, ordenamientos o algoritmos que se tengan que hacer comparaciones o mover datos, resulta mas optimo hacerlo de manera secuencial utilizando solo la CPU porque utilizando paralelismo con la GPU porque los datos tienen que pasar por muchas capas intermedias desde que se envían desde la CPU a la GPU  y cuando vuelven de la GPU  a la CPU, por lo tanto en ese tipo de algoritmos termina siendo m</w:t>
+        <w:t xml:space="preserve"> que cuando el algoritmo que buscamos paralelizar trata sobre búsquedas, ordenamientos o algoritmos que se tengan que hacer comparaciones o mover datos, resulta m</w:t>
+      </w:r>
+      <w:r>
+        <w:rPr>
+          <w:rFonts w:ascii="Times New Roman" w:hAnsi="Times New Roman" w:cs="Times New Roman"/>
+          <w:sz w:val="24"/>
+          <w:szCs w:val="24"/>
+        </w:rPr>
+        <w:t>á</w:t>
+      </w:r>
+      <w:r>
+        <w:rPr>
+          <w:rFonts w:ascii="Times New Roman" w:hAnsi="Times New Roman" w:cs="Times New Roman"/>
+          <w:sz w:val="24"/>
+          <w:szCs w:val="24"/>
+        </w:rPr>
+        <w:t>s optimo hacerlo de manera secuencial utilizando solo la CPU porque utilizando paralelismo con la GPU porque los datos tienen que pasar por muchas capas intermedias desde que se envían desde la CPU a la GPU  y cuando vuelven de la GPU  a la CPU, por lo tanto en ese tipo de algoritmos termina siendo m</w:t>
       </w:r>
       <w:r>
         <w:rPr>
@@ -2664,15 +2680,113 @@
           <w:sz w:val="24"/>
           <w:szCs w:val="24"/>
         </w:rPr>
-        <w:t xml:space="preserve"> ( 20 muestras)</w:t>
-      </w:r>
-      <w:r>
-        <w:rPr>
-          <w:rFonts w:ascii="Times New Roman" w:hAnsi="Times New Roman" w:cs="Times New Roman"/>
-          <w:sz w:val="24"/>
-          <w:szCs w:val="24"/>
-        </w:rPr>
-        <w:t>:</w:t>
+        <w:t xml:space="preserve">: </w:t>
+      </w:r>
+      <w:r>
+        <w:rPr>
+          <w:rFonts w:ascii="Times New Roman" w:hAnsi="Times New Roman" w:cs="Times New Roman"/>
+          <w:sz w:val="24"/>
+          <w:szCs w:val="24"/>
+        </w:rPr>
+        <w:t>3.239,6</w:t>
+      </w:r>
+      <w:r>
+        <w:rPr>
+          <w:rFonts w:ascii="Times New Roman" w:hAnsi="Times New Roman" w:cs="Times New Roman"/>
+          <w:sz w:val="24"/>
+          <w:szCs w:val="24"/>
+        </w:rPr>
+        <w:t xml:space="preserve"> ms</w:t>
+      </w:r>
+    </w:p>
+    <w:p>
+      <w:pPr>
+        <w:rPr>
+          <w:rFonts w:ascii="Times New Roman" w:hAnsi="Times New Roman" w:cs="Times New Roman"/>
+          <w:sz w:val="24"/>
+          <w:szCs w:val="24"/>
+        </w:rPr>
+      </w:pPr>
+      <w:r>
+        <w:rPr>
+          <w:rFonts w:ascii="Times New Roman" w:hAnsi="Times New Roman" w:cs="Times New Roman"/>
+          <w:sz w:val="24"/>
+          <w:szCs w:val="24"/>
+        </w:rPr>
+        <w:t>Promedio de tiempo de Bucle</w:t>
+      </w:r>
+      <w:r>
+        <w:rPr>
+          <w:rFonts w:ascii="Times New Roman" w:hAnsi="Times New Roman" w:cs="Times New Roman"/>
+          <w:sz w:val="24"/>
+          <w:szCs w:val="24"/>
+        </w:rPr>
+        <w:t xml:space="preserve"> ejercicio 1</w:t>
+      </w:r>
+      <w:r>
+        <w:rPr>
+          <w:rFonts w:ascii="Times New Roman" w:hAnsi="Times New Roman" w:cs="Times New Roman"/>
+          <w:sz w:val="24"/>
+          <w:szCs w:val="24"/>
+        </w:rPr>
+        <w:t xml:space="preserve"> secuencial</w:t>
+      </w:r>
+      <w:r>
+        <w:rPr>
+          <w:rFonts w:ascii="Times New Roman" w:hAnsi="Times New Roman" w:cs="Times New Roman"/>
+          <w:sz w:val="24"/>
+          <w:szCs w:val="24"/>
+        </w:rPr>
+        <w:t xml:space="preserve">: </w:t>
+      </w:r>
+      <w:r>
+        <w:rPr>
+          <w:rFonts w:ascii="Times New Roman" w:hAnsi="Times New Roman" w:cs="Times New Roman"/>
+          <w:sz w:val="24"/>
+          <w:szCs w:val="24"/>
+        </w:rPr>
+        <w:t>0,2534</w:t>
+      </w:r>
+      <w:r>
+        <w:rPr>
+          <w:rFonts w:ascii="Times New Roman" w:hAnsi="Times New Roman" w:cs="Times New Roman"/>
+          <w:sz w:val="24"/>
+          <w:szCs w:val="24"/>
+        </w:rPr>
+        <w:t xml:space="preserve"> ms</w:t>
+      </w:r>
+    </w:p>
+    <w:p>
+      <w:pPr>
+        <w:rPr>
+          <w:rFonts w:ascii="Times New Roman" w:hAnsi="Times New Roman" w:cs="Times New Roman"/>
+          <w:sz w:val="24"/>
+          <w:szCs w:val="24"/>
+        </w:rPr>
+      </w:pPr>
+      <w:r>
+        <w:rPr>
+          <w:rFonts w:ascii="Times New Roman" w:hAnsi="Times New Roman" w:cs="Times New Roman"/>
+          <w:sz w:val="24"/>
+          <w:szCs w:val="24"/>
+        </w:rPr>
+        <w:t xml:space="preserve">Promedio de tiempo </w:t>
+      </w:r>
+      <w:r>
+        <w:rPr>
+          <w:rFonts w:ascii="Times New Roman" w:hAnsi="Times New Roman" w:cs="Times New Roman"/>
+          <w:sz w:val="24"/>
+          <w:szCs w:val="24"/>
+        </w:rPr>
+        <w:t xml:space="preserve">CPU </w:t>
+      </w:r>
+      <w:r>
+        <w:rPr>
+          <w:rFonts w:ascii="Times New Roman" w:hAnsi="Times New Roman" w:cs="Times New Roman"/>
+          <w:sz w:val="24"/>
+          <w:szCs w:val="24"/>
+        </w:rPr>
+        <w:t>ejercicio 1 paralelismo:</w:t>
       </w:r>
       <w:r>
         <w:t xml:space="preserve"> </w:t>
@@ -2683,132 +2797,7 @@
           <w:sz w:val="24"/>
           <w:szCs w:val="24"/>
         </w:rPr>
-        <w:t>3.239,6</w:t>
-      </w:r>
-      <w:r>
-        <w:rPr>
-          <w:rFonts w:ascii="Times New Roman" w:hAnsi="Times New Roman" w:cs="Times New Roman"/>
-          <w:sz w:val="24"/>
-          <w:szCs w:val="24"/>
-        </w:rPr>
-        <w:t xml:space="preserve"> ms</w:t>
-      </w:r>
-    </w:p>
-    <w:p>
-      <w:pPr>
-        <w:rPr>
-          <w:rFonts w:ascii="Times New Roman" w:hAnsi="Times New Roman" w:cs="Times New Roman"/>
-          <w:sz w:val="24"/>
-          <w:szCs w:val="24"/>
-        </w:rPr>
-      </w:pPr>
-      <w:r>
-        <w:rPr>
-          <w:rFonts w:ascii="Times New Roman" w:hAnsi="Times New Roman" w:cs="Times New Roman"/>
-          <w:sz w:val="24"/>
-          <w:szCs w:val="24"/>
-        </w:rPr>
-        <w:t>Promedio de tiempo de Bucle</w:t>
-      </w:r>
-      <w:r>
-        <w:rPr>
-          <w:rFonts w:ascii="Times New Roman" w:hAnsi="Times New Roman" w:cs="Times New Roman"/>
-          <w:sz w:val="24"/>
-          <w:szCs w:val="24"/>
-        </w:rPr>
-        <w:t xml:space="preserve"> ejercicio 1</w:t>
-      </w:r>
-      <w:r>
-        <w:rPr>
-          <w:rFonts w:ascii="Times New Roman" w:hAnsi="Times New Roman" w:cs="Times New Roman"/>
-          <w:sz w:val="24"/>
-          <w:szCs w:val="24"/>
-        </w:rPr>
-        <w:t xml:space="preserve">: </w:t>
-      </w:r>
-      <w:r>
-        <w:rPr>
-          <w:rFonts w:ascii="Times New Roman" w:hAnsi="Times New Roman" w:cs="Times New Roman"/>
-          <w:sz w:val="24"/>
-          <w:szCs w:val="24"/>
-        </w:rPr>
-        <w:t>0,2534</w:t>
-      </w:r>
-      <w:r>
-        <w:rPr>
-          <w:rFonts w:ascii="Times New Roman" w:hAnsi="Times New Roman" w:cs="Times New Roman"/>
-          <w:sz w:val="24"/>
-          <w:szCs w:val="24"/>
-        </w:rPr>
-        <w:t xml:space="preserve"> ms</w:t>
-      </w:r>
-    </w:p>
-    <w:p>
-      <w:pPr>
-        <w:rPr>
-          <w:rFonts w:ascii="Times New Roman" w:hAnsi="Times New Roman" w:cs="Times New Roman"/>
-          <w:sz w:val="24"/>
-          <w:szCs w:val="24"/>
-        </w:rPr>
-      </w:pPr>
-      <w:r>
-        <w:rPr>
-          <w:rFonts w:ascii="Times New Roman" w:hAnsi="Times New Roman" w:cs="Times New Roman"/>
-          <w:sz w:val="24"/>
-          <w:szCs w:val="24"/>
-        </w:rPr>
-        <w:t xml:space="preserve">Promedio de tiempo </w:t>
-      </w:r>
-      <w:r>
-        <w:rPr>
-          <w:rFonts w:ascii="Times New Roman" w:hAnsi="Times New Roman" w:cs="Times New Roman"/>
-          <w:sz w:val="24"/>
-          <w:szCs w:val="24"/>
-        </w:rPr>
-        <w:t xml:space="preserve">CPU </w:t>
-      </w:r>
-      <w:r>
-        <w:rPr>
-          <w:rFonts w:ascii="Times New Roman" w:hAnsi="Times New Roman" w:cs="Times New Roman"/>
-          <w:sz w:val="24"/>
-          <w:szCs w:val="24"/>
-        </w:rPr>
-        <w:t xml:space="preserve">ejercicio 1 </w:t>
-      </w:r>
-      <w:r>
-        <w:rPr>
-          <w:rFonts w:ascii="Times New Roman" w:hAnsi="Times New Roman" w:cs="Times New Roman"/>
-          <w:sz w:val="24"/>
-          <w:szCs w:val="24"/>
-        </w:rPr>
-        <w:t>paralelismo</w:t>
-      </w:r>
-      <w:r>
-        <w:rPr>
-          <w:rFonts w:ascii="Times New Roman" w:hAnsi="Times New Roman" w:cs="Times New Roman"/>
-          <w:sz w:val="24"/>
-          <w:szCs w:val="24"/>
-        </w:rPr>
-        <w:t>:</w:t>
-      </w:r>
-      <w:r>
-        <w:t xml:space="preserve"> </w:t>
-      </w:r>
-      <w:r>
-        <w:rPr>
-          <w:rFonts w:ascii="Times New Roman" w:hAnsi="Times New Roman" w:cs="Times New Roman"/>
-          <w:sz w:val="24"/>
-          <w:szCs w:val="24"/>
-        </w:rPr>
-        <w:t>4.665,4</w:t>
-      </w:r>
-      <w:r>
-        <w:rPr>
-          <w:rFonts w:ascii="Times New Roman" w:hAnsi="Times New Roman" w:cs="Times New Roman"/>
-          <w:sz w:val="24"/>
-          <w:szCs w:val="24"/>
-        </w:rPr>
-        <w:t xml:space="preserve"> ms</w:t>
+        <w:t>4.665,4 ms</w:t>
       </w:r>
     </w:p>
     <w:p>
@@ -2828,23 +2817,7 @@
           <w:sz w:val="24"/>
           <w:szCs w:val="24"/>
         </w:rPr>
-        <w:t xml:space="preserve">Promedio de tiempo </w:t>
-      </w:r>
-      <w:r>
-        <w:rPr>
-          <w:rFonts w:ascii="Times New Roman" w:hAnsi="Times New Roman" w:cs="Times New Roman"/>
-          <w:sz w:val="24"/>
-          <w:szCs w:val="24"/>
-        </w:rPr>
-        <w:t>GPU</w:t>
-      </w:r>
-      <w:r>
-        <w:rPr>
-          <w:rFonts w:ascii="Times New Roman" w:hAnsi="Times New Roman" w:cs="Times New Roman"/>
-          <w:sz w:val="24"/>
-          <w:szCs w:val="24"/>
-        </w:rPr>
-        <w:t xml:space="preserve"> ejercicio 1 paralelismo</w:t>
+        <w:t>Promedio de tiempo GPU ejercicio 1 paralelismo</w:t>
       </w:r>
       <w:r>
         <w:rPr>
@@ -2885,15 +2858,7 @@
           <w:sz w:val="24"/>
           <w:szCs w:val="24"/>
         </w:rPr>
-        <w:t xml:space="preserve">Promedio de tiempo ejercicio </w:t>
-      </w:r>
-      <w:r>
-        <w:rPr>
-          <w:rFonts w:ascii="Times New Roman" w:hAnsi="Times New Roman" w:cs="Times New Roman"/>
-          <w:sz w:val="24"/>
-          <w:szCs w:val="24"/>
-        </w:rPr>
-        <w:t>2</w:t>
+        <w:t>Promedio de tiempo ejercicio 2 secuencial:</w:t>
       </w:r>
       <w:r>
         <w:rPr>
@@ -2909,15 +2874,32 @@
           <w:sz w:val="24"/>
           <w:szCs w:val="24"/>
         </w:rPr>
-        <w:t>secuencial</w:t>
-      </w:r>
-      <w:r>
-        <w:rPr>
-          <w:rFonts w:ascii="Times New Roman" w:hAnsi="Times New Roman" w:cs="Times New Roman"/>
-          <w:sz w:val="24"/>
-          <w:szCs w:val="24"/>
-        </w:rPr>
-        <w:t>:</w:t>
+        <w:t>12.224,4</w:t>
+      </w:r>
+      <w:r>
+        <w:rPr>
+          <w:rFonts w:ascii="Times New Roman" w:hAnsi="Times New Roman" w:cs="Times New Roman"/>
+          <w:sz w:val="24"/>
+          <w:szCs w:val="24"/>
+        </w:rPr>
+        <w:t xml:space="preserve"> ms</w:t>
+      </w:r>
+    </w:p>
+    <w:p>
+      <w:pPr>
+        <w:rPr>
+          <w:rFonts w:ascii="Times New Roman" w:hAnsi="Times New Roman" w:cs="Times New Roman"/>
+          <w:sz w:val="24"/>
+          <w:szCs w:val="24"/>
+        </w:rPr>
+      </w:pPr>
+      <w:r>
+        <w:rPr>
+          <w:rFonts w:ascii="Times New Roman" w:hAnsi="Times New Roman" w:cs="Times New Roman"/>
+          <w:sz w:val="24"/>
+          <w:szCs w:val="24"/>
+        </w:rPr>
+        <w:t>Promedio de tiempo de Bucle ejercicio 2:</w:t>
       </w:r>
       <w:r>
         <w:rPr>
@@ -2933,7 +2915,7 @@
           <w:sz w:val="24"/>
           <w:szCs w:val="24"/>
         </w:rPr>
-        <w:t>12.224,4</w:t>
+        <w:t>11.497,4</w:t>
       </w:r>
       <w:r>
         <w:rPr>
@@ -2958,80 +2940,7 @@
           <w:sz w:val="24"/>
           <w:szCs w:val="24"/>
         </w:rPr>
-        <w:t xml:space="preserve">Promedio de tiempo de Bucle ejercicio </w:t>
-      </w:r>
-      <w:r>
-        <w:rPr>
-          <w:rFonts w:ascii="Times New Roman" w:hAnsi="Times New Roman" w:cs="Times New Roman"/>
-          <w:sz w:val="24"/>
-          <w:szCs w:val="24"/>
-        </w:rPr>
-        <w:t>2</w:t>
-      </w:r>
-      <w:r>
-        <w:rPr>
-          <w:rFonts w:ascii="Times New Roman" w:hAnsi="Times New Roman" w:cs="Times New Roman"/>
-          <w:sz w:val="24"/>
-          <w:szCs w:val="24"/>
-        </w:rPr>
-        <w:t>:</w:t>
-      </w:r>
-      <w:r>
-        <w:rPr>
-          <w:rFonts w:ascii="Times New Roman" w:hAnsi="Times New Roman" w:cs="Times New Roman"/>
-          <w:sz w:val="24"/>
-          <w:szCs w:val="24"/>
-        </w:rPr>
-        <w:t xml:space="preserve"> </w:t>
-      </w:r>
-      <w:r>
-        <w:rPr>
-          <w:rFonts w:ascii="Times New Roman" w:hAnsi="Times New Roman" w:cs="Times New Roman"/>
-          <w:sz w:val="24"/>
-          <w:szCs w:val="24"/>
-        </w:rPr>
-        <w:t>11.497,4</w:t>
-      </w:r>
-      <w:r>
-        <w:rPr>
-          <w:rFonts w:ascii="Times New Roman" w:hAnsi="Times New Roman" w:cs="Times New Roman"/>
-          <w:sz w:val="24"/>
-          <w:szCs w:val="24"/>
-        </w:rPr>
-        <w:t xml:space="preserve"> ms</w:t>
-      </w:r>
-    </w:p>
-    <w:p>
-      <w:pPr>
-        <w:rPr>
-          <w:rFonts w:ascii="Times New Roman" w:hAnsi="Times New Roman" w:cs="Times New Roman"/>
-          <w:sz w:val="24"/>
-          <w:szCs w:val="24"/>
-        </w:rPr>
-      </w:pPr>
-      <w:r>
-        <w:rPr>
-          <w:rFonts w:ascii="Times New Roman" w:hAnsi="Times New Roman" w:cs="Times New Roman"/>
-          <w:sz w:val="24"/>
-          <w:szCs w:val="24"/>
-        </w:rPr>
-        <w:t xml:space="preserve">Promedio de tiempo CPU ejercicio </w:t>
-      </w:r>
-      <w:r>
-        <w:rPr>
-          <w:rFonts w:ascii="Times New Roman" w:hAnsi="Times New Roman" w:cs="Times New Roman"/>
-          <w:sz w:val="24"/>
-          <w:szCs w:val="24"/>
-        </w:rPr>
-        <w:t>2</w:t>
-      </w:r>
-      <w:r>
-        <w:rPr>
-          <w:rFonts w:ascii="Times New Roman" w:hAnsi="Times New Roman" w:cs="Times New Roman"/>
-          <w:sz w:val="24"/>
-          <w:szCs w:val="24"/>
-        </w:rPr>
-        <w:t xml:space="preserve"> paralelismo:</w:t>
+        <w:t>Promedio de tiempo CPU ejercicio 2 paralelismo:</w:t>
       </w:r>
       <w:r>
         <w:t xml:space="preserve"> </w:t>
@@ -3078,23 +2987,7 @@
           <w:sz w:val="24"/>
           <w:szCs w:val="24"/>
         </w:rPr>
-        <w:t xml:space="preserve">Promedio de tiempo GPU ejercicio </w:t>
-      </w:r>
-      <w:r>
-        <w:rPr>
-          <w:rFonts w:ascii="Times New Roman" w:hAnsi="Times New Roman" w:cs="Times New Roman"/>
-          <w:sz w:val="24"/>
-          <w:szCs w:val="24"/>
-        </w:rPr>
-        <w:t>2</w:t>
-      </w:r>
-      <w:r>
-        <w:rPr>
-          <w:rFonts w:ascii="Times New Roman" w:hAnsi="Times New Roman" w:cs="Times New Roman"/>
-          <w:sz w:val="24"/>
-          <w:szCs w:val="24"/>
-        </w:rPr>
-        <w:t xml:space="preserve"> paralelismo:</w:t>
+        <w:t>Promedio de tiempo GPU ejercicio 2 paralelismo:</w:t>
       </w:r>
       <w:r>
         <w:rPr>

</xml_diff>

<commit_message>
se implementaron los puntos extras en los ejercicios 1 y 2
</commit_message>
<xml_diff>
--- a/EA3_PULIDO_LUCIANO_40137604.docx
+++ b/EA3_PULIDO_LUCIANO_40137604.docx
@@ -207,7 +207,43 @@
           <w:sz w:val="24"/>
           <w:szCs w:val="24"/>
         </w:rPr>
-        <w:t xml:space="preserve"> señalado en la imagen, luego debemos hacer click en el botón de “play” </w:t>
+        <w:t xml:space="preserve"> señalado en la imagen, luego debemos hacer </w:t>
+      </w:r>
+      <w:proofErr w:type="spellStart"/>
+      <w:r>
+        <w:rPr>
+          <w:rFonts w:ascii="Times New Roman" w:hAnsi="Times New Roman" w:cs="Times New Roman"/>
+          <w:sz w:val="24"/>
+          <w:szCs w:val="24"/>
+        </w:rPr>
+        <w:t>click</w:t>
+      </w:r>
+      <w:proofErr w:type="spellEnd"/>
+      <w:r>
+        <w:rPr>
+          <w:rFonts w:ascii="Times New Roman" w:hAnsi="Times New Roman" w:cs="Times New Roman"/>
+          <w:sz w:val="24"/>
+          <w:szCs w:val="24"/>
+        </w:rPr>
+        <w:t xml:space="preserve"> en el botón de “</w:t>
+      </w:r>
+      <w:proofErr w:type="spellStart"/>
+      <w:r>
+        <w:rPr>
+          <w:rFonts w:ascii="Times New Roman" w:hAnsi="Times New Roman" w:cs="Times New Roman"/>
+          <w:sz w:val="24"/>
+          <w:szCs w:val="24"/>
+        </w:rPr>
+        <w:t>play</w:t>
+      </w:r>
+      <w:proofErr w:type="spellEnd"/>
+      <w:r>
+        <w:rPr>
+          <w:rFonts w:ascii="Times New Roman" w:hAnsi="Times New Roman" w:cs="Times New Roman"/>
+          <w:sz w:val="24"/>
+          <w:szCs w:val="24"/>
+        </w:rPr>
+        <w:t xml:space="preserve">” </w:t>
       </w:r>
       <w:r>
         <w:rPr>
@@ -313,8 +349,18 @@
           <w:sz w:val="24"/>
           <w:szCs w:val="24"/>
         </w:rPr>
-        <w:t>donde dice “1 (en rojo)” y después presionamos enter</w:t>
-      </w:r>
+        <w:t xml:space="preserve">donde dice “1 (en rojo)” y después presionamos </w:t>
+      </w:r>
+      <w:proofErr w:type="spellStart"/>
+      <w:r>
+        <w:rPr>
+          <w:rFonts w:ascii="Times New Roman" w:hAnsi="Times New Roman" w:cs="Times New Roman"/>
+          <w:sz w:val="24"/>
+          <w:szCs w:val="24"/>
+        </w:rPr>
+        <w:t>enter</w:t>
+      </w:r>
+      <w:proofErr w:type="spellEnd"/>
     </w:p>
     <w:p>
       <w:pPr>
@@ -689,7 +735,43 @@
           <w:sz w:val="24"/>
           <w:szCs w:val="24"/>
         </w:rPr>
-        <w:t>: Dentro del cuaderno, debemos dirigirnos a la sección “Armado del ambiente” y luego debemos hacer click en el botón de “play” donde dice “</w:t>
+        <w:t xml:space="preserve">: Dentro del cuaderno, debemos dirigirnos a la sección “Armado del ambiente” y luego debemos hacer </w:t>
+      </w:r>
+      <w:proofErr w:type="spellStart"/>
+      <w:r>
+        <w:rPr>
+          <w:rFonts w:ascii="Times New Roman" w:hAnsi="Times New Roman" w:cs="Times New Roman"/>
+          <w:sz w:val="24"/>
+          <w:szCs w:val="24"/>
+        </w:rPr>
+        <w:t>click</w:t>
+      </w:r>
+      <w:proofErr w:type="spellEnd"/>
+      <w:r>
+        <w:rPr>
+          <w:rFonts w:ascii="Times New Roman" w:hAnsi="Times New Roman" w:cs="Times New Roman"/>
+          <w:sz w:val="24"/>
+          <w:szCs w:val="24"/>
+        </w:rPr>
+        <w:t xml:space="preserve"> en el botón de “</w:t>
+      </w:r>
+      <w:proofErr w:type="spellStart"/>
+      <w:r>
+        <w:rPr>
+          <w:rFonts w:ascii="Times New Roman" w:hAnsi="Times New Roman" w:cs="Times New Roman"/>
+          <w:sz w:val="24"/>
+          <w:szCs w:val="24"/>
+        </w:rPr>
+        <w:t>play</w:t>
+      </w:r>
+      <w:proofErr w:type="spellEnd"/>
+      <w:r>
+        <w:rPr>
+          <w:rFonts w:ascii="Times New Roman" w:hAnsi="Times New Roman" w:cs="Times New Roman"/>
+          <w:sz w:val="24"/>
+          <w:szCs w:val="24"/>
+        </w:rPr>
+        <w:t>” donde dice “</w:t>
       </w:r>
       <w:r>
         <w:rPr>
@@ -811,7 +893,43 @@
           <w:sz w:val="24"/>
           <w:szCs w:val="24"/>
         </w:rPr>
-        <w:t xml:space="preserve">mero de elementos que deseamos que tenga el vector donde se va a buscar un número, como se indica  donde dice “1 (en rojo)” señalado en la imagen, luego debemos hacer click en el botón de “play” donde dice “2 (en rojo)” </w:t>
+        <w:t xml:space="preserve">mero de elementos que deseamos que tenga el vector donde se va a buscar un número, como se indica  donde dice “1 (en rojo)” señalado en la imagen, luego debemos hacer </w:t>
+      </w:r>
+      <w:proofErr w:type="spellStart"/>
+      <w:r>
+        <w:rPr>
+          <w:rFonts w:ascii="Times New Roman" w:hAnsi="Times New Roman" w:cs="Times New Roman"/>
+          <w:sz w:val="24"/>
+          <w:szCs w:val="24"/>
+        </w:rPr>
+        <w:t>click</w:t>
+      </w:r>
+      <w:proofErr w:type="spellEnd"/>
+      <w:r>
+        <w:rPr>
+          <w:rFonts w:ascii="Times New Roman" w:hAnsi="Times New Roman" w:cs="Times New Roman"/>
+          <w:sz w:val="24"/>
+          <w:szCs w:val="24"/>
+        </w:rPr>
+        <w:t xml:space="preserve"> en el botón de “</w:t>
+      </w:r>
+      <w:proofErr w:type="spellStart"/>
+      <w:r>
+        <w:rPr>
+          <w:rFonts w:ascii="Times New Roman" w:hAnsi="Times New Roman" w:cs="Times New Roman"/>
+          <w:sz w:val="24"/>
+          <w:szCs w:val="24"/>
+        </w:rPr>
+        <w:t>play</w:t>
+      </w:r>
+      <w:proofErr w:type="spellEnd"/>
+      <w:r>
+        <w:rPr>
+          <w:rFonts w:ascii="Times New Roman" w:hAnsi="Times New Roman" w:cs="Times New Roman"/>
+          <w:sz w:val="24"/>
+          <w:szCs w:val="24"/>
+        </w:rPr>
+        <w:t xml:space="preserve">” donde dice “2 (en rojo)” </w:t>
       </w:r>
       <w:r>
         <w:rPr>
@@ -944,8 +1062,18 @@
           <w:sz w:val="24"/>
           <w:szCs w:val="24"/>
         </w:rPr>
-        <w:t xml:space="preserve"> al azar, ingresamos un numero como se indica donde dice “1 (en rojo)” y después presionamos enter</w:t>
-      </w:r>
+        <w:t xml:space="preserve"> al azar, ingresamos un numero como se indica donde dice “1 (en rojo)” y después presionamos </w:t>
+      </w:r>
+      <w:proofErr w:type="spellStart"/>
+      <w:r>
+        <w:rPr>
+          <w:rFonts w:ascii="Times New Roman" w:hAnsi="Times New Roman" w:cs="Times New Roman"/>
+          <w:sz w:val="24"/>
+          <w:szCs w:val="24"/>
+        </w:rPr>
+        <w:t>enter</w:t>
+      </w:r>
+      <w:proofErr w:type="spellEnd"/>
     </w:p>
     <w:p>
       <w:pPr>
@@ -1378,7 +1506,43 @@
           <w:sz w:val="24"/>
           <w:szCs w:val="24"/>
         </w:rPr>
-        <w:t xml:space="preserve">, como se indica  donde dice “1 (en rojo)” señalado en la imagen, luego debemos hacer click en el botón de “play” donde dice “2 (en rojo)” </w:t>
+        <w:t xml:space="preserve">, como se indica  donde dice “1 (en rojo)” señalado en la imagen, luego debemos hacer </w:t>
+      </w:r>
+      <w:proofErr w:type="spellStart"/>
+      <w:r>
+        <w:rPr>
+          <w:rFonts w:ascii="Times New Roman" w:hAnsi="Times New Roman" w:cs="Times New Roman"/>
+          <w:sz w:val="24"/>
+          <w:szCs w:val="24"/>
+        </w:rPr>
+        <w:t>click</w:t>
+      </w:r>
+      <w:proofErr w:type="spellEnd"/>
+      <w:r>
+        <w:rPr>
+          <w:rFonts w:ascii="Times New Roman" w:hAnsi="Times New Roman" w:cs="Times New Roman"/>
+          <w:sz w:val="24"/>
+          <w:szCs w:val="24"/>
+        </w:rPr>
+        <w:t xml:space="preserve"> en el botón de “</w:t>
+      </w:r>
+      <w:proofErr w:type="spellStart"/>
+      <w:r>
+        <w:rPr>
+          <w:rFonts w:ascii="Times New Roman" w:hAnsi="Times New Roman" w:cs="Times New Roman"/>
+          <w:sz w:val="24"/>
+          <w:szCs w:val="24"/>
+        </w:rPr>
+        <w:t>play</w:t>
+      </w:r>
+      <w:proofErr w:type="spellEnd"/>
+      <w:r>
+        <w:rPr>
+          <w:rFonts w:ascii="Times New Roman" w:hAnsi="Times New Roman" w:cs="Times New Roman"/>
+          <w:sz w:val="24"/>
+          <w:szCs w:val="24"/>
+        </w:rPr>
+        <w:t xml:space="preserve">” donde dice “2 (en rojo)” </w:t>
       </w:r>
       <w:r>
         <w:rPr>
@@ -1664,7 +1828,43 @@
           <w:sz w:val="24"/>
           <w:szCs w:val="24"/>
         </w:rPr>
-        <w:t xml:space="preserve">Dentro del cuaderno, debemos dirigirnos a la sección “Desarrollo” y luego ingresar el orden de la matriz que deseamos que tenga la matriz que deseamos transponer, como se indica  donde dice “1 (en rojo)” señalado en la imagen, luego debemos hacer click en el botón de “play” donde dice “2 (en rojo)” </w:t>
+        <w:t xml:space="preserve">Dentro del cuaderno, debemos dirigirnos a la sección “Desarrollo” y luego ingresar el orden de la matriz que deseamos que tenga la matriz que deseamos transponer, como se indica  donde dice “1 (en rojo)” señalado en la imagen, luego debemos hacer </w:t>
+      </w:r>
+      <w:proofErr w:type="spellStart"/>
+      <w:r>
+        <w:rPr>
+          <w:rFonts w:ascii="Times New Roman" w:hAnsi="Times New Roman" w:cs="Times New Roman"/>
+          <w:sz w:val="24"/>
+          <w:szCs w:val="24"/>
+        </w:rPr>
+        <w:t>click</w:t>
+      </w:r>
+      <w:proofErr w:type="spellEnd"/>
+      <w:r>
+        <w:rPr>
+          <w:rFonts w:ascii="Times New Roman" w:hAnsi="Times New Roman" w:cs="Times New Roman"/>
+          <w:sz w:val="24"/>
+          <w:szCs w:val="24"/>
+        </w:rPr>
+        <w:t xml:space="preserve"> en el botón de “</w:t>
+      </w:r>
+      <w:proofErr w:type="spellStart"/>
+      <w:r>
+        <w:rPr>
+          <w:rFonts w:ascii="Times New Roman" w:hAnsi="Times New Roman" w:cs="Times New Roman"/>
+          <w:sz w:val="24"/>
+          <w:szCs w:val="24"/>
+        </w:rPr>
+        <w:t>play</w:t>
+      </w:r>
+      <w:proofErr w:type="spellEnd"/>
+      <w:r>
+        <w:rPr>
+          <w:rFonts w:ascii="Times New Roman" w:hAnsi="Times New Roman" w:cs="Times New Roman"/>
+          <w:sz w:val="24"/>
+          <w:szCs w:val="24"/>
+        </w:rPr>
+        <w:t xml:space="preserve">” donde dice “2 (en rojo)” </w:t>
       </w:r>
       <w:r>
         <w:rPr>
@@ -1942,8 +2142,18 @@
           <w:sz w:val="24"/>
           <w:szCs w:val="24"/>
         </w:rPr>
-        <w:t xml:space="preserve"> mediante Threads</w:t>
-      </w:r>
+        <w:t xml:space="preserve"> mediante </w:t>
+      </w:r>
+      <w:proofErr w:type="spellStart"/>
+      <w:r>
+        <w:rPr>
+          <w:rFonts w:ascii="Times New Roman" w:hAnsi="Times New Roman" w:cs="Times New Roman"/>
+          <w:sz w:val="24"/>
+          <w:szCs w:val="24"/>
+        </w:rPr>
+        <w:t>Threads</w:t>
+      </w:r>
+      <w:proofErr w:type="spellEnd"/>
       <w:r>
         <w:rPr>
           <w:rFonts w:ascii="Times New Roman" w:hAnsi="Times New Roman" w:cs="Times New Roman"/>
@@ -1998,7 +2208,25 @@
           <w:sz w:val="24"/>
           <w:szCs w:val="24"/>
         </w:rPr>
-        <w:t>Para hacer esto, lo que hago es usar 2 hilos (Threads), donde cada uno</w:t>
+        <w:t>Para hacer esto, lo que hago es usar 2 hilos (</w:t>
+      </w:r>
+      <w:proofErr w:type="spellStart"/>
+      <w:r>
+        <w:rPr>
+          <w:rFonts w:ascii="Times New Roman" w:hAnsi="Times New Roman" w:cs="Times New Roman"/>
+          <w:sz w:val="24"/>
+          <w:szCs w:val="24"/>
+        </w:rPr>
+        <w:t>Threads</w:t>
+      </w:r>
+      <w:proofErr w:type="spellEnd"/>
+      <w:r>
+        <w:rPr>
+          <w:rFonts w:ascii="Times New Roman" w:hAnsi="Times New Roman" w:cs="Times New Roman"/>
+          <w:sz w:val="24"/>
+          <w:szCs w:val="24"/>
+        </w:rPr>
+        <w:t>), donde cada uno</w:t>
       </w:r>
       <w:r>
         <w:rPr>
@@ -2228,7 +2456,43 @@
           <w:sz w:val="24"/>
           <w:szCs w:val="24"/>
         </w:rPr>
-        <w:t xml:space="preserve">, como se indica  donde dice “1 (en rojo)” señalado en la imagen, luego debemos hacer click en el botón de “play” donde dice “2 (en rojo)” </w:t>
+        <w:t xml:space="preserve">, como se indica  donde dice “1 (en rojo)” señalado en la imagen, luego debemos hacer </w:t>
+      </w:r>
+      <w:proofErr w:type="spellStart"/>
+      <w:r>
+        <w:rPr>
+          <w:rFonts w:ascii="Times New Roman" w:hAnsi="Times New Roman" w:cs="Times New Roman"/>
+          <w:sz w:val="24"/>
+          <w:szCs w:val="24"/>
+        </w:rPr>
+        <w:t>click</w:t>
+      </w:r>
+      <w:proofErr w:type="spellEnd"/>
+      <w:r>
+        <w:rPr>
+          <w:rFonts w:ascii="Times New Roman" w:hAnsi="Times New Roman" w:cs="Times New Roman"/>
+          <w:sz w:val="24"/>
+          <w:szCs w:val="24"/>
+        </w:rPr>
+        <w:t xml:space="preserve"> en el botón de “</w:t>
+      </w:r>
+      <w:proofErr w:type="spellStart"/>
+      <w:r>
+        <w:rPr>
+          <w:rFonts w:ascii="Times New Roman" w:hAnsi="Times New Roman" w:cs="Times New Roman"/>
+          <w:sz w:val="24"/>
+          <w:szCs w:val="24"/>
+        </w:rPr>
+        <w:t>play</w:t>
+      </w:r>
+      <w:proofErr w:type="spellEnd"/>
+      <w:r>
+        <w:rPr>
+          <w:rFonts w:ascii="Times New Roman" w:hAnsi="Times New Roman" w:cs="Times New Roman"/>
+          <w:sz w:val="24"/>
+          <w:szCs w:val="24"/>
+        </w:rPr>
+        <w:t xml:space="preserve">” donde dice “2 (en rojo)” </w:t>
       </w:r>
       <w:r>
         <w:rPr>
@@ -2333,7 +2597,7 @@
           <w:noProof/>
         </w:rPr>
         <w:drawing>
-          <wp:inline distT="0" distB="0" distL="0" distR="0" wp14:anchorId="0E4771E7" wp14:editId="294E7E59">
+          <wp:inline distT="0" distB="0" distL="0" distR="0" wp14:anchorId="0E4771E7" wp14:editId="510CD91C">
             <wp:extent cx="5400040" cy="3181350"/>
             <wp:effectExtent l="0" t="0" r="0" b="0"/>
             <wp:docPr id="22" name="Imagen 22"/>
@@ -2570,7 +2834,23 @@
           <w:sz w:val="24"/>
           <w:szCs w:val="24"/>
         </w:rPr>
-        <w:t xml:space="preserve">es eficiente y </w:t>
+        <w:t xml:space="preserve">es </w:t>
+      </w:r>
+      <w:r>
+        <w:rPr>
+          <w:rFonts w:ascii="Times New Roman" w:hAnsi="Times New Roman" w:cs="Times New Roman"/>
+          <w:sz w:val="24"/>
+          <w:szCs w:val="24"/>
+        </w:rPr>
+        <w:t xml:space="preserve">más </w:t>
+      </w:r>
+      <w:r>
+        <w:rPr>
+          <w:rFonts w:ascii="Times New Roman" w:hAnsi="Times New Roman" w:cs="Times New Roman"/>
+          <w:sz w:val="24"/>
+          <w:szCs w:val="24"/>
+        </w:rPr>
+        <w:t xml:space="preserve">eficiente y </w:t>
       </w:r>
       <w:r>
         <w:rPr>
@@ -2616,6 +2896,7 @@
         </w:rPr>
         <w:t xml:space="preserve">Respecto al punto 3 puedo decir que utilice paralelismo utilizando 2 </w:t>
       </w:r>
+      <w:proofErr w:type="spellStart"/>
       <w:r>
         <w:rPr>
           <w:rFonts w:ascii="Times New Roman" w:hAnsi="Times New Roman" w:cs="Times New Roman"/>
@@ -2630,8 +2911,18 @@
           <w:sz w:val="24"/>
           <w:szCs w:val="24"/>
         </w:rPr>
-        <w:t xml:space="preserve">hreads en </w:t>
-      </w:r>
+        <w:t>hreads</w:t>
+      </w:r>
+      <w:proofErr w:type="spellEnd"/>
+      <w:r>
+        <w:rPr>
+          <w:rFonts w:ascii="Times New Roman" w:hAnsi="Times New Roman" w:cs="Times New Roman"/>
+          <w:sz w:val="24"/>
+          <w:szCs w:val="24"/>
+        </w:rPr>
+        <w:t xml:space="preserve"> en </w:t>
+      </w:r>
+      <w:proofErr w:type="spellStart"/>
       <w:r>
         <w:rPr>
           <w:rFonts w:ascii="Times New Roman" w:hAnsi="Times New Roman" w:cs="Times New Roman"/>
@@ -2646,7 +2937,16 @@
           <w:sz w:val="24"/>
           <w:szCs w:val="24"/>
         </w:rPr>
-        <w:t>ackground para leer cada uno los números de la matriz que le corresponde y ponerlos cada uno en una cola distinta para comunicarse mediante esas colas con el hilo principal, el cual se encarga sacar un numero de cada cola, realizar la suma y guardarla en la posición correspondiente de la matriz de resultados  de las sumas.</w:t>
+        <w:t>ackground</w:t>
+      </w:r>
+      <w:proofErr w:type="spellEnd"/>
+      <w:r>
+        <w:rPr>
+          <w:rFonts w:ascii="Times New Roman" w:hAnsi="Times New Roman" w:cs="Times New Roman"/>
+          <w:sz w:val="24"/>
+          <w:szCs w:val="24"/>
+        </w:rPr>
+        <w:t xml:space="preserve"> para leer cada uno los números de la matriz que le corresponde y ponerlos cada uno en una cola distinta para comunicarse mediante esas colas con el hilo principal, el cual se encarga sacar un numero de cada cola, realizar la suma y guardarla en la posición correspondiente de la matriz de resultados  de las sumas.</w:t>
       </w:r>
     </w:p>
     <w:p>
@@ -3098,7 +3398,23 @@
           <w:szCs w:val="24"/>
         </w:rPr>
         <w:lastRenderedPageBreak/>
-        <w:t>grandes cantidades de datos es mas beneficioso utilizar paralelismo con la GPU  porque evitamos el tiempo que nos lleva utilizar los bucles.</w:t>
+        <w:t>grandes cantidades de datos es m</w:t>
+      </w:r>
+      <w:r>
+        <w:rPr>
+          <w:rFonts w:ascii="Times New Roman" w:hAnsi="Times New Roman" w:cs="Times New Roman"/>
+          <w:sz w:val="24"/>
+          <w:szCs w:val="24"/>
+        </w:rPr>
+        <w:t>á</w:t>
+      </w:r>
+      <w:r>
+        <w:rPr>
+          <w:rFonts w:ascii="Times New Roman" w:hAnsi="Times New Roman" w:cs="Times New Roman"/>
+          <w:sz w:val="24"/>
+          <w:szCs w:val="24"/>
+        </w:rPr>
+        <w:t>s beneficioso utilizar paralelismo con la GPU  porque evitamos el tiempo que nos lleva utilizar los bucles.</w:t>
       </w:r>
     </w:p>
     <w:sectPr>

</xml_diff>

<commit_message>
se corrigio las conclusiones del ejercicio 2
</commit_message>
<xml_diff>
--- a/EA3_PULIDO_LUCIANO_40137604.docx
+++ b/EA3_PULIDO_LUCIANO_40137604.docx
@@ -207,43 +207,7 @@
           <w:sz w:val="24"/>
           <w:szCs w:val="24"/>
         </w:rPr>
-        <w:t xml:space="preserve"> señalado en la imagen, luego debemos hacer </w:t>
-      </w:r>
-      <w:proofErr w:type="spellStart"/>
-      <w:r>
-        <w:rPr>
-          <w:rFonts w:ascii="Times New Roman" w:hAnsi="Times New Roman" w:cs="Times New Roman"/>
-          <w:sz w:val="24"/>
-          <w:szCs w:val="24"/>
-        </w:rPr>
-        <w:t>click</w:t>
-      </w:r>
-      <w:proofErr w:type="spellEnd"/>
-      <w:r>
-        <w:rPr>
-          <w:rFonts w:ascii="Times New Roman" w:hAnsi="Times New Roman" w:cs="Times New Roman"/>
-          <w:sz w:val="24"/>
-          <w:szCs w:val="24"/>
-        </w:rPr>
-        <w:t xml:space="preserve"> en el botón de “</w:t>
-      </w:r>
-      <w:proofErr w:type="spellStart"/>
-      <w:r>
-        <w:rPr>
-          <w:rFonts w:ascii="Times New Roman" w:hAnsi="Times New Roman" w:cs="Times New Roman"/>
-          <w:sz w:val="24"/>
-          <w:szCs w:val="24"/>
-        </w:rPr>
-        <w:t>play</w:t>
-      </w:r>
-      <w:proofErr w:type="spellEnd"/>
-      <w:r>
-        <w:rPr>
-          <w:rFonts w:ascii="Times New Roman" w:hAnsi="Times New Roman" w:cs="Times New Roman"/>
-          <w:sz w:val="24"/>
-          <w:szCs w:val="24"/>
-        </w:rPr>
-        <w:t xml:space="preserve">” </w:t>
+        <w:t xml:space="preserve"> señalado en la imagen, luego debemos hacer click en el botón de “play” </w:t>
       </w:r>
       <w:r>
         <w:rPr>
@@ -349,18 +313,8 @@
           <w:sz w:val="24"/>
           <w:szCs w:val="24"/>
         </w:rPr>
-        <w:t xml:space="preserve">donde dice “1 (en rojo)” y después presionamos </w:t>
-      </w:r>
-      <w:proofErr w:type="spellStart"/>
-      <w:r>
-        <w:rPr>
-          <w:rFonts w:ascii="Times New Roman" w:hAnsi="Times New Roman" w:cs="Times New Roman"/>
-          <w:sz w:val="24"/>
-          <w:szCs w:val="24"/>
-        </w:rPr>
-        <w:t>enter</w:t>
-      </w:r>
-      <w:proofErr w:type="spellEnd"/>
+        <w:t>donde dice “1 (en rojo)” y después presionamos enter</w:t>
+      </w:r>
     </w:p>
     <w:p>
       <w:pPr>
@@ -735,43 +689,7 @@
           <w:sz w:val="24"/>
           <w:szCs w:val="24"/>
         </w:rPr>
-        <w:t xml:space="preserve">: Dentro del cuaderno, debemos dirigirnos a la sección “Armado del ambiente” y luego debemos hacer </w:t>
-      </w:r>
-      <w:proofErr w:type="spellStart"/>
-      <w:r>
-        <w:rPr>
-          <w:rFonts w:ascii="Times New Roman" w:hAnsi="Times New Roman" w:cs="Times New Roman"/>
-          <w:sz w:val="24"/>
-          <w:szCs w:val="24"/>
-        </w:rPr>
-        <w:t>click</w:t>
-      </w:r>
-      <w:proofErr w:type="spellEnd"/>
-      <w:r>
-        <w:rPr>
-          <w:rFonts w:ascii="Times New Roman" w:hAnsi="Times New Roman" w:cs="Times New Roman"/>
-          <w:sz w:val="24"/>
-          <w:szCs w:val="24"/>
-        </w:rPr>
-        <w:t xml:space="preserve"> en el botón de “</w:t>
-      </w:r>
-      <w:proofErr w:type="spellStart"/>
-      <w:r>
-        <w:rPr>
-          <w:rFonts w:ascii="Times New Roman" w:hAnsi="Times New Roman" w:cs="Times New Roman"/>
-          <w:sz w:val="24"/>
-          <w:szCs w:val="24"/>
-        </w:rPr>
-        <w:t>play</w:t>
-      </w:r>
-      <w:proofErr w:type="spellEnd"/>
-      <w:r>
-        <w:rPr>
-          <w:rFonts w:ascii="Times New Roman" w:hAnsi="Times New Roman" w:cs="Times New Roman"/>
-          <w:sz w:val="24"/>
-          <w:szCs w:val="24"/>
-        </w:rPr>
-        <w:t>” donde dice “</w:t>
+        <w:t>: Dentro del cuaderno, debemos dirigirnos a la sección “Armado del ambiente” y luego debemos hacer click en el botón de “play” donde dice “</w:t>
       </w:r>
       <w:r>
         <w:rPr>
@@ -893,43 +811,7 @@
           <w:sz w:val="24"/>
           <w:szCs w:val="24"/>
         </w:rPr>
-        <w:t xml:space="preserve">mero de elementos que deseamos que tenga el vector donde se va a buscar un número, como se indica  donde dice “1 (en rojo)” señalado en la imagen, luego debemos hacer </w:t>
-      </w:r>
-      <w:proofErr w:type="spellStart"/>
-      <w:r>
-        <w:rPr>
-          <w:rFonts w:ascii="Times New Roman" w:hAnsi="Times New Roman" w:cs="Times New Roman"/>
-          <w:sz w:val="24"/>
-          <w:szCs w:val="24"/>
-        </w:rPr>
-        <w:t>click</w:t>
-      </w:r>
-      <w:proofErr w:type="spellEnd"/>
-      <w:r>
-        <w:rPr>
-          <w:rFonts w:ascii="Times New Roman" w:hAnsi="Times New Roman" w:cs="Times New Roman"/>
-          <w:sz w:val="24"/>
-          <w:szCs w:val="24"/>
-        </w:rPr>
-        <w:t xml:space="preserve"> en el botón de “</w:t>
-      </w:r>
-      <w:proofErr w:type="spellStart"/>
-      <w:r>
-        <w:rPr>
-          <w:rFonts w:ascii="Times New Roman" w:hAnsi="Times New Roman" w:cs="Times New Roman"/>
-          <w:sz w:val="24"/>
-          <w:szCs w:val="24"/>
-        </w:rPr>
-        <w:t>play</w:t>
-      </w:r>
-      <w:proofErr w:type="spellEnd"/>
-      <w:r>
-        <w:rPr>
-          <w:rFonts w:ascii="Times New Roman" w:hAnsi="Times New Roman" w:cs="Times New Roman"/>
-          <w:sz w:val="24"/>
-          <w:szCs w:val="24"/>
-        </w:rPr>
-        <w:t xml:space="preserve">” donde dice “2 (en rojo)” </w:t>
+        <w:t xml:space="preserve">mero de elementos que deseamos que tenga el vector donde se va a buscar un número, como se indica  donde dice “1 (en rojo)” señalado en la imagen, luego debemos hacer click en el botón de “play” donde dice “2 (en rojo)” </w:t>
       </w:r>
       <w:r>
         <w:rPr>
@@ -1062,18 +944,8 @@
           <w:sz w:val="24"/>
           <w:szCs w:val="24"/>
         </w:rPr>
-        <w:t xml:space="preserve"> al azar, ingresamos un numero como se indica donde dice “1 (en rojo)” y después presionamos </w:t>
-      </w:r>
-      <w:proofErr w:type="spellStart"/>
-      <w:r>
-        <w:rPr>
-          <w:rFonts w:ascii="Times New Roman" w:hAnsi="Times New Roman" w:cs="Times New Roman"/>
-          <w:sz w:val="24"/>
-          <w:szCs w:val="24"/>
-        </w:rPr>
-        <w:t>enter</w:t>
-      </w:r>
-      <w:proofErr w:type="spellEnd"/>
+        <w:t xml:space="preserve"> al azar, ingresamos un numero como se indica donde dice “1 (en rojo)” y después presionamos enter</w:t>
+      </w:r>
     </w:p>
     <w:p>
       <w:pPr>
@@ -1506,43 +1378,7 @@
           <w:sz w:val="24"/>
           <w:szCs w:val="24"/>
         </w:rPr>
-        <w:t xml:space="preserve">, como se indica  donde dice “1 (en rojo)” señalado en la imagen, luego debemos hacer </w:t>
-      </w:r>
-      <w:proofErr w:type="spellStart"/>
-      <w:r>
-        <w:rPr>
-          <w:rFonts w:ascii="Times New Roman" w:hAnsi="Times New Roman" w:cs="Times New Roman"/>
-          <w:sz w:val="24"/>
-          <w:szCs w:val="24"/>
-        </w:rPr>
-        <w:t>click</w:t>
-      </w:r>
-      <w:proofErr w:type="spellEnd"/>
-      <w:r>
-        <w:rPr>
-          <w:rFonts w:ascii="Times New Roman" w:hAnsi="Times New Roman" w:cs="Times New Roman"/>
-          <w:sz w:val="24"/>
-          <w:szCs w:val="24"/>
-        </w:rPr>
-        <w:t xml:space="preserve"> en el botón de “</w:t>
-      </w:r>
-      <w:proofErr w:type="spellStart"/>
-      <w:r>
-        <w:rPr>
-          <w:rFonts w:ascii="Times New Roman" w:hAnsi="Times New Roman" w:cs="Times New Roman"/>
-          <w:sz w:val="24"/>
-          <w:szCs w:val="24"/>
-        </w:rPr>
-        <w:t>play</w:t>
-      </w:r>
-      <w:proofErr w:type="spellEnd"/>
-      <w:r>
-        <w:rPr>
-          <w:rFonts w:ascii="Times New Roman" w:hAnsi="Times New Roman" w:cs="Times New Roman"/>
-          <w:sz w:val="24"/>
-          <w:szCs w:val="24"/>
-        </w:rPr>
-        <w:t xml:space="preserve">” donde dice “2 (en rojo)” </w:t>
+        <w:t xml:space="preserve">, como se indica  donde dice “1 (en rojo)” señalado en la imagen, luego debemos hacer click en el botón de “play” donde dice “2 (en rojo)” </w:t>
       </w:r>
       <w:r>
         <w:rPr>
@@ -1828,43 +1664,7 @@
           <w:sz w:val="24"/>
           <w:szCs w:val="24"/>
         </w:rPr>
-        <w:t xml:space="preserve">Dentro del cuaderno, debemos dirigirnos a la sección “Desarrollo” y luego ingresar el orden de la matriz que deseamos que tenga la matriz que deseamos transponer, como se indica  donde dice “1 (en rojo)” señalado en la imagen, luego debemos hacer </w:t>
-      </w:r>
-      <w:proofErr w:type="spellStart"/>
-      <w:r>
-        <w:rPr>
-          <w:rFonts w:ascii="Times New Roman" w:hAnsi="Times New Roman" w:cs="Times New Roman"/>
-          <w:sz w:val="24"/>
-          <w:szCs w:val="24"/>
-        </w:rPr>
-        <w:t>click</w:t>
-      </w:r>
-      <w:proofErr w:type="spellEnd"/>
-      <w:r>
-        <w:rPr>
-          <w:rFonts w:ascii="Times New Roman" w:hAnsi="Times New Roman" w:cs="Times New Roman"/>
-          <w:sz w:val="24"/>
-          <w:szCs w:val="24"/>
-        </w:rPr>
-        <w:t xml:space="preserve"> en el botón de “</w:t>
-      </w:r>
-      <w:proofErr w:type="spellStart"/>
-      <w:r>
-        <w:rPr>
-          <w:rFonts w:ascii="Times New Roman" w:hAnsi="Times New Roman" w:cs="Times New Roman"/>
-          <w:sz w:val="24"/>
-          <w:szCs w:val="24"/>
-        </w:rPr>
-        <w:t>play</w:t>
-      </w:r>
-      <w:proofErr w:type="spellEnd"/>
-      <w:r>
-        <w:rPr>
-          <w:rFonts w:ascii="Times New Roman" w:hAnsi="Times New Roman" w:cs="Times New Roman"/>
-          <w:sz w:val="24"/>
-          <w:szCs w:val="24"/>
-        </w:rPr>
-        <w:t xml:space="preserve">” donde dice “2 (en rojo)” </w:t>
+        <w:t xml:space="preserve">Dentro del cuaderno, debemos dirigirnos a la sección “Desarrollo” y luego ingresar el orden de la matriz que deseamos que tenga la matriz que deseamos transponer, como se indica  donde dice “1 (en rojo)” señalado en la imagen, luego debemos hacer click en el botón de “play” donde dice “2 (en rojo)” </w:t>
       </w:r>
       <w:r>
         <w:rPr>
@@ -2142,18 +1942,8 @@
           <w:sz w:val="24"/>
           <w:szCs w:val="24"/>
         </w:rPr>
-        <w:t xml:space="preserve"> mediante </w:t>
-      </w:r>
-      <w:proofErr w:type="spellStart"/>
-      <w:r>
-        <w:rPr>
-          <w:rFonts w:ascii="Times New Roman" w:hAnsi="Times New Roman" w:cs="Times New Roman"/>
-          <w:sz w:val="24"/>
-          <w:szCs w:val="24"/>
-        </w:rPr>
-        <w:t>Threads</w:t>
-      </w:r>
-      <w:proofErr w:type="spellEnd"/>
+        <w:t xml:space="preserve"> mediante Threads</w:t>
+      </w:r>
       <w:r>
         <w:rPr>
           <w:rFonts w:ascii="Times New Roman" w:hAnsi="Times New Roman" w:cs="Times New Roman"/>
@@ -2208,25 +1998,7 @@
           <w:sz w:val="24"/>
           <w:szCs w:val="24"/>
         </w:rPr>
-        <w:t>Para hacer esto, lo que hago es usar 2 hilos (</w:t>
-      </w:r>
-      <w:proofErr w:type="spellStart"/>
-      <w:r>
-        <w:rPr>
-          <w:rFonts w:ascii="Times New Roman" w:hAnsi="Times New Roman" w:cs="Times New Roman"/>
-          <w:sz w:val="24"/>
-          <w:szCs w:val="24"/>
-        </w:rPr>
-        <w:t>Threads</w:t>
-      </w:r>
-      <w:proofErr w:type="spellEnd"/>
-      <w:r>
-        <w:rPr>
-          <w:rFonts w:ascii="Times New Roman" w:hAnsi="Times New Roman" w:cs="Times New Roman"/>
-          <w:sz w:val="24"/>
-          <w:szCs w:val="24"/>
-        </w:rPr>
-        <w:t>), donde cada uno</w:t>
+        <w:t>Para hacer esto, lo que hago es usar 2 hilos (Threads), donde cada uno</w:t>
       </w:r>
       <w:r>
         <w:rPr>
@@ -2456,43 +2228,7 @@
           <w:sz w:val="24"/>
           <w:szCs w:val="24"/>
         </w:rPr>
-        <w:t xml:space="preserve">, como se indica  donde dice “1 (en rojo)” señalado en la imagen, luego debemos hacer </w:t>
-      </w:r>
-      <w:proofErr w:type="spellStart"/>
-      <w:r>
-        <w:rPr>
-          <w:rFonts w:ascii="Times New Roman" w:hAnsi="Times New Roman" w:cs="Times New Roman"/>
-          <w:sz w:val="24"/>
-          <w:szCs w:val="24"/>
-        </w:rPr>
-        <w:t>click</w:t>
-      </w:r>
-      <w:proofErr w:type="spellEnd"/>
-      <w:r>
-        <w:rPr>
-          <w:rFonts w:ascii="Times New Roman" w:hAnsi="Times New Roman" w:cs="Times New Roman"/>
-          <w:sz w:val="24"/>
-          <w:szCs w:val="24"/>
-        </w:rPr>
-        <w:t xml:space="preserve"> en el botón de “</w:t>
-      </w:r>
-      <w:proofErr w:type="spellStart"/>
-      <w:r>
-        <w:rPr>
-          <w:rFonts w:ascii="Times New Roman" w:hAnsi="Times New Roman" w:cs="Times New Roman"/>
-          <w:sz w:val="24"/>
-          <w:szCs w:val="24"/>
-        </w:rPr>
-        <w:t>play</w:t>
-      </w:r>
-      <w:proofErr w:type="spellEnd"/>
-      <w:r>
-        <w:rPr>
-          <w:rFonts w:ascii="Times New Roman" w:hAnsi="Times New Roman" w:cs="Times New Roman"/>
-          <w:sz w:val="24"/>
-          <w:szCs w:val="24"/>
-        </w:rPr>
-        <w:t xml:space="preserve">” donde dice “2 (en rojo)” </w:t>
+        <w:t xml:space="preserve">, como se indica  donde dice “1 (en rojo)” señalado en la imagen, luego debemos hacer click en el botón de “play” donde dice “2 (en rojo)” </w:t>
       </w:r>
       <w:r>
         <w:rPr>
@@ -2745,7 +2481,40 @@
           <w:sz w:val="24"/>
           <w:szCs w:val="24"/>
         </w:rPr>
-        <w:t xml:space="preserve"> En el punto</w:t>
+        <w:t xml:space="preserve"> </w:t>
+      </w:r>
+    </w:p>
+    <w:p>
+      <w:pPr>
+        <w:rPr>
+          <w:rFonts w:ascii="Times New Roman" w:hAnsi="Times New Roman" w:cs="Times New Roman"/>
+          <w:sz w:val="24"/>
+          <w:szCs w:val="24"/>
+        </w:rPr>
+      </w:pPr>
+      <w:r>
+        <w:rPr>
+          <w:rFonts w:ascii="Times New Roman" w:hAnsi="Times New Roman" w:cs="Times New Roman"/>
+          <w:sz w:val="24"/>
+          <w:szCs w:val="24"/>
+        </w:rPr>
+        <w:t xml:space="preserve">En </w:t>
+      </w:r>
+      <w:r>
+        <w:rPr>
+          <w:rFonts w:ascii="Times New Roman" w:hAnsi="Times New Roman" w:cs="Times New Roman"/>
+          <w:sz w:val="24"/>
+          <w:szCs w:val="24"/>
+        </w:rPr>
+        <w:t>el</w:t>
+      </w:r>
+      <w:r>
+        <w:rPr>
+          <w:rFonts w:ascii="Times New Roman" w:hAnsi="Times New Roman" w:cs="Times New Roman"/>
+          <w:sz w:val="24"/>
+          <w:szCs w:val="24"/>
+        </w:rPr>
+        <w:t xml:space="preserve"> ejercicio</w:t>
       </w:r>
       <w:r>
         <w:rPr>
@@ -2761,120 +2530,199 @@
           <w:sz w:val="24"/>
           <w:szCs w:val="24"/>
         </w:rPr>
-        <w:t xml:space="preserve"> pude notar en base al promedio de los tiempos de ejecución en base a 20 muestras</w:t>
-      </w:r>
-      <w:r>
-        <w:rPr>
-          <w:rFonts w:ascii="Times New Roman" w:hAnsi="Times New Roman" w:cs="Times New Roman"/>
-          <w:sz w:val="24"/>
-          <w:szCs w:val="24"/>
-        </w:rPr>
-        <w:t xml:space="preserve"> (los promedios se detallan abajo)</w:t>
-      </w:r>
-      <w:r>
-        <w:rPr>
-          <w:rFonts w:ascii="Times New Roman" w:hAnsi="Times New Roman" w:cs="Times New Roman"/>
-          <w:sz w:val="24"/>
-          <w:szCs w:val="24"/>
-        </w:rPr>
-        <w:t xml:space="preserve"> que cuando el algoritmo que buscamos paralelizar trata sobre búsquedas, ordenamientos o algoritmos que se tengan que hacer comparaciones o mover datos, resulta m</w:t>
-      </w:r>
-      <w:r>
-        <w:rPr>
-          <w:rFonts w:ascii="Times New Roman" w:hAnsi="Times New Roman" w:cs="Times New Roman"/>
-          <w:sz w:val="24"/>
-          <w:szCs w:val="24"/>
-        </w:rPr>
-        <w:t>á</w:t>
-      </w:r>
-      <w:r>
-        <w:rPr>
-          <w:rFonts w:ascii="Times New Roman" w:hAnsi="Times New Roman" w:cs="Times New Roman"/>
-          <w:sz w:val="24"/>
-          <w:szCs w:val="24"/>
-        </w:rPr>
-        <w:t>s optimo hacerlo de manera secuencial utilizando solo la CPU porque utilizando paralelismo con la GPU porque los datos tienen que pasar por muchas capas intermedias desde que se envían desde la CPU a la GPU  y cuando vuelven de la GPU  a la CPU, por lo tanto en ese tipo de algoritmos termina siendo m</w:t>
-      </w:r>
-      <w:r>
-        <w:rPr>
-          <w:rFonts w:ascii="Times New Roman" w:hAnsi="Times New Roman" w:cs="Times New Roman"/>
-          <w:sz w:val="24"/>
-          <w:szCs w:val="24"/>
-        </w:rPr>
-        <w:t>á</w:t>
-      </w:r>
-      <w:r>
-        <w:rPr>
-          <w:rFonts w:ascii="Times New Roman" w:hAnsi="Times New Roman" w:cs="Times New Roman"/>
-          <w:sz w:val="24"/>
-          <w:szCs w:val="24"/>
-        </w:rPr>
-        <w:t>s costoso paralelizar.</w:t>
-      </w:r>
-    </w:p>
-    <w:p>
-      <w:pPr>
-        <w:rPr>
-          <w:rFonts w:ascii="Times New Roman" w:hAnsi="Times New Roman" w:cs="Times New Roman"/>
-          <w:sz w:val="24"/>
-          <w:szCs w:val="24"/>
-        </w:rPr>
-      </w:pPr>
-      <w:r>
-        <w:rPr>
-          <w:rFonts w:ascii="Times New Roman" w:hAnsi="Times New Roman" w:cs="Times New Roman"/>
-          <w:sz w:val="24"/>
-          <w:szCs w:val="24"/>
-        </w:rPr>
-        <w:t xml:space="preserve">Contrastando con lo antes mencionado en el punto 2 pude ver que al paralelizar </w:t>
-      </w:r>
-      <w:r>
-        <w:rPr>
-          <w:rFonts w:ascii="Times New Roman" w:hAnsi="Times New Roman" w:cs="Times New Roman"/>
-          <w:sz w:val="24"/>
-          <w:szCs w:val="24"/>
-        </w:rPr>
-        <w:t xml:space="preserve">es </w:t>
-      </w:r>
-      <w:r>
-        <w:rPr>
-          <w:rFonts w:ascii="Times New Roman" w:hAnsi="Times New Roman" w:cs="Times New Roman"/>
-          <w:sz w:val="24"/>
-          <w:szCs w:val="24"/>
-        </w:rPr>
-        <w:t xml:space="preserve">más </w:t>
-      </w:r>
-      <w:r>
-        <w:rPr>
-          <w:rFonts w:ascii="Times New Roman" w:hAnsi="Times New Roman" w:cs="Times New Roman"/>
-          <w:sz w:val="24"/>
-          <w:szCs w:val="24"/>
-        </w:rPr>
-        <w:t xml:space="preserve">eficiente y </w:t>
-      </w:r>
-      <w:r>
-        <w:rPr>
-          <w:rFonts w:ascii="Times New Roman" w:hAnsi="Times New Roman" w:cs="Times New Roman"/>
-          <w:sz w:val="24"/>
-          <w:szCs w:val="24"/>
-        </w:rPr>
-        <w:t>obtuve ventajas con algoritmos que tienen que mover grandes cantidades de datos</w:t>
-      </w:r>
-      <w:r>
-        <w:rPr>
-          <w:rFonts w:ascii="Times New Roman" w:hAnsi="Times New Roman" w:cs="Times New Roman"/>
-          <w:sz w:val="24"/>
-          <w:szCs w:val="24"/>
-        </w:rPr>
-        <w:t xml:space="preserve"> ya que los tiempos de ejecución  son pequeños en comparación con la versión secuencial</w:t>
-      </w:r>
-      <w:r>
-        <w:rPr>
-          <w:rFonts w:ascii="Times New Roman" w:hAnsi="Times New Roman" w:cs="Times New Roman"/>
-          <w:sz w:val="24"/>
-          <w:szCs w:val="24"/>
-        </w:rPr>
-        <w:t xml:space="preserve"> porque evitamos cualquier tipo de bucles, por la enorme cantidad de hilos que nos ofrece la GPU.</w:t>
+        <w:t xml:space="preserve"> </w:t>
+      </w:r>
+      <w:r>
+        <w:rPr>
+          <w:rFonts w:ascii="Times New Roman" w:hAnsi="Times New Roman" w:cs="Times New Roman"/>
+          <w:sz w:val="24"/>
+          <w:szCs w:val="24"/>
+        </w:rPr>
+        <w:t>realizamos</w:t>
+      </w:r>
+      <w:r>
+        <w:rPr>
+          <w:rFonts w:ascii="Times New Roman" w:hAnsi="Times New Roman" w:cs="Times New Roman"/>
+          <w:sz w:val="24"/>
+          <w:szCs w:val="24"/>
+        </w:rPr>
+        <w:t xml:space="preserve"> una búsqueda secuencial, donde se busca un número ingresado por teclado dentro de un vector de números y se informa si se lo encontr</w:t>
+      </w:r>
+      <w:r>
+        <w:rPr>
+          <w:rFonts w:ascii="Times New Roman" w:hAnsi="Times New Roman" w:cs="Times New Roman"/>
+          <w:sz w:val="24"/>
+          <w:szCs w:val="24"/>
+        </w:rPr>
+        <w:t>ó</w:t>
+      </w:r>
+      <w:r>
+        <w:rPr>
+          <w:rFonts w:ascii="Times New Roman" w:hAnsi="Times New Roman" w:cs="Times New Roman"/>
+          <w:sz w:val="24"/>
+          <w:szCs w:val="24"/>
+        </w:rPr>
+        <w:t xml:space="preserve"> o no</w:t>
+      </w:r>
+      <w:r>
+        <w:rPr>
+          <w:rFonts w:ascii="Times New Roman" w:hAnsi="Times New Roman" w:cs="Times New Roman"/>
+          <w:sz w:val="24"/>
+          <w:szCs w:val="24"/>
+        </w:rPr>
+        <w:t>.</w:t>
+      </w:r>
+      <w:r>
+        <w:rPr>
+          <w:rFonts w:ascii="Times New Roman" w:hAnsi="Times New Roman" w:cs="Times New Roman"/>
+          <w:sz w:val="24"/>
+          <w:szCs w:val="24"/>
+        </w:rPr>
+        <w:t xml:space="preserve"> </w:t>
+      </w:r>
+      <w:r>
+        <w:rPr>
+          <w:rFonts w:ascii="Times New Roman" w:hAnsi="Times New Roman" w:cs="Times New Roman"/>
+          <w:sz w:val="24"/>
+          <w:szCs w:val="24"/>
+        </w:rPr>
+        <w:t>L</w:t>
+      </w:r>
+      <w:r>
+        <w:rPr>
+          <w:rFonts w:ascii="Times New Roman" w:hAnsi="Times New Roman" w:cs="Times New Roman"/>
+          <w:sz w:val="24"/>
+          <w:szCs w:val="24"/>
+        </w:rPr>
+        <w:t xml:space="preserve">os tiempos de ejecución </w:t>
+      </w:r>
+      <w:r>
+        <w:rPr>
+          <w:rFonts w:ascii="Times New Roman" w:hAnsi="Times New Roman" w:cs="Times New Roman"/>
+          <w:sz w:val="24"/>
+          <w:szCs w:val="24"/>
+        </w:rPr>
+        <w:t xml:space="preserve"> terminaron siendo</w:t>
+      </w:r>
+      <w:r>
+        <w:rPr>
+          <w:rFonts w:ascii="Times New Roman" w:hAnsi="Times New Roman" w:cs="Times New Roman"/>
+          <w:sz w:val="24"/>
+          <w:szCs w:val="24"/>
+        </w:rPr>
+        <w:t xml:space="preserve"> más eficientes utilizando solamente la CPU  de manera secuencial porque al ser un algoritmo donde se va comparando todo el tiempo el n</w:t>
+      </w:r>
+      <w:r>
+        <w:rPr>
+          <w:rFonts w:ascii="Times New Roman" w:hAnsi="Times New Roman" w:cs="Times New Roman"/>
+          <w:sz w:val="24"/>
+          <w:szCs w:val="24"/>
+        </w:rPr>
+        <w:t>ú</w:t>
+      </w:r>
+      <w:r>
+        <w:rPr>
+          <w:rFonts w:ascii="Times New Roman" w:hAnsi="Times New Roman" w:cs="Times New Roman"/>
+          <w:sz w:val="24"/>
+          <w:szCs w:val="24"/>
+        </w:rPr>
+        <w:t>mero buscado con cada posición del vector tanto en la versi</w:t>
+      </w:r>
+      <w:r>
+        <w:rPr>
+          <w:rFonts w:ascii="Times New Roman" w:hAnsi="Times New Roman" w:cs="Times New Roman"/>
+          <w:sz w:val="24"/>
+          <w:szCs w:val="24"/>
+        </w:rPr>
+        <w:t>ó</w:t>
+      </w:r>
+      <w:r>
+        <w:rPr>
+          <w:rFonts w:ascii="Times New Roman" w:hAnsi="Times New Roman" w:cs="Times New Roman"/>
+          <w:sz w:val="24"/>
+          <w:szCs w:val="24"/>
+        </w:rPr>
+        <w:t>n secuencial(CPU) como en la versión con paralelismo (CPU-GPU), el costo termina siendo mayor en la versi</w:t>
+      </w:r>
+      <w:r>
+        <w:rPr>
+          <w:rFonts w:ascii="Times New Roman" w:hAnsi="Times New Roman" w:cs="Times New Roman"/>
+          <w:sz w:val="24"/>
+          <w:szCs w:val="24"/>
+        </w:rPr>
+        <w:t>ó</w:t>
+      </w:r>
+      <w:r>
+        <w:rPr>
+          <w:rFonts w:ascii="Times New Roman" w:hAnsi="Times New Roman" w:cs="Times New Roman"/>
+          <w:sz w:val="24"/>
+          <w:szCs w:val="24"/>
+        </w:rPr>
+        <w:t>n que se utiliza paralelismo con la GPU  por las capas intermedias por las que deben pasar los datos desde que se env</w:t>
+      </w:r>
+      <w:r>
+        <w:rPr>
+          <w:rFonts w:ascii="Times New Roman" w:hAnsi="Times New Roman" w:cs="Times New Roman"/>
+          <w:sz w:val="24"/>
+          <w:szCs w:val="24"/>
+        </w:rPr>
+        <w:t>í</w:t>
+      </w:r>
+      <w:r>
+        <w:rPr>
+          <w:rFonts w:ascii="Times New Roman" w:hAnsi="Times New Roman" w:cs="Times New Roman"/>
+          <w:sz w:val="24"/>
+          <w:szCs w:val="24"/>
+        </w:rPr>
+        <w:t>an desde la CPU a la GPU hasta que vuelven de la GPU a la CPU,</w:t>
+      </w:r>
+      <w:r>
+        <w:rPr>
+          <w:rFonts w:ascii="Times New Roman" w:hAnsi="Times New Roman" w:cs="Times New Roman"/>
+          <w:sz w:val="24"/>
+          <w:szCs w:val="24"/>
+        </w:rPr>
+        <w:t xml:space="preserve"> </w:t>
+      </w:r>
+      <w:r>
+        <w:rPr>
+          <w:rFonts w:ascii="Times New Roman" w:hAnsi="Times New Roman" w:cs="Times New Roman"/>
+          <w:sz w:val="24"/>
+          <w:szCs w:val="24"/>
+        </w:rPr>
+        <w:t>le suman un tiempo mayor al propio dado por la b</w:t>
+      </w:r>
+      <w:r>
+        <w:rPr>
+          <w:rFonts w:ascii="Times New Roman" w:hAnsi="Times New Roman" w:cs="Times New Roman"/>
+          <w:sz w:val="24"/>
+          <w:szCs w:val="24"/>
+        </w:rPr>
+        <w:t>ú</w:t>
+      </w:r>
+      <w:r>
+        <w:rPr>
+          <w:rFonts w:ascii="Times New Roman" w:hAnsi="Times New Roman" w:cs="Times New Roman"/>
+          <w:sz w:val="24"/>
+          <w:szCs w:val="24"/>
+        </w:rPr>
+        <w:t>squeda</w:t>
+      </w:r>
+      <w:r>
+        <w:rPr>
+          <w:rFonts w:ascii="Times New Roman" w:hAnsi="Times New Roman" w:cs="Times New Roman"/>
+          <w:sz w:val="24"/>
+          <w:szCs w:val="24"/>
+        </w:rPr>
+        <w:t xml:space="preserve"> y por ese motivo termina siendo más eficiente realizar el algoritmo de utilizando al CPU de forma secuencial utilizando un bucle</w:t>
+      </w:r>
+      <w:r>
+        <w:rPr>
+          <w:rFonts w:ascii="Times New Roman" w:hAnsi="Times New Roman" w:cs="Times New Roman"/>
+          <w:sz w:val="24"/>
+          <w:szCs w:val="24"/>
+        </w:rPr>
+        <w:t>.</w:t>
       </w:r>
     </w:p>
     <w:p>
@@ -2894,201 +2742,102 @@
           <w:sz w:val="24"/>
           <w:szCs w:val="24"/>
         </w:rPr>
-        <w:t xml:space="preserve">Respecto al punto 3 puedo decir que utilice paralelismo utilizando 2 </w:t>
-      </w:r>
-      <w:proofErr w:type="spellStart"/>
-      <w:r>
-        <w:rPr>
-          <w:rFonts w:ascii="Times New Roman" w:hAnsi="Times New Roman" w:cs="Times New Roman"/>
-          <w:sz w:val="24"/>
-          <w:szCs w:val="24"/>
-        </w:rPr>
-        <w:t>T</w:t>
-      </w:r>
-      <w:r>
-        <w:rPr>
-          <w:rFonts w:ascii="Times New Roman" w:hAnsi="Times New Roman" w:cs="Times New Roman"/>
-          <w:sz w:val="24"/>
-          <w:szCs w:val="24"/>
-        </w:rPr>
-        <w:t>hreads</w:t>
-      </w:r>
-      <w:proofErr w:type="spellEnd"/>
-      <w:r>
-        <w:rPr>
-          <w:rFonts w:ascii="Times New Roman" w:hAnsi="Times New Roman" w:cs="Times New Roman"/>
-          <w:sz w:val="24"/>
-          <w:szCs w:val="24"/>
-        </w:rPr>
-        <w:t xml:space="preserve"> en </w:t>
-      </w:r>
-      <w:proofErr w:type="spellStart"/>
-      <w:r>
-        <w:rPr>
-          <w:rFonts w:ascii="Times New Roman" w:hAnsi="Times New Roman" w:cs="Times New Roman"/>
-          <w:sz w:val="24"/>
-          <w:szCs w:val="24"/>
-        </w:rPr>
-        <w:t>B</w:t>
-      </w:r>
-      <w:r>
-        <w:rPr>
-          <w:rFonts w:ascii="Times New Roman" w:hAnsi="Times New Roman" w:cs="Times New Roman"/>
-          <w:sz w:val="24"/>
-          <w:szCs w:val="24"/>
-        </w:rPr>
-        <w:t>ackground</w:t>
-      </w:r>
-      <w:proofErr w:type="spellEnd"/>
-      <w:r>
-        <w:rPr>
-          <w:rFonts w:ascii="Times New Roman" w:hAnsi="Times New Roman" w:cs="Times New Roman"/>
-          <w:sz w:val="24"/>
-          <w:szCs w:val="24"/>
-        </w:rPr>
-        <w:t xml:space="preserve"> para leer cada uno los números de la matriz que le corresponde y ponerlos cada uno en una cola distinta para comunicarse mediante esas colas con el hilo principal, el cual se encarga sacar un numero de cada cola, realizar la suma y guardarla en la posición correspondiente de la matriz de resultados  de las sumas.</w:t>
-      </w:r>
-    </w:p>
-    <w:p>
-      <w:r>
-        <w:rPr>
-          <w:rFonts w:ascii="Times New Roman" w:hAnsi="Times New Roman" w:cs="Times New Roman"/>
-          <w:sz w:val="24"/>
-          <w:szCs w:val="24"/>
-        </w:rPr>
-        <w:t>Promedio de tiempo</w:t>
-      </w:r>
-      <w:r>
-        <w:rPr>
-          <w:rFonts w:ascii="Times New Roman" w:hAnsi="Times New Roman" w:cs="Times New Roman"/>
-          <w:sz w:val="24"/>
-          <w:szCs w:val="24"/>
-        </w:rPr>
-        <w:t xml:space="preserve"> total</w:t>
-      </w:r>
-      <w:r>
-        <w:rPr>
-          <w:rFonts w:ascii="Times New Roman" w:hAnsi="Times New Roman" w:cs="Times New Roman"/>
-          <w:sz w:val="24"/>
-          <w:szCs w:val="24"/>
-        </w:rPr>
-        <w:t xml:space="preserve"> ejercicio 1 secuencial</w:t>
-      </w:r>
-      <w:r>
-        <w:rPr>
-          <w:rFonts w:ascii="Times New Roman" w:hAnsi="Times New Roman" w:cs="Times New Roman"/>
-          <w:sz w:val="24"/>
-          <w:szCs w:val="24"/>
-        </w:rPr>
-        <w:t xml:space="preserve">: </w:t>
-      </w:r>
-      <w:r>
-        <w:rPr>
-          <w:rFonts w:ascii="Times New Roman" w:hAnsi="Times New Roman" w:cs="Times New Roman"/>
-          <w:sz w:val="24"/>
-          <w:szCs w:val="24"/>
-        </w:rPr>
-        <w:t>3.239,6</w:t>
-      </w:r>
-      <w:r>
-        <w:rPr>
-          <w:rFonts w:ascii="Times New Roman" w:hAnsi="Times New Roman" w:cs="Times New Roman"/>
-          <w:sz w:val="24"/>
-          <w:szCs w:val="24"/>
-        </w:rPr>
-        <w:t xml:space="preserve"> ms</w:t>
-      </w:r>
-    </w:p>
-    <w:p>
-      <w:pPr>
-        <w:rPr>
-          <w:rFonts w:ascii="Times New Roman" w:hAnsi="Times New Roman" w:cs="Times New Roman"/>
-          <w:sz w:val="24"/>
-          <w:szCs w:val="24"/>
-        </w:rPr>
-      </w:pPr>
-      <w:r>
-        <w:rPr>
-          <w:rFonts w:ascii="Times New Roman" w:hAnsi="Times New Roman" w:cs="Times New Roman"/>
-          <w:sz w:val="24"/>
-          <w:szCs w:val="24"/>
-        </w:rPr>
-        <w:t>Promedio de tiempo de Bucle</w:t>
-      </w:r>
-      <w:r>
-        <w:rPr>
-          <w:rFonts w:ascii="Times New Roman" w:hAnsi="Times New Roman" w:cs="Times New Roman"/>
-          <w:sz w:val="24"/>
-          <w:szCs w:val="24"/>
-        </w:rPr>
-        <w:t xml:space="preserve"> ejercicio 1</w:t>
-      </w:r>
-      <w:r>
-        <w:rPr>
-          <w:rFonts w:ascii="Times New Roman" w:hAnsi="Times New Roman" w:cs="Times New Roman"/>
-          <w:sz w:val="24"/>
-          <w:szCs w:val="24"/>
-        </w:rPr>
-        <w:t xml:space="preserve"> secuencial</w:t>
-      </w:r>
-      <w:r>
-        <w:rPr>
-          <w:rFonts w:ascii="Times New Roman" w:hAnsi="Times New Roman" w:cs="Times New Roman"/>
-          <w:sz w:val="24"/>
-          <w:szCs w:val="24"/>
-        </w:rPr>
-        <w:t xml:space="preserve">: </w:t>
-      </w:r>
-      <w:r>
-        <w:rPr>
-          <w:rFonts w:ascii="Times New Roman" w:hAnsi="Times New Roman" w:cs="Times New Roman"/>
-          <w:sz w:val="24"/>
-          <w:szCs w:val="24"/>
-        </w:rPr>
-        <w:t>0,2534</w:t>
-      </w:r>
-      <w:r>
-        <w:rPr>
-          <w:rFonts w:ascii="Times New Roman" w:hAnsi="Times New Roman" w:cs="Times New Roman"/>
-          <w:sz w:val="24"/>
-          <w:szCs w:val="24"/>
-        </w:rPr>
-        <w:t xml:space="preserve"> ms</w:t>
-      </w:r>
-    </w:p>
-    <w:p>
-      <w:pPr>
-        <w:rPr>
-          <w:rFonts w:ascii="Times New Roman" w:hAnsi="Times New Roman" w:cs="Times New Roman"/>
-          <w:sz w:val="24"/>
-          <w:szCs w:val="24"/>
-        </w:rPr>
-      </w:pPr>
-      <w:r>
-        <w:rPr>
-          <w:rFonts w:ascii="Times New Roman" w:hAnsi="Times New Roman" w:cs="Times New Roman"/>
-          <w:sz w:val="24"/>
-          <w:szCs w:val="24"/>
-        </w:rPr>
-        <w:t xml:space="preserve">Promedio de tiempo </w:t>
-      </w:r>
-      <w:r>
-        <w:rPr>
-          <w:rFonts w:ascii="Times New Roman" w:hAnsi="Times New Roman" w:cs="Times New Roman"/>
-          <w:sz w:val="24"/>
-          <w:szCs w:val="24"/>
-        </w:rPr>
-        <w:t xml:space="preserve">CPU </w:t>
-      </w:r>
-      <w:r>
-        <w:rPr>
-          <w:rFonts w:ascii="Times New Roman" w:hAnsi="Times New Roman" w:cs="Times New Roman"/>
-          <w:sz w:val="24"/>
-          <w:szCs w:val="24"/>
-        </w:rPr>
-        <w:t>ejercicio 1 paralelismo:</w:t>
-      </w:r>
-      <w:r>
+        <w:t>En e</w:t>
+      </w:r>
+      <w:r>
+        <w:rPr>
+          <w:rFonts w:ascii="Times New Roman" w:hAnsi="Times New Roman" w:cs="Times New Roman"/>
+          <w:sz w:val="24"/>
+          <w:szCs w:val="24"/>
+        </w:rPr>
+        <w:t>l</w:t>
+      </w:r>
+      <w:r>
+        <w:rPr>
+          <w:rFonts w:ascii="Times New Roman" w:hAnsi="Times New Roman" w:cs="Times New Roman"/>
+          <w:sz w:val="24"/>
+          <w:szCs w:val="24"/>
+        </w:rPr>
+        <w:t xml:space="preserve"> ejercicio</w:t>
+      </w:r>
+      <w:r>
+        <w:rPr>
+          <w:rFonts w:ascii="Times New Roman" w:hAnsi="Times New Roman" w:cs="Times New Roman"/>
+          <w:sz w:val="24"/>
+          <w:szCs w:val="24"/>
+        </w:rPr>
+        <w:t xml:space="preserve"> 2</w:t>
+      </w:r>
+      <w:r>
+        <w:rPr>
+          <w:rFonts w:ascii="Times New Roman" w:hAnsi="Times New Roman" w:cs="Times New Roman"/>
+          <w:sz w:val="24"/>
+          <w:szCs w:val="24"/>
+        </w:rPr>
+        <w:t xml:space="preserve"> realizamos </w:t>
+      </w:r>
+      <w:r>
+        <w:rPr>
+          <w:rFonts w:ascii="Times New Roman" w:hAnsi="Times New Roman" w:cs="Times New Roman"/>
+          <w:sz w:val="24"/>
+          <w:szCs w:val="24"/>
+        </w:rPr>
+        <w:t xml:space="preserve"> el algor</w:t>
+      </w:r>
+      <w:r>
+        <w:rPr>
+          <w:rFonts w:ascii="Times New Roman" w:hAnsi="Times New Roman" w:cs="Times New Roman"/>
+          <w:sz w:val="24"/>
+          <w:szCs w:val="24"/>
+        </w:rPr>
+        <w:t>it</w:t>
+      </w:r>
+      <w:r>
+        <w:rPr>
+          <w:rFonts w:ascii="Times New Roman" w:hAnsi="Times New Roman" w:cs="Times New Roman"/>
+          <w:sz w:val="24"/>
+          <w:szCs w:val="24"/>
+        </w:rPr>
+        <w:t xml:space="preserve">mo </w:t>
+      </w:r>
+      <w:r>
+        <w:rPr>
+          <w:rFonts w:ascii="Times New Roman" w:hAnsi="Times New Roman" w:cs="Times New Roman"/>
+          <w:sz w:val="24"/>
+          <w:szCs w:val="24"/>
+        </w:rPr>
+        <w:t xml:space="preserve">que </w:t>
+      </w:r>
+      <w:r>
+        <w:rPr>
+          <w:rFonts w:ascii="Times New Roman" w:hAnsi="Times New Roman" w:cs="Times New Roman"/>
+          <w:sz w:val="24"/>
+          <w:szCs w:val="24"/>
+        </w:rPr>
+        <w:t>obtiene la matriz transpuesta de una matriz</w:t>
+      </w:r>
+      <w:r>
+        <w:rPr>
+          <w:rFonts w:ascii="Times New Roman" w:hAnsi="Times New Roman" w:cs="Times New Roman"/>
+          <w:sz w:val="24"/>
+          <w:szCs w:val="24"/>
+        </w:rPr>
+        <w:t xml:space="preserve"> dada</w:t>
+      </w:r>
+      <w:r>
+        <w:rPr>
+          <w:rFonts w:ascii="Times New Roman" w:hAnsi="Times New Roman" w:cs="Times New Roman"/>
+          <w:sz w:val="24"/>
+          <w:szCs w:val="24"/>
+        </w:rPr>
+        <w:t>.</w:t>
+      </w:r>
+      <w:r>
+        <w:rPr>
+          <w:rFonts w:ascii="Times New Roman" w:hAnsi="Times New Roman" w:cs="Times New Roman"/>
+          <w:sz w:val="24"/>
+          <w:szCs w:val="24"/>
+        </w:rPr>
         <w:t xml:space="preserve"> </w:t>
       </w:r>
       <w:r>
@@ -3097,7 +2846,127 @@
           <w:sz w:val="24"/>
           <w:szCs w:val="24"/>
         </w:rPr>
-        <w:t>4.665,4 ms</w:t>
+        <w:t>L</w:t>
+      </w:r>
+      <w:r>
+        <w:rPr>
+          <w:rFonts w:ascii="Times New Roman" w:hAnsi="Times New Roman" w:cs="Times New Roman"/>
+          <w:sz w:val="24"/>
+          <w:szCs w:val="24"/>
+        </w:rPr>
+        <w:t xml:space="preserve">os tiempos de ejecución </w:t>
+      </w:r>
+      <w:r>
+        <w:rPr>
+          <w:rFonts w:ascii="Times New Roman" w:hAnsi="Times New Roman" w:cs="Times New Roman"/>
+          <w:sz w:val="24"/>
+          <w:szCs w:val="24"/>
+        </w:rPr>
+        <w:t xml:space="preserve">en este caso </w:t>
+      </w:r>
+      <w:r>
+        <w:rPr>
+          <w:rFonts w:ascii="Times New Roman" w:hAnsi="Times New Roman" w:cs="Times New Roman"/>
+          <w:sz w:val="24"/>
+          <w:szCs w:val="24"/>
+        </w:rPr>
+        <w:t xml:space="preserve">resultaron más eficientes utilizando paralelismo utilizando el GPGPU porque al ser un algoritmo donde se puede mover grandes cantidades de datos </w:t>
+      </w:r>
+      <w:r>
+        <w:rPr>
+          <w:rFonts w:ascii="Times New Roman" w:hAnsi="Times New Roman" w:cs="Times New Roman"/>
+          <w:sz w:val="24"/>
+          <w:szCs w:val="24"/>
+        </w:rPr>
+        <w:t>accediendo a ellos y moviéndolos de manera directa</w:t>
+      </w:r>
+      <w:r>
+        <w:rPr>
+          <w:rFonts w:ascii="Times New Roman" w:hAnsi="Times New Roman" w:cs="Times New Roman"/>
+          <w:sz w:val="24"/>
+          <w:szCs w:val="24"/>
+        </w:rPr>
+        <w:t xml:space="preserve"> por la gran cantidad de hilos que nos ofrece la GPU</w:t>
+      </w:r>
+      <w:r>
+        <w:rPr>
+          <w:rFonts w:ascii="Times New Roman" w:hAnsi="Times New Roman" w:cs="Times New Roman"/>
+          <w:sz w:val="24"/>
+          <w:szCs w:val="24"/>
+        </w:rPr>
+        <w:t xml:space="preserve">, esto </w:t>
+      </w:r>
+      <w:r>
+        <w:rPr>
+          <w:rFonts w:ascii="Times New Roman" w:hAnsi="Times New Roman" w:cs="Times New Roman"/>
+          <w:sz w:val="24"/>
+          <w:szCs w:val="24"/>
+        </w:rPr>
+        <w:t xml:space="preserve"> trae como consecuencia </w:t>
+      </w:r>
+      <w:r>
+        <w:rPr>
+          <w:rFonts w:ascii="Times New Roman" w:hAnsi="Times New Roman" w:cs="Times New Roman"/>
+          <w:sz w:val="24"/>
+          <w:szCs w:val="24"/>
+        </w:rPr>
+        <w:t xml:space="preserve"> una mayor eficiencia</w:t>
+      </w:r>
+      <w:r>
+        <w:rPr>
+          <w:rFonts w:ascii="Times New Roman" w:hAnsi="Times New Roman" w:cs="Times New Roman"/>
+          <w:sz w:val="24"/>
+          <w:szCs w:val="24"/>
+        </w:rPr>
+        <w:t xml:space="preserve"> con tiempos de ejecución pequeños </w:t>
+      </w:r>
+      <w:r>
+        <w:rPr>
+          <w:rFonts w:ascii="Times New Roman" w:hAnsi="Times New Roman" w:cs="Times New Roman"/>
+          <w:sz w:val="24"/>
+          <w:szCs w:val="24"/>
+        </w:rPr>
+        <w:t>en comparación</w:t>
+      </w:r>
+      <w:r>
+        <w:rPr>
+          <w:rFonts w:ascii="Times New Roman" w:hAnsi="Times New Roman" w:cs="Times New Roman"/>
+          <w:sz w:val="24"/>
+          <w:szCs w:val="24"/>
+        </w:rPr>
+        <w:t xml:space="preserve"> con</w:t>
+      </w:r>
+      <w:r>
+        <w:rPr>
+          <w:rFonts w:ascii="Times New Roman" w:hAnsi="Times New Roman" w:cs="Times New Roman"/>
+          <w:sz w:val="24"/>
+          <w:szCs w:val="24"/>
+        </w:rPr>
+        <w:t xml:space="preserve"> l</w:t>
+      </w:r>
+      <w:r>
+        <w:rPr>
+          <w:rFonts w:ascii="Times New Roman" w:hAnsi="Times New Roman" w:cs="Times New Roman"/>
+          <w:sz w:val="24"/>
+          <w:szCs w:val="24"/>
+        </w:rPr>
+        <w:t xml:space="preserve">a versión secuencial porque los tiempos que nos producen los 2 </w:t>
+      </w:r>
+      <w:r>
+        <w:rPr>
+          <w:rFonts w:ascii="Times New Roman" w:hAnsi="Times New Roman" w:cs="Times New Roman"/>
+          <w:sz w:val="24"/>
+          <w:szCs w:val="24"/>
+        </w:rPr>
+        <w:t>bucles de la versión secuencial</w:t>
+      </w:r>
+      <w:r>
+        <w:rPr>
+          <w:rFonts w:ascii="Times New Roman" w:hAnsi="Times New Roman" w:cs="Times New Roman"/>
+          <w:sz w:val="24"/>
+          <w:szCs w:val="24"/>
+        </w:rPr>
+        <w:t xml:space="preserve"> son muy grandes respecto a la versión con paralelismo.</w:t>
       </w:r>
     </w:p>
     <w:p>
@@ -3117,7 +2986,65 @@
           <w:sz w:val="24"/>
           <w:szCs w:val="24"/>
         </w:rPr>
-        <w:t>Promedio de tiempo GPU ejercicio 1 paralelismo</w:t>
+        <w:t xml:space="preserve">Respecto al punto 3 puedo decir que utilice paralelismo utilizando 2 </w:t>
+      </w:r>
+      <w:r>
+        <w:rPr>
+          <w:rFonts w:ascii="Times New Roman" w:hAnsi="Times New Roman" w:cs="Times New Roman"/>
+          <w:sz w:val="24"/>
+          <w:szCs w:val="24"/>
+        </w:rPr>
+        <w:t>T</w:t>
+      </w:r>
+      <w:r>
+        <w:rPr>
+          <w:rFonts w:ascii="Times New Roman" w:hAnsi="Times New Roman" w:cs="Times New Roman"/>
+          <w:sz w:val="24"/>
+          <w:szCs w:val="24"/>
+        </w:rPr>
+        <w:t xml:space="preserve">hreads en </w:t>
+      </w:r>
+      <w:r>
+        <w:rPr>
+          <w:rFonts w:ascii="Times New Roman" w:hAnsi="Times New Roman" w:cs="Times New Roman"/>
+          <w:sz w:val="24"/>
+          <w:szCs w:val="24"/>
+        </w:rPr>
+        <w:t>B</w:t>
+      </w:r>
+      <w:r>
+        <w:rPr>
+          <w:rFonts w:ascii="Times New Roman" w:hAnsi="Times New Roman" w:cs="Times New Roman"/>
+          <w:sz w:val="24"/>
+          <w:szCs w:val="24"/>
+        </w:rPr>
+        <w:t>ackground para leer cada uno los números de la matriz que le corresponde y ponerlos cada uno en una cola distinta para comunicarse mediante esas colas con el hilo principal, el cual se encarga sacar un numero de cada cola, realizar la suma y guardarla en la posición correspondiente de la matriz de resultados  de las sumas.</w:t>
+      </w:r>
+    </w:p>
+    <w:p>
+      <w:r>
+        <w:rPr>
+          <w:rFonts w:ascii="Times New Roman" w:hAnsi="Times New Roman" w:cs="Times New Roman"/>
+          <w:sz w:val="24"/>
+          <w:szCs w:val="24"/>
+        </w:rPr>
+        <w:t>Promedio de tiempo</w:t>
+      </w:r>
+      <w:r>
+        <w:rPr>
+          <w:rFonts w:ascii="Times New Roman" w:hAnsi="Times New Roman" w:cs="Times New Roman"/>
+          <w:sz w:val="24"/>
+          <w:szCs w:val="24"/>
+        </w:rPr>
+        <w:t xml:space="preserve"> total</w:t>
+      </w:r>
+      <w:r>
+        <w:rPr>
+          <w:rFonts w:ascii="Times New Roman" w:hAnsi="Times New Roman" w:cs="Times New Roman"/>
+          <w:sz w:val="24"/>
+          <w:szCs w:val="24"/>
+        </w:rPr>
+        <w:t xml:space="preserve"> ejercicio 1 secuencial</w:t>
       </w:r>
       <w:r>
         <w:rPr>
@@ -3133,7 +3060,7 @@
           <w:sz w:val="24"/>
           <w:szCs w:val="24"/>
         </w:rPr>
-        <w:t>506,9</w:t>
+        <w:t>3.239,6</w:t>
       </w:r>
       <w:r>
         <w:rPr>
@@ -3158,14 +3085,82 @@
           <w:sz w:val="24"/>
           <w:szCs w:val="24"/>
         </w:rPr>
-        <w:t>Promedio de tiempo ejercicio 2 secuencial:</w:t>
-      </w:r>
-      <w:r>
-        <w:rPr>
-          <w:rFonts w:ascii="Times New Roman" w:hAnsi="Times New Roman" w:cs="Times New Roman"/>
-          <w:sz w:val="24"/>
-          <w:szCs w:val="24"/>
-        </w:rPr>
+        <w:t>Promedio de tiempo de Bucle</w:t>
+      </w:r>
+      <w:r>
+        <w:rPr>
+          <w:rFonts w:ascii="Times New Roman" w:hAnsi="Times New Roman" w:cs="Times New Roman"/>
+          <w:sz w:val="24"/>
+          <w:szCs w:val="24"/>
+        </w:rPr>
+        <w:t xml:space="preserve"> ejercicio 1</w:t>
+      </w:r>
+      <w:r>
+        <w:rPr>
+          <w:rFonts w:ascii="Times New Roman" w:hAnsi="Times New Roman" w:cs="Times New Roman"/>
+          <w:sz w:val="24"/>
+          <w:szCs w:val="24"/>
+        </w:rPr>
+        <w:t xml:space="preserve"> secuencial</w:t>
+      </w:r>
+      <w:r>
+        <w:rPr>
+          <w:rFonts w:ascii="Times New Roman" w:hAnsi="Times New Roman" w:cs="Times New Roman"/>
+          <w:sz w:val="24"/>
+          <w:szCs w:val="24"/>
+        </w:rPr>
+        <w:t xml:space="preserve">: </w:t>
+      </w:r>
+      <w:r>
+        <w:rPr>
+          <w:rFonts w:ascii="Times New Roman" w:hAnsi="Times New Roman" w:cs="Times New Roman"/>
+          <w:sz w:val="24"/>
+          <w:szCs w:val="24"/>
+        </w:rPr>
+        <w:t>0,2534</w:t>
+      </w:r>
+      <w:r>
+        <w:rPr>
+          <w:rFonts w:ascii="Times New Roman" w:hAnsi="Times New Roman" w:cs="Times New Roman"/>
+          <w:sz w:val="24"/>
+          <w:szCs w:val="24"/>
+        </w:rPr>
+        <w:t xml:space="preserve"> ms</w:t>
+      </w:r>
+    </w:p>
+    <w:p>
+      <w:pPr>
+        <w:rPr>
+          <w:rFonts w:ascii="Times New Roman" w:hAnsi="Times New Roman" w:cs="Times New Roman"/>
+          <w:sz w:val="24"/>
+          <w:szCs w:val="24"/>
+        </w:rPr>
+      </w:pPr>
+      <w:r>
+        <w:rPr>
+          <w:rFonts w:ascii="Times New Roman" w:hAnsi="Times New Roman" w:cs="Times New Roman"/>
+          <w:sz w:val="24"/>
+          <w:szCs w:val="24"/>
+        </w:rPr>
+        <w:t xml:space="preserve">Promedio de tiempo </w:t>
+      </w:r>
+      <w:r>
+        <w:rPr>
+          <w:rFonts w:ascii="Times New Roman" w:hAnsi="Times New Roman" w:cs="Times New Roman"/>
+          <w:sz w:val="24"/>
+          <w:szCs w:val="24"/>
+        </w:rPr>
+        <w:t xml:space="preserve">CPU </w:t>
+      </w:r>
+      <w:r>
+        <w:rPr>
+          <w:rFonts w:ascii="Times New Roman" w:hAnsi="Times New Roman" w:cs="Times New Roman"/>
+          <w:sz w:val="24"/>
+          <w:szCs w:val="24"/>
+        </w:rPr>
+        <w:t>ejercicio 1 paralelismo:</w:t>
+      </w:r>
+      <w:r>
         <w:t xml:space="preserve"> </w:t>
       </w:r>
       <w:r>
@@ -3174,100 +3169,7 @@
           <w:sz w:val="24"/>
           <w:szCs w:val="24"/>
         </w:rPr>
-        <w:t>12.224,4</w:t>
-      </w:r>
-      <w:r>
-        <w:rPr>
-          <w:rFonts w:ascii="Times New Roman" w:hAnsi="Times New Roman" w:cs="Times New Roman"/>
-          <w:sz w:val="24"/>
-          <w:szCs w:val="24"/>
-        </w:rPr>
-        <w:t xml:space="preserve"> ms</w:t>
-      </w:r>
-    </w:p>
-    <w:p>
-      <w:pPr>
-        <w:rPr>
-          <w:rFonts w:ascii="Times New Roman" w:hAnsi="Times New Roman" w:cs="Times New Roman"/>
-          <w:sz w:val="24"/>
-          <w:szCs w:val="24"/>
-        </w:rPr>
-      </w:pPr>
-      <w:r>
-        <w:rPr>
-          <w:rFonts w:ascii="Times New Roman" w:hAnsi="Times New Roman" w:cs="Times New Roman"/>
-          <w:sz w:val="24"/>
-          <w:szCs w:val="24"/>
-        </w:rPr>
-        <w:t>Promedio de tiempo de Bucle ejercicio 2:</w:t>
-      </w:r>
-      <w:r>
-        <w:rPr>
-          <w:rFonts w:ascii="Times New Roman" w:hAnsi="Times New Roman" w:cs="Times New Roman"/>
-          <w:sz w:val="24"/>
-          <w:szCs w:val="24"/>
-        </w:rPr>
-        <w:t xml:space="preserve"> </w:t>
-      </w:r>
-      <w:r>
-        <w:rPr>
-          <w:rFonts w:ascii="Times New Roman" w:hAnsi="Times New Roman" w:cs="Times New Roman"/>
-          <w:sz w:val="24"/>
-          <w:szCs w:val="24"/>
-        </w:rPr>
-        <w:t>11.497,4</w:t>
-      </w:r>
-      <w:r>
-        <w:rPr>
-          <w:rFonts w:ascii="Times New Roman" w:hAnsi="Times New Roman" w:cs="Times New Roman"/>
-          <w:sz w:val="24"/>
-          <w:szCs w:val="24"/>
-        </w:rPr>
-        <w:t xml:space="preserve"> ms</w:t>
-      </w:r>
-    </w:p>
-    <w:p>
-      <w:pPr>
-        <w:rPr>
-          <w:rFonts w:ascii="Times New Roman" w:hAnsi="Times New Roman" w:cs="Times New Roman"/>
-          <w:sz w:val="24"/>
-          <w:szCs w:val="24"/>
-        </w:rPr>
-      </w:pPr>
-      <w:r>
-        <w:rPr>
-          <w:rFonts w:ascii="Times New Roman" w:hAnsi="Times New Roman" w:cs="Times New Roman"/>
-          <w:sz w:val="24"/>
-          <w:szCs w:val="24"/>
-        </w:rPr>
-        <w:t>Promedio de tiempo CPU ejercicio 2 paralelismo:</w:t>
-      </w:r>
-      <w:r>
-        <w:t xml:space="preserve"> </w:t>
-      </w:r>
-      <w:r>
-        <w:rPr>
-          <w:rFonts w:ascii="Times New Roman" w:hAnsi="Times New Roman" w:cs="Times New Roman"/>
-          <w:sz w:val="24"/>
-          <w:szCs w:val="24"/>
-        </w:rPr>
-        <w:t>2.407</w:t>
-      </w:r>
-      <w:r>
-        <w:rPr>
-          <w:rFonts w:ascii="Times New Roman" w:hAnsi="Times New Roman" w:cs="Times New Roman"/>
-          <w:sz w:val="24"/>
-          <w:szCs w:val="24"/>
-        </w:rPr>
-        <w:t xml:space="preserve"> ms</w:t>
-      </w:r>
-      <w:r>
-        <w:rPr>
-          <w:rFonts w:ascii="Times New Roman" w:hAnsi="Times New Roman" w:cs="Times New Roman"/>
-          <w:sz w:val="24"/>
-          <w:szCs w:val="24"/>
-        </w:rPr>
-        <w:t xml:space="preserve"> </w:t>
+        <w:t>4.665,4 ms</w:t>
       </w:r>
     </w:p>
     <w:p>
@@ -3287,6 +3189,176 @@
           <w:sz w:val="24"/>
           <w:szCs w:val="24"/>
         </w:rPr>
+        <w:t>Promedio de tiempo GPU ejercicio 1 paralelismo</w:t>
+      </w:r>
+      <w:r>
+        <w:rPr>
+          <w:rFonts w:ascii="Times New Roman" w:hAnsi="Times New Roman" w:cs="Times New Roman"/>
+          <w:sz w:val="24"/>
+          <w:szCs w:val="24"/>
+        </w:rPr>
+        <w:t xml:space="preserve">: </w:t>
+      </w:r>
+      <w:r>
+        <w:rPr>
+          <w:rFonts w:ascii="Times New Roman" w:hAnsi="Times New Roman" w:cs="Times New Roman"/>
+          <w:sz w:val="24"/>
+          <w:szCs w:val="24"/>
+        </w:rPr>
+        <w:t>506,9</w:t>
+      </w:r>
+      <w:r>
+        <w:rPr>
+          <w:rFonts w:ascii="Times New Roman" w:hAnsi="Times New Roman" w:cs="Times New Roman"/>
+          <w:sz w:val="24"/>
+          <w:szCs w:val="24"/>
+        </w:rPr>
+        <w:t xml:space="preserve"> ms</w:t>
+      </w:r>
+    </w:p>
+    <w:p>
+      <w:pPr>
+        <w:rPr>
+          <w:rFonts w:ascii="Times New Roman" w:hAnsi="Times New Roman" w:cs="Times New Roman"/>
+          <w:sz w:val="24"/>
+          <w:szCs w:val="24"/>
+        </w:rPr>
+      </w:pPr>
+      <w:r>
+        <w:rPr>
+          <w:rFonts w:ascii="Times New Roman" w:hAnsi="Times New Roman" w:cs="Times New Roman"/>
+          <w:sz w:val="24"/>
+          <w:szCs w:val="24"/>
+        </w:rPr>
+        <w:t>Promedio de tiempo ejercicio 2 secuencial:</w:t>
+      </w:r>
+      <w:r>
+        <w:rPr>
+          <w:rFonts w:ascii="Times New Roman" w:hAnsi="Times New Roman" w:cs="Times New Roman"/>
+          <w:sz w:val="24"/>
+          <w:szCs w:val="24"/>
+        </w:rPr>
+        <w:t xml:space="preserve"> </w:t>
+      </w:r>
+      <w:r>
+        <w:rPr>
+          <w:rFonts w:ascii="Times New Roman" w:hAnsi="Times New Roman" w:cs="Times New Roman"/>
+          <w:sz w:val="24"/>
+          <w:szCs w:val="24"/>
+        </w:rPr>
+        <w:t>12.224,4</w:t>
+      </w:r>
+      <w:r>
+        <w:rPr>
+          <w:rFonts w:ascii="Times New Roman" w:hAnsi="Times New Roman" w:cs="Times New Roman"/>
+          <w:sz w:val="24"/>
+          <w:szCs w:val="24"/>
+        </w:rPr>
+        <w:t xml:space="preserve"> ms</w:t>
+      </w:r>
+    </w:p>
+    <w:p>
+      <w:pPr>
+        <w:rPr>
+          <w:rFonts w:ascii="Times New Roman" w:hAnsi="Times New Roman" w:cs="Times New Roman"/>
+          <w:sz w:val="24"/>
+          <w:szCs w:val="24"/>
+        </w:rPr>
+      </w:pPr>
+      <w:r>
+        <w:rPr>
+          <w:rFonts w:ascii="Times New Roman" w:hAnsi="Times New Roman" w:cs="Times New Roman"/>
+          <w:sz w:val="24"/>
+          <w:szCs w:val="24"/>
+        </w:rPr>
+        <w:t>Promedio de tiempo de Bucle ejercicio 2:</w:t>
+      </w:r>
+      <w:r>
+        <w:rPr>
+          <w:rFonts w:ascii="Times New Roman" w:hAnsi="Times New Roman" w:cs="Times New Roman"/>
+          <w:sz w:val="24"/>
+          <w:szCs w:val="24"/>
+        </w:rPr>
+        <w:t xml:space="preserve"> </w:t>
+      </w:r>
+      <w:r>
+        <w:rPr>
+          <w:rFonts w:ascii="Times New Roman" w:hAnsi="Times New Roman" w:cs="Times New Roman"/>
+          <w:sz w:val="24"/>
+          <w:szCs w:val="24"/>
+        </w:rPr>
+        <w:t>11.497,4</w:t>
+      </w:r>
+      <w:r>
+        <w:rPr>
+          <w:rFonts w:ascii="Times New Roman" w:hAnsi="Times New Roman" w:cs="Times New Roman"/>
+          <w:sz w:val="24"/>
+          <w:szCs w:val="24"/>
+        </w:rPr>
+        <w:t xml:space="preserve"> ms</w:t>
+      </w:r>
+    </w:p>
+    <w:p>
+      <w:pPr>
+        <w:rPr>
+          <w:rFonts w:ascii="Times New Roman" w:hAnsi="Times New Roman" w:cs="Times New Roman"/>
+          <w:sz w:val="24"/>
+          <w:szCs w:val="24"/>
+        </w:rPr>
+      </w:pPr>
+      <w:r>
+        <w:rPr>
+          <w:rFonts w:ascii="Times New Roman" w:hAnsi="Times New Roman" w:cs="Times New Roman"/>
+          <w:sz w:val="24"/>
+          <w:szCs w:val="24"/>
+        </w:rPr>
+        <w:t>Promedio de tiempo CPU ejercicio 2 paralelismo:</w:t>
+      </w:r>
+      <w:r>
+        <w:t xml:space="preserve"> </w:t>
+      </w:r>
+      <w:r>
+        <w:rPr>
+          <w:rFonts w:ascii="Times New Roman" w:hAnsi="Times New Roman" w:cs="Times New Roman"/>
+          <w:sz w:val="24"/>
+          <w:szCs w:val="24"/>
+        </w:rPr>
+        <w:t>2.407</w:t>
+      </w:r>
+      <w:r>
+        <w:rPr>
+          <w:rFonts w:ascii="Times New Roman" w:hAnsi="Times New Roman" w:cs="Times New Roman"/>
+          <w:sz w:val="24"/>
+          <w:szCs w:val="24"/>
+        </w:rPr>
+        <w:t xml:space="preserve"> ms</w:t>
+      </w:r>
+      <w:r>
+        <w:rPr>
+          <w:rFonts w:ascii="Times New Roman" w:hAnsi="Times New Roman" w:cs="Times New Roman"/>
+          <w:sz w:val="24"/>
+          <w:szCs w:val="24"/>
+        </w:rPr>
+        <w:t xml:space="preserve"> </w:t>
+      </w:r>
+    </w:p>
+    <w:p>
+      <w:pPr>
+        <w:pBdr>
+          <w:bottom w:val="single" w:sz="6" w:space="1" w:color="auto"/>
+        </w:pBdr>
+        <w:rPr>
+          <w:rFonts w:ascii="Times New Roman" w:hAnsi="Times New Roman" w:cs="Times New Roman"/>
+          <w:sz w:val="24"/>
+          <w:szCs w:val="24"/>
+        </w:rPr>
+      </w:pPr>
+      <w:r>
+        <w:rPr>
+          <w:rFonts w:ascii="Times New Roman" w:hAnsi="Times New Roman" w:cs="Times New Roman"/>
+          <w:sz w:val="24"/>
+          <w:szCs w:val="24"/>
+        </w:rPr>
         <w:t>Promedio de tiempo GPU ejercicio 2 paralelismo:</w:t>
       </w:r>
       <w:r>
@@ -3332,6 +3404,28 @@
           <w:sz w:val="24"/>
           <w:szCs w:val="24"/>
         </w:rPr>
+        <w:br w:type="page"/>
+      </w:r>
+    </w:p>
+    <w:p>
+      <w:pPr>
+        <w:rPr>
+          <w:rFonts w:ascii="Times New Roman" w:hAnsi="Times New Roman" w:cs="Times New Roman"/>
+          <w:b/>
+          <w:bCs/>
+          <w:sz w:val="24"/>
+          <w:szCs w:val="24"/>
+        </w:rPr>
+      </w:pPr>
+      <w:r>
+        <w:rPr>
+          <w:rFonts w:ascii="Times New Roman" w:hAnsi="Times New Roman" w:cs="Times New Roman"/>
+          <w:b/>
+          <w:bCs/>
+          <w:sz w:val="24"/>
+          <w:szCs w:val="24"/>
+        </w:rPr>
+        <w:lastRenderedPageBreak/>
         <w:t>Autoevaluación:</w:t>
       </w:r>
     </w:p>
@@ -3349,31 +3443,79 @@
           <w:sz w:val="24"/>
           <w:szCs w:val="24"/>
         </w:rPr>
-        <w:t xml:space="preserve">Considero que me merezco un 8 </w:t>
-      </w:r>
-      <w:r>
-        <w:rPr>
-          <w:rFonts w:ascii="Times New Roman" w:hAnsi="Times New Roman" w:cs="Times New Roman"/>
-          <w:sz w:val="24"/>
-          <w:szCs w:val="24"/>
-        </w:rPr>
-        <w:t>porque además de que es la nota que sumo con los puntos extras pude comprender las situaciones  y conceptos relacionados a la creación de una programa creado utilizando la GPU, las situaciones en donde la GPU  es beneficiosa usarla y en las situaciones en las que nos perjudica.</w:t>
-      </w:r>
-      <w:r>
-        <w:rPr>
-          <w:rFonts w:ascii="Times New Roman" w:hAnsi="Times New Roman" w:cs="Times New Roman"/>
-          <w:sz w:val="24"/>
-          <w:szCs w:val="24"/>
-        </w:rPr>
-        <w:t xml:space="preserve"> Pude notar que en los algoritmos donde hay intercambios de datos de distintas posiciones de memorias y búsquedas</w:t>
-      </w:r>
-      <w:r>
-        <w:rPr>
-          <w:rFonts w:ascii="Times New Roman" w:hAnsi="Times New Roman" w:cs="Times New Roman"/>
-          <w:sz w:val="24"/>
-          <w:szCs w:val="24"/>
-        </w:rPr>
-        <w:t xml:space="preserve">, utilizar la GPU nos perjudica porque </w:t>
+        <w:t>Considero que</w:t>
+      </w:r>
+      <w:r>
+        <w:rPr>
+          <w:rFonts w:ascii="Times New Roman" w:hAnsi="Times New Roman" w:cs="Times New Roman"/>
+          <w:sz w:val="24"/>
+          <w:szCs w:val="24"/>
+        </w:rPr>
+        <w:t xml:space="preserve"> logre </w:t>
+      </w:r>
+      <w:r>
+        <w:rPr>
+          <w:rFonts w:ascii="Times New Roman" w:hAnsi="Times New Roman" w:cs="Times New Roman"/>
+          <w:sz w:val="24"/>
+          <w:szCs w:val="24"/>
+        </w:rPr>
+        <w:t>comprender las situaciones  y conceptos relacionados a la creación de una programa creado utilizando la GPU, las situaciones en donde la GPU  es beneficiosa usarla y en las situaciones en las que nos perjudica</w:t>
+      </w:r>
+      <w:r>
+        <w:rPr>
+          <w:rFonts w:ascii="Times New Roman" w:hAnsi="Times New Roman" w:cs="Times New Roman"/>
+          <w:sz w:val="24"/>
+          <w:szCs w:val="24"/>
+        </w:rPr>
+        <w:t xml:space="preserve"> </w:t>
+      </w:r>
+      <w:r>
+        <w:rPr>
+          <w:rFonts w:ascii="Times New Roman" w:hAnsi="Times New Roman" w:cs="Times New Roman"/>
+          <w:sz w:val="24"/>
+          <w:szCs w:val="24"/>
+        </w:rPr>
+        <w:t>.</w:t>
+      </w:r>
+      <w:r>
+        <w:rPr>
+          <w:rFonts w:ascii="Times New Roman" w:hAnsi="Times New Roman" w:cs="Times New Roman"/>
+          <w:sz w:val="24"/>
+          <w:szCs w:val="24"/>
+        </w:rPr>
+        <w:t xml:space="preserve"> Pude notar que en los algoritmos donde hay intercambios de datos de distintas posiciones de memorias</w:t>
+      </w:r>
+      <w:r>
+        <w:rPr>
+          <w:rFonts w:ascii="Times New Roman" w:hAnsi="Times New Roman" w:cs="Times New Roman"/>
+          <w:sz w:val="24"/>
+          <w:szCs w:val="24"/>
+        </w:rPr>
+        <w:t>,</w:t>
+      </w:r>
+      <w:r>
+        <w:rPr>
+          <w:rFonts w:ascii="Times New Roman" w:hAnsi="Times New Roman" w:cs="Times New Roman"/>
+          <w:sz w:val="24"/>
+          <w:szCs w:val="24"/>
+        </w:rPr>
+        <w:t xml:space="preserve"> búsquedas</w:t>
+      </w:r>
+      <w:r>
+        <w:rPr>
+          <w:rFonts w:ascii="Times New Roman" w:hAnsi="Times New Roman" w:cs="Times New Roman"/>
+          <w:sz w:val="24"/>
+          <w:szCs w:val="24"/>
+        </w:rPr>
+        <w:t xml:space="preserve"> o hay la misma cantidad de comparaciones,</w:t>
+      </w:r>
+      <w:r>
+        <w:rPr>
+          <w:rFonts w:ascii="Times New Roman" w:hAnsi="Times New Roman" w:cs="Times New Roman"/>
+          <w:sz w:val="24"/>
+          <w:szCs w:val="24"/>
+        </w:rPr>
+        <w:t xml:space="preserve"> utilizar la GPU nos perjudica porque </w:t>
       </w:r>
       <w:r>
         <w:rPr>
@@ -3389,16 +3531,7 @@
           <w:sz w:val="24"/>
           <w:szCs w:val="24"/>
         </w:rPr>
-        <w:t xml:space="preserve">los datos tienen que pasar por muchas capas entre la CPU  y la GPU, en cambio cuando tenemos que copiar </w:t>
-      </w:r>
-      <w:r>
-        <w:rPr>
-          <w:rFonts w:ascii="Times New Roman" w:hAnsi="Times New Roman" w:cs="Times New Roman"/>
-          <w:sz w:val="24"/>
-          <w:szCs w:val="24"/>
-        </w:rPr>
-        <w:lastRenderedPageBreak/>
-        <w:t>grandes cantidades de datos es m</w:t>
+        <w:t>los datos tienen que pasar por muchas capas entre la CPU  y la GPU, en cambio cuando tenemos que copiar grandes cantidades de datos es m</w:t>
       </w:r>
       <w:r>
         <w:rPr>
@@ -3414,7 +3547,71 @@
           <w:sz w:val="24"/>
           <w:szCs w:val="24"/>
         </w:rPr>
-        <w:t>s beneficioso utilizar paralelismo con la GPU  porque evitamos el tiempo que nos lleva utilizar los bucles.</w:t>
+        <w:t xml:space="preserve">s beneficioso utilizar paralelismo con la GPU  porque </w:t>
+      </w:r>
+      <w:r>
+        <w:rPr>
+          <w:rFonts w:ascii="Times New Roman" w:hAnsi="Times New Roman" w:cs="Times New Roman"/>
+          <w:sz w:val="24"/>
+          <w:szCs w:val="24"/>
+        </w:rPr>
+        <w:t xml:space="preserve">al acceder y copiar los datos de manera directa </w:t>
+      </w:r>
+      <w:r>
+        <w:rPr>
+          <w:rFonts w:ascii="Times New Roman" w:hAnsi="Times New Roman" w:cs="Times New Roman"/>
+          <w:sz w:val="24"/>
+          <w:szCs w:val="24"/>
+        </w:rPr>
+        <w:t>compensamos de manera optima e</w:t>
+      </w:r>
+      <w:r>
+        <w:rPr>
+          <w:rFonts w:ascii="Times New Roman" w:hAnsi="Times New Roman" w:cs="Times New Roman"/>
+          <w:sz w:val="24"/>
+          <w:szCs w:val="24"/>
+        </w:rPr>
+        <w:t xml:space="preserve">l tiempo que nos lleva utilizar </w:t>
+      </w:r>
+      <w:r>
+        <w:rPr>
+          <w:rFonts w:ascii="Times New Roman" w:hAnsi="Times New Roman" w:cs="Times New Roman"/>
+          <w:sz w:val="24"/>
+          <w:szCs w:val="24"/>
+        </w:rPr>
+        <w:t xml:space="preserve">varios </w:t>
+      </w:r>
+      <w:r>
+        <w:rPr>
+          <w:rFonts w:ascii="Times New Roman" w:hAnsi="Times New Roman" w:cs="Times New Roman"/>
+          <w:sz w:val="24"/>
+          <w:szCs w:val="24"/>
+        </w:rPr>
+        <w:t>bucles</w:t>
+      </w:r>
+      <w:r>
+        <w:rPr>
+          <w:rFonts w:ascii="Times New Roman" w:hAnsi="Times New Roman" w:cs="Times New Roman"/>
+          <w:sz w:val="24"/>
+          <w:szCs w:val="24"/>
+        </w:rPr>
+        <w:t xml:space="preserve"> en la versión secuencial</w:t>
+      </w:r>
+      <w:r>
+        <w:rPr>
+          <w:rFonts w:ascii="Times New Roman" w:hAnsi="Times New Roman" w:cs="Times New Roman"/>
+          <w:sz w:val="24"/>
+          <w:szCs w:val="24"/>
+        </w:rPr>
+        <w:t>.</w:t>
+      </w:r>
+      <w:r>
+        <w:rPr>
+          <w:rFonts w:ascii="Times New Roman" w:hAnsi="Times New Roman" w:cs="Times New Roman"/>
+          <w:sz w:val="24"/>
+          <w:szCs w:val="24"/>
+        </w:rPr>
+        <w:t xml:space="preserve"> Por estamos motivos mencionados y por además cumplir los puntos extras necesarios considero que merezco una nota de 8.</w:t>
       </w:r>
     </w:p>
     <w:sectPr>

</xml_diff>